<commit_message>
Se incluyeron los prototipos en el documento de Word
</commit_message>
<xml_diff>
--- a/ProyectoIntegrador.docx
+++ b/ProyectoIntegrador.docx
@@ -238,14 +238,7 @@
           <w:b/>
           <w:sz w:val="32"/>
         </w:rPr>
-        <w:t>ACTIVIDAD</w:t>
-      </w:r>
-      <w:r>
-        <w:rPr>
-          <w:b/>
-          <w:sz w:val="32"/>
-        </w:rPr>
-        <w:t xml:space="preserve">: </w:t>
+        <w:t xml:space="preserve">ACTIVIDAD: </w:t>
       </w:r>
       <w:r>
         <w:rPr>
@@ -431,25 +424,7 @@
         <w:rPr>
           <w:sz w:val="28"/>
         </w:rPr>
-        <w:t>Jorge Manuel Cobos Castro</w:t>
-      </w:r>
-      <w:r>
-        <w:rPr>
-          <w:sz w:val="28"/>
-        </w:rPr>
-        <w:t xml:space="preserve"> (S2301404</w:t>
-      </w:r>
-      <w:r>
-        <w:rPr>
-          <w:sz w:val="28"/>
-        </w:rPr>
-        <w:t>5</w:t>
-      </w:r>
-      <w:r>
-        <w:rPr>
-          <w:sz w:val="28"/>
-        </w:rPr>
-        <w:t>)</w:t>
+        <w:t>Jorge Manuel Cobos Castro (S23014045)</w:t>
       </w:r>
     </w:p>
     <w:p>
@@ -462,13 +437,7 @@
         <w:rPr>
           <w:sz w:val="28"/>
         </w:rPr>
-        <w:t>Marcos Zenón Sánchez Mendizábal (S23014093)</w:t>
-      </w:r>
-      <w:r>
-        <w:rPr>
-          <w:sz w:val="28"/>
-        </w:rPr>
-        <w:t xml:space="preserve"> </w:t>
+        <w:t xml:space="preserve">Marcos Zenón Sánchez Mendizábal (S23014093) </w:t>
       </w:r>
     </w:p>
     <w:p>
@@ -508,13 +477,7 @@
         <w:rPr>
           <w:sz w:val="28"/>
         </w:rPr>
-        <w:t>Ulises Marinero Aguilar</w:t>
-      </w:r>
-      <w:r>
-        <w:rPr>
-          <w:sz w:val="28"/>
-        </w:rPr>
-        <w:t xml:space="preserve"> </w:t>
+        <w:t xml:space="preserve">Ulises Marinero Aguilar </w:t>
       </w:r>
     </w:p>
     <w:p>
@@ -1072,23 +1035,7 @@
           <w:b/>
           <w:bCs/>
         </w:rPr>
-        <w:t>Administrador (</w:t>
-      </w:r>
-      <w:proofErr w:type="spellStart"/>
-      <w:r>
-        <w:rPr>
-          <w:b/>
-          <w:bCs/>
-        </w:rPr>
-        <w:t>root</w:t>
-      </w:r>
-      <w:proofErr w:type="spellEnd"/>
-      <w:r>
-        <w:rPr>
-          <w:b/>
-          <w:bCs/>
-        </w:rPr>
-        <w:t>)</w:t>
+        <w:t>Administrador (root)</w:t>
       </w:r>
       <w:r>
         <w:t xml:space="preserve"> debe poder </w:t>
@@ -1122,23 +1069,7 @@
           <w:b/>
           <w:bCs/>
         </w:rPr>
-        <w:t>Administrador (</w:t>
-      </w:r>
-      <w:proofErr w:type="spellStart"/>
-      <w:r>
-        <w:rPr>
-          <w:b/>
-          <w:bCs/>
-        </w:rPr>
-        <w:t>root</w:t>
-      </w:r>
-      <w:proofErr w:type="spellEnd"/>
-      <w:r>
-        <w:rPr>
-          <w:b/>
-          <w:bCs/>
-        </w:rPr>
-        <w:t>)</w:t>
+        <w:t>Administrador (root)</w:t>
       </w:r>
       <w:r>
         <w:t xml:space="preserve"> debe poder </w:t>
@@ -1172,23 +1103,7 @@
           <w:b/>
           <w:bCs/>
         </w:rPr>
-        <w:t>Administrador (</w:t>
-      </w:r>
-      <w:proofErr w:type="spellStart"/>
-      <w:r>
-        <w:rPr>
-          <w:b/>
-          <w:bCs/>
-        </w:rPr>
-        <w:t>root</w:t>
-      </w:r>
-      <w:proofErr w:type="spellEnd"/>
-      <w:r>
-        <w:rPr>
-          <w:b/>
-          <w:bCs/>
-        </w:rPr>
-        <w:t>)</w:t>
+        <w:t>Administrador (root)</w:t>
       </w:r>
       <w:r>
         <w:t xml:space="preserve"> debe poder </w:t>
@@ -1232,23 +1147,7 @@
           <w:b/>
           <w:bCs/>
         </w:rPr>
-        <w:t>Administrador (</w:t>
-      </w:r>
-      <w:proofErr w:type="spellStart"/>
-      <w:r>
-        <w:rPr>
-          <w:b/>
-          <w:bCs/>
-        </w:rPr>
-        <w:t>root</w:t>
-      </w:r>
-      <w:proofErr w:type="spellEnd"/>
-      <w:r>
-        <w:rPr>
-          <w:b/>
-          <w:bCs/>
-        </w:rPr>
-        <w:t>)</w:t>
+        <w:t>Administrador (root)</w:t>
       </w:r>
       <w:r>
         <w:t xml:space="preserve"> debe poder </w:t>
@@ -1293,23 +1192,7 @@
           <w:b/>
           <w:bCs/>
         </w:rPr>
-        <w:t>Administrador (</w:t>
-      </w:r>
-      <w:proofErr w:type="spellStart"/>
-      <w:r>
-        <w:rPr>
-          <w:b/>
-          <w:bCs/>
-        </w:rPr>
-        <w:t>root</w:t>
-      </w:r>
-      <w:proofErr w:type="spellEnd"/>
-      <w:r>
-        <w:rPr>
-          <w:b/>
-          <w:bCs/>
-        </w:rPr>
-        <w:t>)</w:t>
+        <w:t>Administrador (root)</w:t>
       </w:r>
       <w:r>
         <w:t xml:space="preserve"> debe poder </w:t>
@@ -1353,23 +1236,7 @@
           <w:b/>
           <w:bCs/>
         </w:rPr>
-        <w:t>Administrador (</w:t>
-      </w:r>
-      <w:proofErr w:type="spellStart"/>
-      <w:r>
-        <w:rPr>
-          <w:b/>
-          <w:bCs/>
-        </w:rPr>
-        <w:t>root</w:t>
-      </w:r>
-      <w:proofErr w:type="spellEnd"/>
-      <w:r>
-        <w:rPr>
-          <w:b/>
-          <w:bCs/>
-        </w:rPr>
-        <w:t>)</w:t>
+        <w:t>Administrador (root)</w:t>
       </w:r>
       <w:r>
         <w:t xml:space="preserve"> debe poder </w:t>
@@ -1403,23 +1270,7 @@
           <w:b/>
           <w:bCs/>
         </w:rPr>
-        <w:t>Administrador (</w:t>
-      </w:r>
-      <w:proofErr w:type="spellStart"/>
-      <w:r>
-        <w:rPr>
-          <w:b/>
-          <w:bCs/>
-        </w:rPr>
-        <w:t>root</w:t>
-      </w:r>
-      <w:proofErr w:type="spellEnd"/>
-      <w:r>
-        <w:rPr>
-          <w:b/>
-          <w:bCs/>
-        </w:rPr>
-        <w:t>)</w:t>
+        <w:t>Administrador (root)</w:t>
       </w:r>
       <w:r>
         <w:t xml:space="preserve"> debe poder </w:t>
@@ -1734,15 +1585,7 @@
         <w:t>acceder</w:t>
       </w:r>
       <w:r>
-        <w:t xml:space="preserve"> al sistema validando sus credenciales (usuario/contraseña) en la Ventana de Acceso (</w:t>
-      </w:r>
-      <w:proofErr w:type="spellStart"/>
-      <w:r>
-        <w:t>Login</w:t>
-      </w:r>
-      <w:proofErr w:type="spellEnd"/>
-      <w:r>
-        <w:t>).</w:t>
+        <w:t xml:space="preserve"> al sistema validando sus credenciales (usuario/contraseña) en la Ventana de Acceso (Login).</w:t>
       </w:r>
     </w:p>
     <w:p>
@@ -2043,15 +1886,7 @@
         <w:t>realizar</w:t>
       </w:r>
       <w:r>
-        <w:t xml:space="preserve"> validaciones de </w:t>
-      </w:r>
-      <w:proofErr w:type="gramStart"/>
-      <w:r>
-        <w:t>los mismos</w:t>
-      </w:r>
-      <w:proofErr w:type="gramEnd"/>
-      <w:r>
-        <w:t>.</w:t>
+        <w:t xml:space="preserve"> validaciones de los mismos.</w:t>
       </w:r>
     </w:p>
     <w:p>
@@ -2202,7 +2037,7 @@
       </w:pPr>
       <w:r>
         <w:pict w14:anchorId="7698CA4A">
-          <v:rect id="_x0000_i1044" style="width:0;height:1.5pt" o:hralign="center" o:hrstd="t" o:hrnoshade="t" o:hr="t" fillcolor="#1b1c1d" stroked="f"/>
+          <v:rect id="_x0000_i1064" style="width:0;height:1.5pt" o:hralign="center" o:hrstd="t" o:hrnoshade="t" o:hr="t" fillcolor="#1b1c1d" stroked="f"/>
         </w:pict>
       </w:r>
     </w:p>
@@ -2216,19 +2051,7 @@
         <w:rPr>
           <w:b/>
         </w:rPr>
-        <w:t xml:space="preserve">REQUISITOS </w:t>
-      </w:r>
-      <w:r>
-        <w:rPr>
-          <w:b/>
-        </w:rPr>
-        <w:t xml:space="preserve">NO </w:t>
-      </w:r>
-      <w:r>
-        <w:rPr>
-          <w:b/>
-        </w:rPr>
-        <w:t>FUNCIONALES</w:t>
+        <w:t>REQUISITOS NO FUNCIONALES</w:t>
       </w:r>
     </w:p>
     <w:p>
@@ -2384,15 +2207,7 @@
         <w:t>poder integrar</w:t>
       </w:r>
       <w:r>
-        <w:t xml:space="preserve"> la información de todas las sucursales de </w:t>
-      </w:r>
-      <w:proofErr w:type="spellStart"/>
-      <w:r>
-        <w:t>EuroBank</w:t>
-      </w:r>
-      <w:proofErr w:type="spellEnd"/>
-      <w:r>
-        <w:t>, independientemente de su ubicación geográfica.</w:t>
+        <w:t xml:space="preserve"> la información de todas las sucursales de EuroBank, independientemente de su ubicación geográfica.</w:t>
       </w:r>
     </w:p>
     <w:p>
@@ -2786,7 +2601,7 @@
       </w:pPr>
       <w:r>
         <w:pict w14:anchorId="5E95799C">
-          <v:rect id="_x0000_i1045" style="width:0;height:1.5pt" o:hralign="center" o:hrstd="t" o:hrnoshade="t" o:hr="t" fillcolor="#1b1c1d" stroked="f"/>
+          <v:rect id="_x0000_i1065" style="width:0;height:1.5pt" o:hralign="center" o:hrstd="t" o:hrnoshade="t" o:hr="t" fillcolor="#1b1c1d" stroked="f"/>
         </w:pict>
       </w:r>
     </w:p>
@@ -2923,7 +2738,6 @@
         <w:tblCellMar>
           <w:top w:w="5" w:type="dxa"/>
           <w:left w:w="108" w:type="dxa"/>
-          <w:bottom w:w="0" w:type="dxa"/>
           <w:right w:w="61" w:type="dxa"/>
         </w:tblCellMar>
         <w:tblLook w:val="04A0" w:firstRow="1" w:lastRow="0" w:firstColumn="1" w:lastColumn="0" w:noHBand="0" w:noVBand="1"/>
@@ -2954,13 +2768,7 @@
               <w:jc w:val="center"/>
             </w:pPr>
             <w:r>
-              <w:t>AC</w:t>
-            </w:r>
-            <w:r>
-              <w:t>TOR PRINCIPAL</w:t>
-            </w:r>
-            <w:r>
-              <w:t xml:space="preserve"> </w:t>
+              <w:t xml:space="preserve">ACTOR PRINCIPAL </w:t>
             </w:r>
           </w:p>
         </w:tc>
@@ -2981,10 +2789,7 @@
               <w:jc w:val="center"/>
             </w:pPr>
             <w:r>
-              <w:t>CASOS DE USO</w:t>
-            </w:r>
-            <w:r>
-              <w:t xml:space="preserve"> </w:t>
+              <w:t xml:space="preserve">CASOS DE USO </w:t>
             </w:r>
           </w:p>
         </w:tc>
@@ -3120,7 +2925,7 @@
               <w:jc w:val="left"/>
             </w:pPr>
             <w:r>
-              <w:t>Administrar Empleados</w:t>
+              <w:t>Cerrar Sesión</w:t>
             </w:r>
           </w:p>
         </w:tc>
@@ -3167,15 +2972,7 @@
               <w:jc w:val="left"/>
             </w:pPr>
             <w:r>
-              <w:t>Administrador (</w:t>
-            </w:r>
-            <w:proofErr w:type="spellStart"/>
-            <w:r>
-              <w:t>root</w:t>
-            </w:r>
-            <w:proofErr w:type="spellEnd"/>
-            <w:r>
-              <w:t>)</w:t>
+              <w:t>Administrador (root)</w:t>
             </w:r>
           </w:p>
         </w:tc>
@@ -3246,15 +3043,7 @@
               <w:jc w:val="left"/>
             </w:pPr>
             <w:r>
-              <w:t>Administrador (</w:t>
-            </w:r>
-            <w:proofErr w:type="spellStart"/>
-            <w:r>
-              <w:t>root</w:t>
-            </w:r>
-            <w:proofErr w:type="spellEnd"/>
-            <w:r>
-              <w:t>)</w:t>
+              <w:t>Administrador (root)</w:t>
             </w:r>
           </w:p>
         </w:tc>
@@ -3322,15 +3111,7 @@
               <w:jc w:val="left"/>
             </w:pPr>
             <w:r>
-              <w:t>Administrador (</w:t>
-            </w:r>
-            <w:proofErr w:type="spellStart"/>
-            <w:r>
-              <w:t>root</w:t>
-            </w:r>
-            <w:proofErr w:type="spellEnd"/>
-            <w:r>
-              <w:t>)</w:t>
+              <w:t>Administrador (root)</w:t>
             </w:r>
           </w:p>
         </w:tc>
@@ -4208,17 +3989,1004 @@
       </w:pPr>
       <w:r>
         <w:pict w14:anchorId="6486C4E0">
-          <v:rect id="_x0000_i1077" style="width:0;height:1.5pt" o:hralign="center" o:hrstd="t" o:hrnoshade="t" o:hr="t" fillcolor="#1b1c1d" stroked="f"/>
+          <v:rect id="_x0000_i1066" style="width:0;height:1.5pt" o:hralign="center" o:hrstd="t" o:hrnoshade="t" o:hr="t" fillcolor="#1b1c1d" stroked="f"/>
         </w:pict>
       </w:r>
+    </w:p>
+    <w:p>
+      <w:pPr>
+        <w:spacing w:after="160" w:line="278" w:lineRule="auto"/>
+        <w:ind w:left="0" w:right="0" w:firstLine="0"/>
+        <w:jc w:val="left"/>
+      </w:pPr>
+      <w:r>
+        <w:br w:type="page"/>
+      </w:r>
+    </w:p>
+    <w:p>
+      <w:pPr>
+        <w:pStyle w:val="Ttulo1"/>
+        <w:ind w:left="-5"/>
+      </w:pPr>
+      <w:r>
+        <w:lastRenderedPageBreak/>
+        <w:t>DIAGRAMA DE CLASES UML</w:t>
+      </w:r>
+    </w:p>
+    <w:p>
+      <w:pPr>
+        <w:spacing w:after="243" w:line="259" w:lineRule="auto"/>
+        <w:ind w:left="-29" w:right="0" w:firstLine="0"/>
+        <w:jc w:val="left"/>
+      </w:pPr>
+      <w:r>
+        <w:rPr>
+          <w:noProof/>
+          <w:sz w:val="22"/>
+        </w:rPr>
+        <mc:AlternateContent>
+          <mc:Choice Requires="wpg">
+            <w:drawing>
+              <wp:inline distT="0" distB="0" distL="0" distR="0" wp14:anchorId="597CAF7B" wp14:editId="1F64E8CA">
+                <wp:extent cx="5981065" cy="38100"/>
+                <wp:effectExtent l="0" t="0" r="0" b="0"/>
+                <wp:docPr id="1230207777" name="Group 9395"/>
+                <wp:cNvGraphicFramePr/>
+                <a:graphic xmlns:a="http://schemas.openxmlformats.org/drawingml/2006/main">
+                  <a:graphicData uri="http://schemas.microsoft.com/office/word/2010/wordprocessingGroup">
+                    <wpg:wgp>
+                      <wpg:cNvGrpSpPr/>
+                      <wpg:grpSpPr>
+                        <a:xfrm>
+                          <a:off x="0" y="0"/>
+                          <a:ext cx="5981065" cy="38100"/>
+                          <a:chOff x="0" y="0"/>
+                          <a:chExt cx="5981065" cy="38100"/>
+                        </a:xfrm>
+                      </wpg:grpSpPr>
+                      <wps:wsp>
+                        <wps:cNvPr id="113549052" name="Shape 12337"/>
+                        <wps:cNvSpPr/>
+                        <wps:spPr>
+                          <a:xfrm>
+                            <a:off x="0" y="0"/>
+                            <a:ext cx="5981065" cy="38100"/>
+                          </a:xfrm>
+                          <a:custGeom>
+                            <a:avLst/>
+                            <a:gdLst/>
+                            <a:ahLst/>
+                            <a:cxnLst/>
+                            <a:rect l="0" t="0" r="0" b="0"/>
+                            <a:pathLst>
+                              <a:path w="5981065" h="38100">
+                                <a:moveTo>
+                                  <a:pt x="0" y="0"/>
+                                </a:moveTo>
+                                <a:lnTo>
+                                  <a:pt x="5981065" y="0"/>
+                                </a:lnTo>
+                                <a:lnTo>
+                                  <a:pt x="5981065" y="38100"/>
+                                </a:lnTo>
+                                <a:lnTo>
+                                  <a:pt x="0" y="38100"/>
+                                </a:lnTo>
+                                <a:lnTo>
+                                  <a:pt x="0" y="0"/>
+                                </a:lnTo>
+                              </a:path>
+                            </a:pathLst>
+                          </a:custGeom>
+                          <a:ln w="0" cap="flat">
+                            <a:miter lim="127000"/>
+                          </a:ln>
+                        </wps:spPr>
+                        <wps:style>
+                          <a:lnRef idx="0">
+                            <a:srgbClr val="000000">
+                              <a:alpha val="0"/>
+                            </a:srgbClr>
+                          </a:lnRef>
+                          <a:fillRef idx="1">
+                            <a:srgbClr val="000000"/>
+                          </a:fillRef>
+                          <a:effectRef idx="0">
+                            <a:scrgbClr r="0" g="0" b="0"/>
+                          </a:effectRef>
+                          <a:fontRef idx="none"/>
+                        </wps:style>
+                        <wps:bodyPr/>
+                      </wps:wsp>
+                    </wpg:wgp>
+                  </a:graphicData>
+                </a:graphic>
+              </wp:inline>
+            </w:drawing>
+          </mc:Choice>
+          <mc:Fallback>
+            <w:pict>
+              <v:group w14:anchorId="1982DC24" id="Group 9395" o:spid="_x0000_s1026" style="width:470.95pt;height:3pt;mso-position-horizontal-relative:char;mso-position-vertical-relative:line" coordsize="59810,381" o:gfxdata="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">
+                <v:shape id="Shape 12337" o:spid="_x0000_s1027" style="position:absolute;width:59810;height:381;visibility:visible;mso-wrap-style:square;v-text-anchor:top" coordsize="5981065,38100" o:gfxdata="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" path="m,l5981065,r,38100l,38100,,e" fillcolor="black" stroked="f" strokeweight="0">
+                  <v:stroke miterlimit="83231f" joinstyle="miter"/>
+                  <v:path arrowok="t" textboxrect="0,0,5981065,38100"/>
+                </v:shape>
+                <w10:anchorlock/>
+              </v:group>
+            </w:pict>
+          </mc:Fallback>
+        </mc:AlternateContent>
+      </w:r>
+    </w:p>
+    <w:p>
+      <w:pPr>
+        <w:spacing w:after="183" w:line="259" w:lineRule="auto"/>
+        <w:ind w:left="0" w:right="0" w:firstLine="0"/>
+        <w:jc w:val="left"/>
+      </w:pPr>
+      <w:r>
+        <w:rPr>
+          <w:noProof/>
+        </w:rPr>
+        <w:drawing>
+          <wp:inline distT="0" distB="0" distL="0" distR="0" wp14:anchorId="7D433E75" wp14:editId="202BE7C5">
+            <wp:extent cx="5942965" cy="2654300"/>
+            <wp:effectExtent l="0" t="0" r="635" b="0"/>
+            <wp:docPr id="1951479099" name="Imagen 38" descr="Diagrama, Esquemático&#10;&#10;El contenido generado por IA puede ser incorrecto."/>
+            <wp:cNvGraphicFramePr>
+              <a:graphicFrameLocks xmlns:a="http://schemas.openxmlformats.org/drawingml/2006/main" noChangeAspect="1"/>
+            </wp:cNvGraphicFramePr>
+            <a:graphic xmlns:a="http://schemas.openxmlformats.org/drawingml/2006/main">
+              <a:graphicData uri="http://schemas.openxmlformats.org/drawingml/2006/picture">
+                <pic:pic xmlns:pic="http://schemas.openxmlformats.org/drawingml/2006/picture">
+                  <pic:nvPicPr>
+                    <pic:cNvPr id="1951479099" name="Imagen 38" descr="Diagrama, Esquemático&#10;&#10;El contenido generado por IA puede ser incorrecto."/>
+                    <pic:cNvPicPr>
+                      <a:picLocks noChangeAspect="1" noChangeArrowheads="1"/>
+                    </pic:cNvPicPr>
+                  </pic:nvPicPr>
+                  <pic:blipFill>
+                    <a:blip r:embed="rId8" cstate="print">
+                      <a:extLst>
+                        <a:ext uri="{28A0092B-C50C-407E-A947-70E740481C1C}">
+                          <a14:useLocalDpi xmlns:a14="http://schemas.microsoft.com/office/drawing/2010/main" val="0"/>
+                        </a:ext>
+                      </a:extLst>
+                    </a:blip>
+                    <a:srcRect/>
+                    <a:stretch>
+                      <a:fillRect/>
+                    </a:stretch>
+                  </pic:blipFill>
+                  <pic:spPr bwMode="auto">
+                    <a:xfrm>
+                      <a:off x="0" y="0"/>
+                      <a:ext cx="5942965" cy="2654300"/>
+                    </a:xfrm>
+                    <a:prstGeom prst="rect">
+                      <a:avLst/>
+                    </a:prstGeom>
+                    <a:noFill/>
+                    <a:ln>
+                      <a:noFill/>
+                    </a:ln>
+                  </pic:spPr>
+                </pic:pic>
+              </a:graphicData>
+            </a:graphic>
+          </wp:inline>
+        </w:drawing>
+      </w:r>
+    </w:p>
+    <w:p>
+      <w:pPr>
+        <w:spacing w:after="183" w:line="259" w:lineRule="auto"/>
+        <w:ind w:left="0" w:right="0" w:firstLine="0"/>
+        <w:jc w:val="left"/>
+      </w:pPr>
+    </w:p>
+    <w:p>
+      <w:pPr>
+        <w:spacing w:after="183" w:line="259" w:lineRule="auto"/>
+        <w:ind w:left="0" w:right="0" w:firstLine="0"/>
+        <w:jc w:val="left"/>
+      </w:pPr>
+      <w:r>
+        <w:pict w14:anchorId="67C33EF1">
+          <v:rect id="_x0000_i1067" style="width:0;height:1.5pt" o:hralign="center" o:hrstd="t" o:hrnoshade="t" o:hr="t" fillcolor="#1b1c1d" stroked="f"/>
+        </w:pict>
+      </w:r>
+    </w:p>
+    <w:p>
+      <w:pPr>
+        <w:spacing w:after="160" w:line="278" w:lineRule="auto"/>
+        <w:ind w:left="0" w:right="0" w:firstLine="0"/>
+        <w:jc w:val="left"/>
+        <w:rPr>
+          <w:b/>
+          <w:sz w:val="40"/>
+        </w:rPr>
+      </w:pPr>
+      <w:r>
+        <w:br w:type="page"/>
+      </w:r>
+    </w:p>
+    <w:p>
+      <w:pPr>
+        <w:pStyle w:val="Ttulo1"/>
+        <w:ind w:left="-5"/>
+      </w:pPr>
+      <w:r>
+        <w:lastRenderedPageBreak/>
+        <w:t>PROTOTIPOS</w:t>
+      </w:r>
+    </w:p>
+    <w:p>
+      <w:pPr>
+        <w:spacing w:after="243" w:line="259" w:lineRule="auto"/>
+        <w:ind w:left="-29" w:right="0" w:firstLine="0"/>
+        <w:jc w:val="left"/>
+      </w:pPr>
+      <w:r>
+        <w:rPr>
+          <w:noProof/>
+          <w:sz w:val="22"/>
+        </w:rPr>
+        <mc:AlternateContent>
+          <mc:Choice Requires="wpg">
+            <w:drawing>
+              <wp:inline distT="0" distB="0" distL="0" distR="0" wp14:anchorId="3DDBA942" wp14:editId="2EF91927">
+                <wp:extent cx="5981065" cy="38100"/>
+                <wp:effectExtent l="0" t="0" r="0" b="0"/>
+                <wp:docPr id="1261985414" name="Group 9395"/>
+                <wp:cNvGraphicFramePr/>
+                <a:graphic xmlns:a="http://schemas.openxmlformats.org/drawingml/2006/main">
+                  <a:graphicData uri="http://schemas.microsoft.com/office/word/2010/wordprocessingGroup">
+                    <wpg:wgp>
+                      <wpg:cNvGrpSpPr/>
+                      <wpg:grpSpPr>
+                        <a:xfrm>
+                          <a:off x="0" y="0"/>
+                          <a:ext cx="5981065" cy="38100"/>
+                          <a:chOff x="0" y="0"/>
+                          <a:chExt cx="5981065" cy="38100"/>
+                        </a:xfrm>
+                      </wpg:grpSpPr>
+                      <wps:wsp>
+                        <wps:cNvPr id="1490420918" name="Shape 12337"/>
+                        <wps:cNvSpPr/>
+                        <wps:spPr>
+                          <a:xfrm>
+                            <a:off x="0" y="0"/>
+                            <a:ext cx="5981065" cy="38100"/>
+                          </a:xfrm>
+                          <a:custGeom>
+                            <a:avLst/>
+                            <a:gdLst/>
+                            <a:ahLst/>
+                            <a:cxnLst/>
+                            <a:rect l="0" t="0" r="0" b="0"/>
+                            <a:pathLst>
+                              <a:path w="5981065" h="38100">
+                                <a:moveTo>
+                                  <a:pt x="0" y="0"/>
+                                </a:moveTo>
+                                <a:lnTo>
+                                  <a:pt x="5981065" y="0"/>
+                                </a:lnTo>
+                                <a:lnTo>
+                                  <a:pt x="5981065" y="38100"/>
+                                </a:lnTo>
+                                <a:lnTo>
+                                  <a:pt x="0" y="38100"/>
+                                </a:lnTo>
+                                <a:lnTo>
+                                  <a:pt x="0" y="0"/>
+                                </a:lnTo>
+                              </a:path>
+                            </a:pathLst>
+                          </a:custGeom>
+                          <a:ln w="0" cap="flat">
+                            <a:miter lim="127000"/>
+                          </a:ln>
+                        </wps:spPr>
+                        <wps:style>
+                          <a:lnRef idx="0">
+                            <a:srgbClr val="000000">
+                              <a:alpha val="0"/>
+                            </a:srgbClr>
+                          </a:lnRef>
+                          <a:fillRef idx="1">
+                            <a:srgbClr val="000000"/>
+                          </a:fillRef>
+                          <a:effectRef idx="0">
+                            <a:scrgbClr r="0" g="0" b="0"/>
+                          </a:effectRef>
+                          <a:fontRef idx="none"/>
+                        </wps:style>
+                        <wps:bodyPr/>
+                      </wps:wsp>
+                    </wpg:wgp>
+                  </a:graphicData>
+                </a:graphic>
+              </wp:inline>
+            </w:drawing>
+          </mc:Choice>
+          <mc:Fallback>
+            <w:pict>
+              <v:group w14:anchorId="780BF885" id="Group 9395" o:spid="_x0000_s1026" style="width:470.95pt;height:3pt;mso-position-horizontal-relative:char;mso-position-vertical-relative:line" coordsize="59810,381" o:gfxdata="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">
+                <v:shape id="Shape 12337" o:spid="_x0000_s1027" style="position:absolute;width:59810;height:381;visibility:visible;mso-wrap-style:square;v-text-anchor:top" coordsize="5981065,38100" o:gfxdata="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" path="m,l5981065,r,38100l,38100,,e" fillcolor="black" stroked="f" strokeweight="0">
+                  <v:stroke miterlimit="83231f" joinstyle="miter"/>
+                  <v:path arrowok="t" textboxrect="0,0,5981065,38100"/>
+                </v:shape>
+                <w10:anchorlock/>
+              </v:group>
+            </w:pict>
+          </mc:Fallback>
+        </mc:AlternateContent>
+      </w:r>
+    </w:p>
+    <w:p>
+      <w:pPr>
+        <w:spacing w:after="183" w:line="259" w:lineRule="auto"/>
+        <w:ind w:left="0" w:right="0" w:firstLine="0"/>
+        <w:jc w:val="left"/>
+        <w:rPr>
+          <w:b/>
+        </w:rPr>
+      </w:pPr>
+      <w:r>
+        <w:rPr>
+          <w:b/>
+        </w:rPr>
+        <w:t>VENTANA LOGIN</w:t>
+      </w:r>
+    </w:p>
+    <w:p>
+      <w:pPr>
+        <w:spacing w:after="183" w:line="259" w:lineRule="auto"/>
+        <w:ind w:left="0" w:right="0" w:firstLine="0"/>
+        <w:jc w:val="left"/>
+      </w:pPr>
+      <w:r>
+        <w:rPr>
+          <w:noProof/>
+        </w:rPr>
+        <w:drawing>
+          <wp:inline distT="0" distB="0" distL="0" distR="0" wp14:anchorId="2546AE48" wp14:editId="2398D414">
+            <wp:extent cx="5942965" cy="3491230"/>
+            <wp:effectExtent l="0" t="0" r="635" b="0"/>
+            <wp:docPr id="1625789365" name="Imagen 35" descr="Interfaz de usuario gráfica, Texto&#10;&#10;El contenido generado por IA puede ser incorrecto."/>
+            <wp:cNvGraphicFramePr>
+              <a:graphicFrameLocks xmlns:a="http://schemas.openxmlformats.org/drawingml/2006/main" noChangeAspect="1"/>
+            </wp:cNvGraphicFramePr>
+            <a:graphic xmlns:a="http://schemas.openxmlformats.org/drawingml/2006/main">
+              <a:graphicData uri="http://schemas.openxmlformats.org/drawingml/2006/picture">
+                <pic:pic xmlns:pic="http://schemas.openxmlformats.org/drawingml/2006/picture">
+                  <pic:nvPicPr>
+                    <pic:cNvPr id="1625789365" name="Imagen 35" descr="Interfaz de usuario gráfica, Texto&#10;&#10;El contenido generado por IA puede ser incorrecto."/>
+                    <pic:cNvPicPr>
+                      <a:picLocks noChangeAspect="1" noChangeArrowheads="1"/>
+                    </pic:cNvPicPr>
+                  </pic:nvPicPr>
+                  <pic:blipFill>
+                    <a:blip r:embed="rId9">
+                      <a:extLst>
+                        <a:ext uri="{28A0092B-C50C-407E-A947-70E740481C1C}">
+                          <a14:useLocalDpi xmlns:a14="http://schemas.microsoft.com/office/drawing/2010/main" val="0"/>
+                        </a:ext>
+                      </a:extLst>
+                    </a:blip>
+                    <a:srcRect/>
+                    <a:stretch>
+                      <a:fillRect/>
+                    </a:stretch>
+                  </pic:blipFill>
+                  <pic:spPr bwMode="auto">
+                    <a:xfrm>
+                      <a:off x="0" y="0"/>
+                      <a:ext cx="5942965" cy="3491230"/>
+                    </a:xfrm>
+                    <a:prstGeom prst="rect">
+                      <a:avLst/>
+                    </a:prstGeom>
+                    <a:noFill/>
+                    <a:ln>
+                      <a:noFill/>
+                    </a:ln>
+                  </pic:spPr>
+                </pic:pic>
+              </a:graphicData>
+            </a:graphic>
+          </wp:inline>
+        </w:drawing>
+      </w:r>
+    </w:p>
+    <w:p>
+      <w:pPr>
+        <w:spacing w:after="183" w:line="259" w:lineRule="auto"/>
+        <w:ind w:left="0" w:right="0" w:firstLine="0"/>
+        <w:jc w:val="left"/>
+        <w:rPr>
+          <w:b/>
+        </w:rPr>
+      </w:pPr>
+      <w:r>
+        <w:rPr>
+          <w:b/>
+        </w:rPr>
+        <w:t>VENTANA MENÚ</w:t>
+      </w:r>
+    </w:p>
+    <w:p>
+      <w:pPr>
+        <w:spacing w:after="183" w:line="259" w:lineRule="auto"/>
+        <w:ind w:left="0" w:right="0" w:firstLine="0"/>
+        <w:jc w:val="left"/>
+      </w:pPr>
+      <w:r>
+        <w:rPr>
+          <w:noProof/>
+        </w:rPr>
+        <w:lastRenderedPageBreak/>
+        <w:drawing>
+          <wp:inline distT="0" distB="0" distL="0" distR="0" wp14:anchorId="390CC787" wp14:editId="3A4F4BBA">
+            <wp:extent cx="5942965" cy="6014085"/>
+            <wp:effectExtent l="0" t="0" r="635" b="5715"/>
+            <wp:docPr id="1071795111" name="Imagen 36" descr="Diagrama&#10;&#10;El contenido generado por IA puede ser incorrecto."/>
+            <wp:cNvGraphicFramePr>
+              <a:graphicFrameLocks xmlns:a="http://schemas.openxmlformats.org/drawingml/2006/main" noChangeAspect="1"/>
+            </wp:cNvGraphicFramePr>
+            <a:graphic xmlns:a="http://schemas.openxmlformats.org/drawingml/2006/main">
+              <a:graphicData uri="http://schemas.openxmlformats.org/drawingml/2006/picture">
+                <pic:pic xmlns:pic="http://schemas.openxmlformats.org/drawingml/2006/picture">
+                  <pic:nvPicPr>
+                    <pic:cNvPr id="1071795111" name="Imagen 36" descr="Diagrama&#10;&#10;El contenido generado por IA puede ser incorrecto."/>
+                    <pic:cNvPicPr>
+                      <a:picLocks noChangeAspect="1" noChangeArrowheads="1"/>
+                    </pic:cNvPicPr>
+                  </pic:nvPicPr>
+                  <pic:blipFill>
+                    <a:blip r:embed="rId10">
+                      <a:extLst>
+                        <a:ext uri="{28A0092B-C50C-407E-A947-70E740481C1C}">
+                          <a14:useLocalDpi xmlns:a14="http://schemas.microsoft.com/office/drawing/2010/main" val="0"/>
+                        </a:ext>
+                      </a:extLst>
+                    </a:blip>
+                    <a:srcRect/>
+                    <a:stretch>
+                      <a:fillRect/>
+                    </a:stretch>
+                  </pic:blipFill>
+                  <pic:spPr bwMode="auto">
+                    <a:xfrm>
+                      <a:off x="0" y="0"/>
+                      <a:ext cx="5942965" cy="6014085"/>
+                    </a:xfrm>
+                    <a:prstGeom prst="rect">
+                      <a:avLst/>
+                    </a:prstGeom>
+                    <a:noFill/>
+                    <a:ln>
+                      <a:noFill/>
+                    </a:ln>
+                  </pic:spPr>
+                </pic:pic>
+              </a:graphicData>
+            </a:graphic>
+          </wp:inline>
+        </w:drawing>
+      </w:r>
+    </w:p>
+    <w:p>
+      <w:pPr>
+        <w:spacing w:after="183" w:line="259" w:lineRule="auto"/>
+        <w:ind w:left="0" w:right="0" w:firstLine="0"/>
+        <w:jc w:val="left"/>
+        <w:rPr>
+          <w:b/>
+        </w:rPr>
+      </w:pPr>
+      <w:r>
+        <w:rPr>
+          <w:b/>
+        </w:rPr>
+        <w:t>VENTANA REGISTRAR CLIENTE</w:t>
+      </w:r>
+    </w:p>
+    <w:p>
+      <w:pPr>
+        <w:spacing w:after="183" w:line="259" w:lineRule="auto"/>
+        <w:ind w:left="0" w:right="0" w:firstLine="0"/>
+        <w:jc w:val="left"/>
+        <w:rPr>
+          <w:b/>
+        </w:rPr>
+      </w:pPr>
+      <w:r>
+        <w:rPr>
+          <w:noProof/>
+        </w:rPr>
+        <w:lastRenderedPageBreak/>
+        <w:drawing>
+          <wp:inline distT="0" distB="0" distL="0" distR="0" wp14:anchorId="0F18F591" wp14:editId="4B916ABB">
+            <wp:extent cx="5942965" cy="5556885"/>
+            <wp:effectExtent l="0" t="0" r="635" b="5715"/>
+            <wp:docPr id="230932377" name="Imagen 37" descr="Tabla&#10;&#10;El contenido generado por IA puede ser incorrecto."/>
+            <wp:cNvGraphicFramePr>
+              <a:graphicFrameLocks xmlns:a="http://schemas.openxmlformats.org/drawingml/2006/main" noChangeAspect="1"/>
+            </wp:cNvGraphicFramePr>
+            <a:graphic xmlns:a="http://schemas.openxmlformats.org/drawingml/2006/main">
+              <a:graphicData uri="http://schemas.openxmlformats.org/drawingml/2006/picture">
+                <pic:pic xmlns:pic="http://schemas.openxmlformats.org/drawingml/2006/picture">
+                  <pic:nvPicPr>
+                    <pic:cNvPr id="230932377" name="Imagen 37" descr="Tabla&#10;&#10;El contenido generado por IA puede ser incorrecto."/>
+                    <pic:cNvPicPr>
+                      <a:picLocks noChangeAspect="1" noChangeArrowheads="1"/>
+                    </pic:cNvPicPr>
+                  </pic:nvPicPr>
+                  <pic:blipFill>
+                    <a:blip r:embed="rId11">
+                      <a:extLst>
+                        <a:ext uri="{28A0092B-C50C-407E-A947-70E740481C1C}">
+                          <a14:useLocalDpi xmlns:a14="http://schemas.microsoft.com/office/drawing/2010/main" val="0"/>
+                        </a:ext>
+                      </a:extLst>
+                    </a:blip>
+                    <a:srcRect/>
+                    <a:stretch>
+                      <a:fillRect/>
+                    </a:stretch>
+                  </pic:blipFill>
+                  <pic:spPr bwMode="auto">
+                    <a:xfrm>
+                      <a:off x="0" y="0"/>
+                      <a:ext cx="5942965" cy="5556885"/>
+                    </a:xfrm>
+                    <a:prstGeom prst="rect">
+                      <a:avLst/>
+                    </a:prstGeom>
+                    <a:noFill/>
+                    <a:ln>
+                      <a:noFill/>
+                    </a:ln>
+                  </pic:spPr>
+                </pic:pic>
+              </a:graphicData>
+            </a:graphic>
+          </wp:inline>
+        </w:drawing>
+      </w:r>
+    </w:p>
+    <w:p>
+      <w:pPr>
+        <w:spacing w:after="183" w:line="259" w:lineRule="auto"/>
+        <w:ind w:left="0" w:right="0" w:firstLine="0"/>
+        <w:jc w:val="left"/>
+        <w:rPr>
+          <w:b/>
+        </w:rPr>
+      </w:pPr>
+      <w:r>
+        <w:rPr>
+          <w:b/>
+        </w:rPr>
+        <w:t>VENTANA REGISTRAR EMPLEADO</w:t>
+      </w:r>
+    </w:p>
+    <w:p>
+      <w:pPr>
+        <w:spacing w:after="183" w:line="259" w:lineRule="auto"/>
+        <w:ind w:left="0" w:right="0" w:firstLine="0"/>
+        <w:jc w:val="left"/>
+        <w:rPr>
+          <w:b/>
+        </w:rPr>
+      </w:pPr>
+      <w:r>
+        <w:rPr>
+          <w:noProof/>
+        </w:rPr>
+        <w:lastRenderedPageBreak/>
+        <w:drawing>
+          <wp:inline distT="0" distB="0" distL="0" distR="0" wp14:anchorId="24B86479" wp14:editId="50F335F2">
+            <wp:extent cx="5942965" cy="3975735"/>
+            <wp:effectExtent l="0" t="0" r="635" b="5715"/>
+            <wp:docPr id="1128582192" name="Imagen 38" descr="Imagen que contiene Interfaz de usuario gráfica&#10;&#10;El contenido generado por IA puede ser incorrecto."/>
+            <wp:cNvGraphicFramePr>
+              <a:graphicFrameLocks xmlns:a="http://schemas.openxmlformats.org/drawingml/2006/main" noChangeAspect="1"/>
+            </wp:cNvGraphicFramePr>
+            <a:graphic xmlns:a="http://schemas.openxmlformats.org/drawingml/2006/main">
+              <a:graphicData uri="http://schemas.openxmlformats.org/drawingml/2006/picture">
+                <pic:pic xmlns:pic="http://schemas.openxmlformats.org/drawingml/2006/picture">
+                  <pic:nvPicPr>
+                    <pic:cNvPr id="1128582192" name="Imagen 38" descr="Imagen que contiene Interfaz de usuario gráfica&#10;&#10;El contenido generado por IA puede ser incorrecto."/>
+                    <pic:cNvPicPr>
+                      <a:picLocks noChangeAspect="1" noChangeArrowheads="1"/>
+                    </pic:cNvPicPr>
+                  </pic:nvPicPr>
+                  <pic:blipFill>
+                    <a:blip r:embed="rId12">
+                      <a:extLst>
+                        <a:ext uri="{28A0092B-C50C-407E-A947-70E740481C1C}">
+                          <a14:useLocalDpi xmlns:a14="http://schemas.microsoft.com/office/drawing/2010/main" val="0"/>
+                        </a:ext>
+                      </a:extLst>
+                    </a:blip>
+                    <a:srcRect/>
+                    <a:stretch>
+                      <a:fillRect/>
+                    </a:stretch>
+                  </pic:blipFill>
+                  <pic:spPr bwMode="auto">
+                    <a:xfrm>
+                      <a:off x="0" y="0"/>
+                      <a:ext cx="5942965" cy="3975735"/>
+                    </a:xfrm>
+                    <a:prstGeom prst="rect">
+                      <a:avLst/>
+                    </a:prstGeom>
+                    <a:noFill/>
+                    <a:ln>
+                      <a:noFill/>
+                    </a:ln>
+                  </pic:spPr>
+                </pic:pic>
+              </a:graphicData>
+            </a:graphic>
+          </wp:inline>
+        </w:drawing>
+      </w:r>
+    </w:p>
+    <w:p>
+      <w:pPr>
+        <w:spacing w:after="183" w:line="259" w:lineRule="auto"/>
+        <w:ind w:left="0" w:right="0" w:firstLine="0"/>
+        <w:jc w:val="left"/>
+        <w:rPr>
+          <w:b/>
+        </w:rPr>
+      </w:pPr>
+      <w:r>
+        <w:rPr>
+          <w:b/>
+        </w:rPr>
+        <w:t>VENTANA ADMINISTRACIÓN CLIENTES</w:t>
+      </w:r>
+    </w:p>
+    <w:p>
+      <w:pPr>
+        <w:spacing w:after="183" w:line="259" w:lineRule="auto"/>
+        <w:ind w:left="0" w:right="0" w:firstLine="0"/>
+        <w:jc w:val="left"/>
+        <w:rPr>
+          <w:b/>
+        </w:rPr>
+      </w:pPr>
+      <w:r>
+        <w:rPr>
+          <w:noProof/>
+        </w:rPr>
+        <w:drawing>
+          <wp:inline distT="0" distB="0" distL="0" distR="0" wp14:anchorId="1D696367" wp14:editId="6F171BC4">
+            <wp:extent cx="5942965" cy="3201670"/>
+            <wp:effectExtent l="0" t="0" r="635" b="0"/>
+            <wp:docPr id="939394374" name="Imagen 39" descr="Texto&#10;&#10;El contenido generado por IA puede ser incorrecto."/>
+            <wp:cNvGraphicFramePr>
+              <a:graphicFrameLocks xmlns:a="http://schemas.openxmlformats.org/drawingml/2006/main" noChangeAspect="1"/>
+            </wp:cNvGraphicFramePr>
+            <a:graphic xmlns:a="http://schemas.openxmlformats.org/drawingml/2006/main">
+              <a:graphicData uri="http://schemas.openxmlformats.org/drawingml/2006/picture">
+                <pic:pic xmlns:pic="http://schemas.openxmlformats.org/drawingml/2006/picture">
+                  <pic:nvPicPr>
+                    <pic:cNvPr id="939394374" name="Imagen 39" descr="Texto&#10;&#10;El contenido generado por IA puede ser incorrecto."/>
+                    <pic:cNvPicPr>
+                      <a:picLocks noChangeAspect="1" noChangeArrowheads="1"/>
+                    </pic:cNvPicPr>
+                  </pic:nvPicPr>
+                  <pic:blipFill>
+                    <a:blip r:embed="rId13" cstate="print">
+                      <a:extLst>
+                        <a:ext uri="{28A0092B-C50C-407E-A947-70E740481C1C}">
+                          <a14:useLocalDpi xmlns:a14="http://schemas.microsoft.com/office/drawing/2010/main" val="0"/>
+                        </a:ext>
+                      </a:extLst>
+                    </a:blip>
+                    <a:srcRect/>
+                    <a:stretch>
+                      <a:fillRect/>
+                    </a:stretch>
+                  </pic:blipFill>
+                  <pic:spPr bwMode="auto">
+                    <a:xfrm>
+                      <a:off x="0" y="0"/>
+                      <a:ext cx="5942965" cy="3201670"/>
+                    </a:xfrm>
+                    <a:prstGeom prst="rect">
+                      <a:avLst/>
+                    </a:prstGeom>
+                    <a:noFill/>
+                    <a:ln>
+                      <a:noFill/>
+                    </a:ln>
+                  </pic:spPr>
+                </pic:pic>
+              </a:graphicData>
+            </a:graphic>
+          </wp:inline>
+        </w:drawing>
+      </w:r>
+    </w:p>
+    <w:p>
+      <w:pPr>
+        <w:spacing w:after="183" w:line="259" w:lineRule="auto"/>
+        <w:ind w:left="0" w:right="0" w:firstLine="0"/>
+        <w:jc w:val="left"/>
+        <w:rPr>
+          <w:b/>
+        </w:rPr>
+      </w:pPr>
+      <w:r>
+        <w:rPr>
+          <w:b/>
+        </w:rPr>
+        <w:t>VENTANA ADMINISTRACIÓN CUENTAS</w:t>
+      </w:r>
+    </w:p>
+    <w:p>
+      <w:pPr>
+        <w:spacing w:after="183" w:line="259" w:lineRule="auto"/>
+        <w:ind w:left="0" w:right="0" w:firstLine="0"/>
+        <w:jc w:val="left"/>
+        <w:rPr>
+          <w:b/>
+        </w:rPr>
+      </w:pPr>
+      <w:r>
+        <w:rPr>
+          <w:noProof/>
+        </w:rPr>
+        <w:lastRenderedPageBreak/>
+        <w:drawing>
+          <wp:inline distT="0" distB="0" distL="0" distR="0" wp14:anchorId="649114A1" wp14:editId="2CD14A05">
+            <wp:extent cx="5942965" cy="3201670"/>
+            <wp:effectExtent l="0" t="0" r="635" b="0"/>
+            <wp:docPr id="1480878209" name="Imagen 40" descr="Texto&#10;&#10;El contenido generado por IA puede ser incorrecto."/>
+            <wp:cNvGraphicFramePr>
+              <a:graphicFrameLocks xmlns:a="http://schemas.openxmlformats.org/drawingml/2006/main" noChangeAspect="1"/>
+            </wp:cNvGraphicFramePr>
+            <a:graphic xmlns:a="http://schemas.openxmlformats.org/drawingml/2006/main">
+              <a:graphicData uri="http://schemas.openxmlformats.org/drawingml/2006/picture">
+                <pic:pic xmlns:pic="http://schemas.openxmlformats.org/drawingml/2006/picture">
+                  <pic:nvPicPr>
+                    <pic:cNvPr id="1480878209" name="Imagen 40" descr="Texto&#10;&#10;El contenido generado por IA puede ser incorrecto."/>
+                    <pic:cNvPicPr>
+                      <a:picLocks noChangeAspect="1" noChangeArrowheads="1"/>
+                    </pic:cNvPicPr>
+                  </pic:nvPicPr>
+                  <pic:blipFill>
+                    <a:blip r:embed="rId14" cstate="print">
+                      <a:extLst>
+                        <a:ext uri="{28A0092B-C50C-407E-A947-70E740481C1C}">
+                          <a14:useLocalDpi xmlns:a14="http://schemas.microsoft.com/office/drawing/2010/main" val="0"/>
+                        </a:ext>
+                      </a:extLst>
+                    </a:blip>
+                    <a:srcRect/>
+                    <a:stretch>
+                      <a:fillRect/>
+                    </a:stretch>
+                  </pic:blipFill>
+                  <pic:spPr bwMode="auto">
+                    <a:xfrm>
+                      <a:off x="0" y="0"/>
+                      <a:ext cx="5942965" cy="3201670"/>
+                    </a:xfrm>
+                    <a:prstGeom prst="rect">
+                      <a:avLst/>
+                    </a:prstGeom>
+                    <a:noFill/>
+                    <a:ln>
+                      <a:noFill/>
+                    </a:ln>
+                  </pic:spPr>
+                </pic:pic>
+              </a:graphicData>
+            </a:graphic>
+          </wp:inline>
+        </w:drawing>
+      </w:r>
+    </w:p>
+    <w:p>
+      <w:pPr>
+        <w:spacing w:after="183" w:line="259" w:lineRule="auto"/>
+        <w:ind w:left="0" w:right="0" w:firstLine="0"/>
+        <w:jc w:val="left"/>
+        <w:rPr>
+          <w:b/>
+        </w:rPr>
+      </w:pPr>
+      <w:r>
+        <w:rPr>
+          <w:b/>
+        </w:rPr>
+        <w:t>VENTANA ADMINISTRACIÓN EMPLEADOS</w:t>
+      </w:r>
+    </w:p>
+    <w:p>
+      <w:pPr>
+        <w:spacing w:after="183" w:line="259" w:lineRule="auto"/>
+        <w:ind w:left="0" w:right="0" w:firstLine="0"/>
+        <w:jc w:val="left"/>
+        <w:rPr>
+          <w:b/>
+        </w:rPr>
+      </w:pPr>
+      <w:r>
+        <w:rPr>
+          <w:noProof/>
+        </w:rPr>
+        <w:drawing>
+          <wp:inline distT="0" distB="0" distL="0" distR="0" wp14:anchorId="74115A03" wp14:editId="58B707C5">
+            <wp:extent cx="5942965" cy="3201670"/>
+            <wp:effectExtent l="0" t="0" r="635" b="0"/>
+            <wp:docPr id="148489265" name="Imagen 41" descr="Texto&#10;&#10;El contenido generado por IA puede ser incorrecto."/>
+            <wp:cNvGraphicFramePr>
+              <a:graphicFrameLocks xmlns:a="http://schemas.openxmlformats.org/drawingml/2006/main" noChangeAspect="1"/>
+            </wp:cNvGraphicFramePr>
+            <a:graphic xmlns:a="http://schemas.openxmlformats.org/drawingml/2006/main">
+              <a:graphicData uri="http://schemas.openxmlformats.org/drawingml/2006/picture">
+                <pic:pic xmlns:pic="http://schemas.openxmlformats.org/drawingml/2006/picture">
+                  <pic:nvPicPr>
+                    <pic:cNvPr id="148489265" name="Imagen 41" descr="Texto&#10;&#10;El contenido generado por IA puede ser incorrecto."/>
+                    <pic:cNvPicPr>
+                      <a:picLocks noChangeAspect="1" noChangeArrowheads="1"/>
+                    </pic:cNvPicPr>
+                  </pic:nvPicPr>
+                  <pic:blipFill>
+                    <a:blip r:embed="rId15" cstate="print">
+                      <a:extLst>
+                        <a:ext uri="{28A0092B-C50C-407E-A947-70E740481C1C}">
+                          <a14:useLocalDpi xmlns:a14="http://schemas.microsoft.com/office/drawing/2010/main" val="0"/>
+                        </a:ext>
+                      </a:extLst>
+                    </a:blip>
+                    <a:srcRect/>
+                    <a:stretch>
+                      <a:fillRect/>
+                    </a:stretch>
+                  </pic:blipFill>
+                  <pic:spPr bwMode="auto">
+                    <a:xfrm>
+                      <a:off x="0" y="0"/>
+                      <a:ext cx="5942965" cy="3201670"/>
+                    </a:xfrm>
+                    <a:prstGeom prst="rect">
+                      <a:avLst/>
+                    </a:prstGeom>
+                    <a:noFill/>
+                    <a:ln>
+                      <a:noFill/>
+                    </a:ln>
+                  </pic:spPr>
+                </pic:pic>
+              </a:graphicData>
+            </a:graphic>
+          </wp:inline>
+        </w:drawing>
+      </w:r>
+    </w:p>
+    <w:p>
+      <w:pPr>
+        <w:spacing w:after="183" w:line="259" w:lineRule="auto"/>
+        <w:ind w:left="0" w:right="0" w:firstLine="0"/>
+        <w:jc w:val="left"/>
+        <w:rPr>
+          <w:b/>
+        </w:rPr>
+      </w:pPr>
+      <w:r>
+        <w:rPr>
+          <w:b/>
+        </w:rPr>
+        <w:t>VENTANA ADMINISTRACIÓN TRANSACCIONES</w:t>
+      </w:r>
+    </w:p>
+    <w:p>
+      <w:pPr>
+        <w:spacing w:after="183" w:line="259" w:lineRule="auto"/>
+        <w:ind w:left="0" w:right="0" w:firstLine="0"/>
+        <w:jc w:val="left"/>
+      </w:pPr>
+      <w:r>
+        <w:rPr>
+          <w:noProof/>
+        </w:rPr>
+        <w:lastRenderedPageBreak/>
+        <w:drawing>
+          <wp:inline distT="0" distB="0" distL="0" distR="0" wp14:anchorId="00B1F2F4" wp14:editId="45C21AB6">
+            <wp:extent cx="5942965" cy="3201670"/>
+            <wp:effectExtent l="0" t="0" r="635" b="0"/>
+            <wp:docPr id="470821060" name="Imagen 42" descr="Texto&#10;&#10;El contenido generado por IA puede ser incorrecto."/>
+            <wp:cNvGraphicFramePr>
+              <a:graphicFrameLocks xmlns:a="http://schemas.openxmlformats.org/drawingml/2006/main" noChangeAspect="1"/>
+            </wp:cNvGraphicFramePr>
+            <a:graphic xmlns:a="http://schemas.openxmlformats.org/drawingml/2006/main">
+              <a:graphicData uri="http://schemas.openxmlformats.org/drawingml/2006/picture">
+                <pic:pic xmlns:pic="http://schemas.openxmlformats.org/drawingml/2006/picture">
+                  <pic:nvPicPr>
+                    <pic:cNvPr id="470821060" name="Imagen 42" descr="Texto&#10;&#10;El contenido generado por IA puede ser incorrecto."/>
+                    <pic:cNvPicPr>
+                      <a:picLocks noChangeAspect="1" noChangeArrowheads="1"/>
+                    </pic:cNvPicPr>
+                  </pic:nvPicPr>
+                  <pic:blipFill>
+                    <a:blip r:embed="rId16" cstate="print">
+                      <a:extLst>
+                        <a:ext uri="{28A0092B-C50C-407E-A947-70E740481C1C}">
+                          <a14:useLocalDpi xmlns:a14="http://schemas.microsoft.com/office/drawing/2010/main" val="0"/>
+                        </a:ext>
+                      </a:extLst>
+                    </a:blip>
+                    <a:srcRect/>
+                    <a:stretch>
+                      <a:fillRect/>
+                    </a:stretch>
+                  </pic:blipFill>
+                  <pic:spPr bwMode="auto">
+                    <a:xfrm>
+                      <a:off x="0" y="0"/>
+                      <a:ext cx="5942965" cy="3201670"/>
+                    </a:xfrm>
+                    <a:prstGeom prst="rect">
+                      <a:avLst/>
+                    </a:prstGeom>
+                    <a:noFill/>
+                    <a:ln>
+                      <a:noFill/>
+                    </a:ln>
+                  </pic:spPr>
+                </pic:pic>
+              </a:graphicData>
+            </a:graphic>
+          </wp:inline>
+        </w:drawing>
+      </w:r>
+    </w:p>
+    <w:p>
+      <w:pPr>
+        <w:spacing w:after="183" w:line="259" w:lineRule="auto"/>
+        <w:ind w:left="0" w:right="0" w:firstLine="0"/>
+        <w:jc w:val="left"/>
+      </w:pPr>
+    </w:p>
+    <w:p>
+      <w:pPr>
+        <w:spacing w:after="183" w:line="259" w:lineRule="auto"/>
+        <w:ind w:left="0" w:right="0" w:firstLine="0"/>
+        <w:jc w:val="left"/>
+      </w:pPr>
+      <w:r>
+        <w:pict w14:anchorId="4852985D">
+          <v:rect id="_x0000_i1068" style="width:0;height:1.5pt" o:hralign="center" o:hrstd="t" o:hrnoshade="t" o:hr="t" fillcolor="#1b1c1d" stroked="f"/>
+        </w:pict>
+      </w:r>
+    </w:p>
+    <w:p>
+      <w:pPr>
+        <w:spacing w:after="183" w:line="259" w:lineRule="auto"/>
+        <w:ind w:left="0" w:right="0" w:firstLine="0"/>
+        <w:jc w:val="left"/>
+      </w:pPr>
     </w:p>
     <w:sectPr>
-      <w:headerReference w:type="even" r:id="rId8"/>
-      <w:headerReference w:type="default" r:id="rId9"/>
-      <w:footerReference w:type="even" r:id="rId10"/>
-      <w:footerReference w:type="default" r:id="rId11"/>
-      <w:headerReference w:type="first" r:id="rId12"/>
-      <w:footerReference w:type="first" r:id="rId13"/>
+      <w:headerReference w:type="even" r:id="rId17"/>
+      <w:headerReference w:type="default" r:id="rId18"/>
+      <w:footerReference w:type="even" r:id="rId19"/>
+      <w:footerReference w:type="default" r:id="rId20"/>
+      <w:headerReference w:type="first" r:id="rId21"/>
+      <w:footerReference w:type="first" r:id="rId22"/>
       <w:pgSz w:w="12240" w:h="15840"/>
       <w:pgMar w:top="1440" w:right="1441" w:bottom="1440" w:left="1440" w:header="480" w:footer="478" w:gutter="0"/>
       <w:cols w:space="720"/>
@@ -6257,7 +7025,10 @@
       </mc:AlternateContent>
     </w:r>
     <w:r>
-      <w:t xml:space="preserve">REPASO 1° PARCIAL </w:t>
+      <w:t>PROYECTO INTEGRADOR</w:t>
+    </w:r>
+    <w:r>
+      <w:t xml:space="preserve"> </w:t>
     </w:r>
     <w:r>
       <w:tab/>
@@ -6265,7 +7036,18 @@
     </w:r>
     <w:r>
       <w:tab/>
-      <w:t xml:space="preserve">05/04/2025 </w:t>
+    </w:r>
+    <w:r>
+      <w:t>09</w:t>
+    </w:r>
+    <w:r>
+      <w:t>/0</w:t>
+    </w:r>
+    <w:r>
+      <w:t>6</w:t>
+    </w:r>
+    <w:r>
+      <w:t xml:space="preserve">/2025 </w:t>
     </w:r>
   </w:p>
   <w:p>
@@ -11633,6 +12415,7 @@
   <w:style w:type="character" w:default="1" w:styleId="Fuentedeprrafopredeter">
     <w:name w:val="Default Paragraph Font"/>
     <w:uiPriority w:val="1"/>
+    <w:semiHidden/>
     <w:unhideWhenUsed/>
   </w:style>
   <w:style w:type="table" w:default="1" w:styleId="Tablanormal">

</xml_diff>

<commit_message>
Se actualizaron los datos en el documento de Word Proyecto integrador
</commit_message>
<xml_diff>
--- a/ProyectoIntegrador.docx
+++ b/ProyectoIntegrador.docx
@@ -1035,7 +1035,23 @@
           <w:b/>
           <w:bCs/>
         </w:rPr>
-        <w:t>Administrador (root)</w:t>
+        <w:t>Administrador (</w:t>
+      </w:r>
+      <w:proofErr w:type="spellStart"/>
+      <w:r>
+        <w:rPr>
+          <w:b/>
+          <w:bCs/>
+        </w:rPr>
+        <w:t>root</w:t>
+      </w:r>
+      <w:proofErr w:type="spellEnd"/>
+      <w:r>
+        <w:rPr>
+          <w:b/>
+          <w:bCs/>
+        </w:rPr>
+        <w:t>)</w:t>
       </w:r>
       <w:r>
         <w:t xml:space="preserve"> debe poder </w:t>
@@ -1069,7 +1085,23 @@
           <w:b/>
           <w:bCs/>
         </w:rPr>
-        <w:t>Administrador (root)</w:t>
+        <w:t>Administrador (</w:t>
+      </w:r>
+      <w:proofErr w:type="spellStart"/>
+      <w:r>
+        <w:rPr>
+          <w:b/>
+          <w:bCs/>
+        </w:rPr>
+        <w:t>root</w:t>
+      </w:r>
+      <w:proofErr w:type="spellEnd"/>
+      <w:r>
+        <w:rPr>
+          <w:b/>
+          <w:bCs/>
+        </w:rPr>
+        <w:t>)</w:t>
       </w:r>
       <w:r>
         <w:t xml:space="preserve"> debe poder </w:t>
@@ -1103,7 +1135,23 @@
           <w:b/>
           <w:bCs/>
         </w:rPr>
-        <w:t>Administrador (root)</w:t>
+        <w:t>Administrador (</w:t>
+      </w:r>
+      <w:proofErr w:type="spellStart"/>
+      <w:r>
+        <w:rPr>
+          <w:b/>
+          <w:bCs/>
+        </w:rPr>
+        <w:t>root</w:t>
+      </w:r>
+      <w:proofErr w:type="spellEnd"/>
+      <w:r>
+        <w:rPr>
+          <w:b/>
+          <w:bCs/>
+        </w:rPr>
+        <w:t>)</w:t>
       </w:r>
       <w:r>
         <w:t xml:space="preserve"> debe poder </w:t>
@@ -1147,7 +1195,23 @@
           <w:b/>
           <w:bCs/>
         </w:rPr>
-        <w:t>Administrador (root)</w:t>
+        <w:t>Administrador (</w:t>
+      </w:r>
+      <w:proofErr w:type="spellStart"/>
+      <w:r>
+        <w:rPr>
+          <w:b/>
+          <w:bCs/>
+        </w:rPr>
+        <w:t>root</w:t>
+      </w:r>
+      <w:proofErr w:type="spellEnd"/>
+      <w:r>
+        <w:rPr>
+          <w:b/>
+          <w:bCs/>
+        </w:rPr>
+        <w:t>)</w:t>
       </w:r>
       <w:r>
         <w:t xml:space="preserve"> debe poder </w:t>
@@ -1192,7 +1256,23 @@
           <w:b/>
           <w:bCs/>
         </w:rPr>
-        <w:t>Administrador (root)</w:t>
+        <w:t>Administrador (</w:t>
+      </w:r>
+      <w:proofErr w:type="spellStart"/>
+      <w:r>
+        <w:rPr>
+          <w:b/>
+          <w:bCs/>
+        </w:rPr>
+        <w:t>root</w:t>
+      </w:r>
+      <w:proofErr w:type="spellEnd"/>
+      <w:r>
+        <w:rPr>
+          <w:b/>
+          <w:bCs/>
+        </w:rPr>
+        <w:t>)</w:t>
       </w:r>
       <w:r>
         <w:t xml:space="preserve"> debe poder </w:t>
@@ -1236,7 +1316,23 @@
           <w:b/>
           <w:bCs/>
         </w:rPr>
-        <w:t>Administrador (root)</w:t>
+        <w:t>Administrador (</w:t>
+      </w:r>
+      <w:proofErr w:type="spellStart"/>
+      <w:r>
+        <w:rPr>
+          <w:b/>
+          <w:bCs/>
+        </w:rPr>
+        <w:t>root</w:t>
+      </w:r>
+      <w:proofErr w:type="spellEnd"/>
+      <w:r>
+        <w:rPr>
+          <w:b/>
+          <w:bCs/>
+        </w:rPr>
+        <w:t>)</w:t>
       </w:r>
       <w:r>
         <w:t xml:space="preserve"> debe poder </w:t>
@@ -1270,7 +1366,23 @@
           <w:b/>
           <w:bCs/>
         </w:rPr>
-        <w:t>Administrador (root)</w:t>
+        <w:t>Administrador (</w:t>
+      </w:r>
+      <w:proofErr w:type="spellStart"/>
+      <w:r>
+        <w:rPr>
+          <w:b/>
+          <w:bCs/>
+        </w:rPr>
+        <w:t>root</w:t>
+      </w:r>
+      <w:proofErr w:type="spellEnd"/>
+      <w:r>
+        <w:rPr>
+          <w:b/>
+          <w:bCs/>
+        </w:rPr>
+        <w:t>)</w:t>
       </w:r>
       <w:r>
         <w:t xml:space="preserve"> debe poder </w:t>
@@ -1585,7 +1697,15 @@
         <w:t>acceder</w:t>
       </w:r>
       <w:r>
-        <w:t xml:space="preserve"> al sistema validando sus credenciales (usuario/contraseña) en la Ventana de Acceso (Login).</w:t>
+        <w:t xml:space="preserve"> al sistema validando sus credenciales (usuario/contraseña) en la Ventana de Acceso (</w:t>
+      </w:r>
+      <w:proofErr w:type="spellStart"/>
+      <w:r>
+        <w:t>Login</w:t>
+      </w:r>
+      <w:proofErr w:type="spellEnd"/>
+      <w:r>
+        <w:t>).</w:t>
       </w:r>
     </w:p>
     <w:p>
@@ -1886,7 +2006,15 @@
         <w:t>realizar</w:t>
       </w:r>
       <w:r>
-        <w:t xml:space="preserve"> validaciones de los mismos.</w:t>
+        <w:t xml:space="preserve"> validaciones de </w:t>
+      </w:r>
+      <w:proofErr w:type="gramStart"/>
+      <w:r>
+        <w:t>los mismos</w:t>
+      </w:r>
+      <w:proofErr w:type="gramEnd"/>
+      <w:r>
+        <w:t>.</w:t>
       </w:r>
     </w:p>
     <w:p>
@@ -2037,7 +2165,7 @@
       </w:pPr>
       <w:r>
         <w:pict w14:anchorId="7698CA4A">
-          <v:rect id="_x0000_i1064" style="width:0;height:1.5pt" o:hralign="center" o:hrstd="t" o:hrnoshade="t" o:hr="t" fillcolor="#1b1c1d" stroked="f"/>
+          <v:rect id="_x0000_i1025" style="width:0;height:1.5pt" o:hralign="center" o:hrstd="t" o:hrnoshade="t" o:hr="t" fillcolor="#1b1c1d" stroked="f"/>
         </w:pict>
       </w:r>
     </w:p>
@@ -2207,7 +2335,15 @@
         <w:t>poder integrar</w:t>
       </w:r>
       <w:r>
-        <w:t xml:space="preserve"> la información de todas las sucursales de EuroBank, independientemente de su ubicación geográfica.</w:t>
+        <w:t xml:space="preserve"> la información de todas las sucursales de </w:t>
+      </w:r>
+      <w:proofErr w:type="spellStart"/>
+      <w:r>
+        <w:t>EuroBank</w:t>
+      </w:r>
+      <w:proofErr w:type="spellEnd"/>
+      <w:r>
+        <w:t>, independientemente de su ubicación geográfica.</w:t>
       </w:r>
     </w:p>
     <w:p>
@@ -2601,7 +2737,7 @@
       </w:pPr>
       <w:r>
         <w:pict w14:anchorId="5E95799C">
-          <v:rect id="_x0000_i1065" style="width:0;height:1.5pt" o:hralign="center" o:hrstd="t" o:hrnoshade="t" o:hr="t" fillcolor="#1b1c1d" stroked="f"/>
+          <v:rect id="_x0000_i1026" style="width:0;height:1.5pt" o:hralign="center" o:hrstd="t" o:hrnoshade="t" o:hr="t" fillcolor="#1b1c1d" stroked="f"/>
         </w:pict>
       </w:r>
     </w:p>
@@ -2972,7 +3108,15 @@
               <w:jc w:val="left"/>
             </w:pPr>
             <w:r>
-              <w:t>Administrador (root)</w:t>
+              <w:t>Administrador (</w:t>
+            </w:r>
+            <w:proofErr w:type="spellStart"/>
+            <w:r>
+              <w:t>root</w:t>
+            </w:r>
+            <w:proofErr w:type="spellEnd"/>
+            <w:r>
+              <w:t>)</w:t>
             </w:r>
           </w:p>
         </w:tc>
@@ -3043,7 +3187,15 @@
               <w:jc w:val="left"/>
             </w:pPr>
             <w:r>
-              <w:t>Administrador (root)</w:t>
+              <w:t>Administrador (</w:t>
+            </w:r>
+            <w:proofErr w:type="spellStart"/>
+            <w:r>
+              <w:t>root</w:t>
+            </w:r>
+            <w:proofErr w:type="spellEnd"/>
+            <w:r>
+              <w:t>)</w:t>
             </w:r>
           </w:p>
         </w:tc>
@@ -3111,7 +3263,15 @@
               <w:jc w:val="left"/>
             </w:pPr>
             <w:r>
-              <w:t>Administrador (root)</w:t>
+              <w:t>Administrador (</w:t>
+            </w:r>
+            <w:proofErr w:type="spellStart"/>
+            <w:r>
+              <w:t>root</w:t>
+            </w:r>
+            <w:proofErr w:type="spellEnd"/>
+            <w:r>
+              <w:t>)</w:t>
             </w:r>
           </w:p>
         </w:tc>
@@ -3989,7 +4149,7 @@
       </w:pPr>
       <w:r>
         <w:pict w14:anchorId="6486C4E0">
-          <v:rect id="_x0000_i1066" style="width:0;height:1.5pt" o:hralign="center" o:hrstd="t" o:hrnoshade="t" o:hr="t" fillcolor="#1b1c1d" stroked="f"/>
+          <v:rect id="_x0000_i1027" style="width:0;height:1.5pt" o:hralign="center" o:hrstd="t" o:hrnoshade="t" o:hr="t" fillcolor="#1b1c1d" stroked="f"/>
         </w:pict>
       </w:r>
     </w:p>
@@ -4128,11 +4288,12 @@
         <w:rPr>
           <w:noProof/>
         </w:rPr>
+        <w:lastRenderedPageBreak/>
         <w:drawing>
-          <wp:inline distT="0" distB="0" distL="0" distR="0" wp14:anchorId="7D433E75" wp14:editId="202BE7C5">
-            <wp:extent cx="5942965" cy="2654300"/>
-            <wp:effectExtent l="0" t="0" r="635" b="0"/>
-            <wp:docPr id="1951479099" name="Imagen 38" descr="Diagrama, Esquemático&#10;&#10;El contenido generado por IA puede ser incorrecto."/>
+          <wp:inline distT="0" distB="0" distL="0" distR="0" wp14:anchorId="5DFBA3A2" wp14:editId="0CC74072">
+            <wp:extent cx="3073400" cy="8229600"/>
+            <wp:effectExtent l="0" t="0" r="0" b="0"/>
+            <wp:docPr id="1752120098" name="Imagen 41"/>
             <wp:cNvGraphicFramePr>
               <a:graphicFrameLocks xmlns:a="http://schemas.openxmlformats.org/drawingml/2006/main" noChangeAspect="1"/>
             </wp:cNvGraphicFramePr>
@@ -4140,7 +4301,7 @@
               <a:graphicData uri="http://schemas.openxmlformats.org/drawingml/2006/picture">
                 <pic:pic xmlns:pic="http://schemas.openxmlformats.org/drawingml/2006/picture">
                   <pic:nvPicPr>
-                    <pic:cNvPr id="1951479099" name="Imagen 38" descr="Diagrama, Esquemático&#10;&#10;El contenido generado por IA puede ser incorrecto."/>
+                    <pic:cNvPr id="0" name="Picture 6"/>
                     <pic:cNvPicPr>
                       <a:picLocks noChangeAspect="1" noChangeArrowheads="1"/>
                     </pic:cNvPicPr>
@@ -4161,7 +4322,7 @@
                   <pic:spPr bwMode="auto">
                     <a:xfrm>
                       <a:off x="0" y="0"/>
-                      <a:ext cx="5942965" cy="2654300"/>
+                      <a:ext cx="3073400" cy="8229600"/>
                     </a:xfrm>
                     <a:prstGeom prst="rect">
                       <a:avLst/>
@@ -4184,16 +4345,10 @@
         <w:ind w:left="0" w:right="0" w:firstLine="0"/>
         <w:jc w:val="left"/>
       </w:pPr>
-    </w:p>
-    <w:p>
-      <w:pPr>
-        <w:spacing w:after="183" w:line="259" w:lineRule="auto"/>
-        <w:ind w:left="0" w:right="0" w:firstLine="0"/>
-        <w:jc w:val="left"/>
-      </w:pPr>
-      <w:r>
+      <w:r>
+        <w:lastRenderedPageBreak/>
         <w:pict w14:anchorId="67C33EF1">
-          <v:rect id="_x0000_i1067" style="width:0;height:1.5pt" o:hralign="center" o:hrstd="t" o:hrnoshade="t" o:hr="t" fillcolor="#1b1c1d" stroked="f"/>
+          <v:rect id="_x0000_i1028" style="width:0;height:1.5pt" o:hralign="center" o:hrstd="t" o:hrnoshade="t" o:hr="t" fillcolor="#1b1c1d" stroked="f"/>
         </w:pict>
       </w:r>
     </w:p>
@@ -4969,8 +5124,2521 @@
       </w:pPr>
       <w:r>
         <w:pict w14:anchorId="4852985D">
-          <v:rect id="_x0000_i1068" style="width:0;height:1.5pt" o:hralign="center" o:hrstd="t" o:hrnoshade="t" o:hr="t" fillcolor="#1b1c1d" stroked="f"/>
+          <v:rect id="_x0000_i1029" style="width:0;height:1.5pt" o:hralign="center" o:hrstd="t" o:hrnoshade="t" o:hr="t" fillcolor="#1b1c1d" stroked="f"/>
         </w:pict>
+      </w:r>
+    </w:p>
+    <w:p>
+      <w:pPr>
+        <w:spacing w:after="160" w:line="278" w:lineRule="auto"/>
+        <w:ind w:left="0" w:right="0" w:firstLine="0"/>
+        <w:jc w:val="left"/>
+      </w:pPr>
+      <w:r>
+        <w:br w:type="page"/>
+      </w:r>
+    </w:p>
+    <w:p>
+      <w:pPr>
+        <w:pStyle w:val="Ttulo1"/>
+        <w:ind w:left="-5"/>
+      </w:pPr>
+      <w:r>
+        <w:lastRenderedPageBreak/>
+        <w:t>MANUAL DE USUARIO</w:t>
+      </w:r>
+    </w:p>
+    <w:p>
+      <w:pPr>
+        <w:spacing w:after="243" w:line="259" w:lineRule="auto"/>
+        <w:ind w:left="-29" w:right="0" w:firstLine="0"/>
+        <w:jc w:val="left"/>
+      </w:pPr>
+      <w:r>
+        <w:rPr>
+          <w:noProof/>
+          <w:sz w:val="22"/>
+        </w:rPr>
+        <mc:AlternateContent>
+          <mc:Choice Requires="wpg">
+            <w:drawing>
+              <wp:inline distT="0" distB="0" distL="0" distR="0" wp14:anchorId="4EBF2909" wp14:editId="169618F0">
+                <wp:extent cx="5981065" cy="38100"/>
+                <wp:effectExtent l="0" t="0" r="0" b="0"/>
+                <wp:docPr id="615389663" name="Group 9395"/>
+                <wp:cNvGraphicFramePr/>
+                <a:graphic xmlns:a="http://schemas.openxmlformats.org/drawingml/2006/main">
+                  <a:graphicData uri="http://schemas.microsoft.com/office/word/2010/wordprocessingGroup">
+                    <wpg:wgp>
+                      <wpg:cNvGrpSpPr/>
+                      <wpg:grpSpPr>
+                        <a:xfrm>
+                          <a:off x="0" y="0"/>
+                          <a:ext cx="5981065" cy="38100"/>
+                          <a:chOff x="0" y="0"/>
+                          <a:chExt cx="5981065" cy="38100"/>
+                        </a:xfrm>
+                      </wpg:grpSpPr>
+                      <wps:wsp>
+                        <wps:cNvPr id="63291477" name="Shape 12337"/>
+                        <wps:cNvSpPr/>
+                        <wps:spPr>
+                          <a:xfrm>
+                            <a:off x="0" y="0"/>
+                            <a:ext cx="5981065" cy="38100"/>
+                          </a:xfrm>
+                          <a:custGeom>
+                            <a:avLst/>
+                            <a:gdLst/>
+                            <a:ahLst/>
+                            <a:cxnLst/>
+                            <a:rect l="0" t="0" r="0" b="0"/>
+                            <a:pathLst>
+                              <a:path w="5981065" h="38100">
+                                <a:moveTo>
+                                  <a:pt x="0" y="0"/>
+                                </a:moveTo>
+                                <a:lnTo>
+                                  <a:pt x="5981065" y="0"/>
+                                </a:lnTo>
+                                <a:lnTo>
+                                  <a:pt x="5981065" y="38100"/>
+                                </a:lnTo>
+                                <a:lnTo>
+                                  <a:pt x="0" y="38100"/>
+                                </a:lnTo>
+                                <a:lnTo>
+                                  <a:pt x="0" y="0"/>
+                                </a:lnTo>
+                              </a:path>
+                            </a:pathLst>
+                          </a:custGeom>
+                          <a:ln w="0" cap="flat">
+                            <a:miter lim="127000"/>
+                          </a:ln>
+                        </wps:spPr>
+                        <wps:style>
+                          <a:lnRef idx="0">
+                            <a:srgbClr val="000000">
+                              <a:alpha val="0"/>
+                            </a:srgbClr>
+                          </a:lnRef>
+                          <a:fillRef idx="1">
+                            <a:srgbClr val="000000"/>
+                          </a:fillRef>
+                          <a:effectRef idx="0">
+                            <a:scrgbClr r="0" g="0" b="0"/>
+                          </a:effectRef>
+                          <a:fontRef idx="none"/>
+                        </wps:style>
+                        <wps:bodyPr/>
+                      </wps:wsp>
+                    </wpg:wgp>
+                  </a:graphicData>
+                </a:graphic>
+              </wp:inline>
+            </w:drawing>
+          </mc:Choice>
+          <mc:Fallback>
+            <w:pict>
+              <v:group w14:anchorId="317B2EB9" id="Group 9395" o:spid="_x0000_s1026" style="width:470.95pt;height:3pt;mso-position-horizontal-relative:char;mso-position-vertical-relative:line" coordsize="59810,381" o:gfxdata="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">
+                <v:shape id="Shape 12337" o:spid="_x0000_s1027" style="position:absolute;width:59810;height:381;visibility:visible;mso-wrap-style:square;v-text-anchor:top" coordsize="5981065,38100" o:gfxdata="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" path="m,l5981065,r,38100l,38100,,e" fillcolor="black" stroked="f" strokeweight="0">
+                  <v:stroke miterlimit="83231f" joinstyle="miter"/>
+                  <v:path arrowok="t" textboxrect="0,0,5981065,38100"/>
+                </v:shape>
+                <w10:anchorlock/>
+              </v:group>
+            </w:pict>
+          </mc:Fallback>
+        </mc:AlternateContent>
+      </w:r>
+    </w:p>
+    <w:p>
+      <w:pPr>
+        <w:spacing w:after="176" w:line="268" w:lineRule="auto"/>
+        <w:ind w:left="-5" w:right="0"/>
+        <w:jc w:val="left"/>
+      </w:pPr>
+      <w:r>
+        <w:rPr>
+          <w:b/>
+        </w:rPr>
+        <w:t>INICIAR SESIÓN</w:t>
+      </w:r>
+    </w:p>
+    <w:p>
+      <w:pPr>
+        <w:pStyle w:val="Prrafodelista"/>
+        <w:numPr>
+          <w:ilvl w:val="0"/>
+          <w:numId w:val="24"/>
+        </w:numPr>
+        <w:spacing w:after="183" w:line="259" w:lineRule="auto"/>
+        <w:ind w:right="0"/>
+        <w:jc w:val="left"/>
+      </w:pPr>
+      <w:r>
+        <w:t xml:space="preserve">El </w:t>
+      </w:r>
+      <w:r>
+        <w:t>Gerente</w:t>
+      </w:r>
+      <w:r>
+        <w:t xml:space="preserve"> ingresa al sistema ingresando sus credenciales de acceso, que en este caso son su usuario y contraseña, y dando </w:t>
+      </w:r>
+      <w:proofErr w:type="spellStart"/>
+      <w:proofErr w:type="gramStart"/>
+      <w:r>
+        <w:t>click</w:t>
+      </w:r>
+      <w:proofErr w:type="spellEnd"/>
+      <w:proofErr w:type="gramEnd"/>
+      <w:r>
+        <w:t xml:space="preserve"> en “Iniciar </w:t>
+      </w:r>
+      <w:proofErr w:type="spellStart"/>
+      <w:r>
+        <w:t>sesion</w:t>
+      </w:r>
+      <w:proofErr w:type="spellEnd"/>
+      <w:r>
+        <w:t>”. Y si presiona el de cancelar se cierra la ventana.</w:t>
+      </w:r>
+    </w:p>
+    <w:p>
+      <w:pPr>
+        <w:spacing w:after="183" w:line="259" w:lineRule="auto"/>
+        <w:ind w:right="0"/>
+        <w:jc w:val="left"/>
+      </w:pPr>
+      <w:r>
+        <w:rPr>
+          <w:noProof/>
+        </w:rPr>
+        <w:drawing>
+          <wp:inline distT="0" distB="0" distL="0" distR="0" wp14:anchorId="1A325298" wp14:editId="179741ED">
+            <wp:extent cx="3905795" cy="2591162"/>
+            <wp:effectExtent l="0" t="0" r="0" b="0"/>
+            <wp:docPr id="502696996" name="Imagen 1"/>
+            <wp:cNvGraphicFramePr>
+              <a:graphicFrameLocks xmlns:a="http://schemas.openxmlformats.org/drawingml/2006/main" noChangeAspect="1"/>
+            </wp:cNvGraphicFramePr>
+            <a:graphic xmlns:a="http://schemas.openxmlformats.org/drawingml/2006/main">
+              <a:graphicData uri="http://schemas.openxmlformats.org/drawingml/2006/picture">
+                <pic:pic xmlns:pic="http://schemas.openxmlformats.org/drawingml/2006/picture">
+                  <pic:nvPicPr>
+                    <pic:cNvPr id="502696996" name=""/>
+                    <pic:cNvPicPr/>
+                  </pic:nvPicPr>
+                  <pic:blipFill>
+                    <a:blip r:embed="rId17"/>
+                    <a:stretch>
+                      <a:fillRect/>
+                    </a:stretch>
+                  </pic:blipFill>
+                  <pic:spPr>
+                    <a:xfrm>
+                      <a:off x="0" y="0"/>
+                      <a:ext cx="3905795" cy="2591162"/>
+                    </a:xfrm>
+                    <a:prstGeom prst="rect">
+                      <a:avLst/>
+                    </a:prstGeom>
+                  </pic:spPr>
+                </pic:pic>
+              </a:graphicData>
+            </a:graphic>
+          </wp:inline>
+        </w:drawing>
+      </w:r>
+    </w:p>
+    <w:p>
+      <w:pPr>
+        <w:pStyle w:val="Prrafodelista"/>
+        <w:numPr>
+          <w:ilvl w:val="0"/>
+          <w:numId w:val="24"/>
+        </w:numPr>
+        <w:spacing w:after="183" w:line="259" w:lineRule="auto"/>
+        <w:ind w:right="0"/>
+        <w:jc w:val="left"/>
+      </w:pPr>
+      <w:r>
+        <w:t xml:space="preserve">En caso de que las credenciales no sean validas se mostrara un </w:t>
+      </w:r>
+      <w:proofErr w:type="spellStart"/>
+      <w:r>
+        <w:t>dialog</w:t>
+      </w:r>
+      <w:proofErr w:type="spellEnd"/>
+      <w:r>
+        <w:t xml:space="preserve"> con un mensaje </w:t>
+      </w:r>
+      <w:r>
+        <w:t>indicando que los datos ingresados no son válidos</w:t>
+      </w:r>
+      <w:r>
+        <w:t xml:space="preserve">. Y al dar Aceptar se cerrará y se regresará a la ventana de </w:t>
+      </w:r>
+      <w:proofErr w:type="spellStart"/>
+      <w:r>
+        <w:t>Login</w:t>
+      </w:r>
+      <w:proofErr w:type="spellEnd"/>
+      <w:r>
+        <w:t>.</w:t>
+      </w:r>
+    </w:p>
+    <w:p>
+      <w:pPr>
+        <w:spacing w:after="183" w:line="259" w:lineRule="auto"/>
+        <w:ind w:right="0"/>
+        <w:jc w:val="left"/>
+      </w:pPr>
+      <w:r>
+        <w:rPr>
+          <w:noProof/>
+        </w:rPr>
+        <w:drawing>
+          <wp:inline distT="0" distB="0" distL="0" distR="0" wp14:anchorId="733F29DE" wp14:editId="0C6C5354">
+            <wp:extent cx="4029637" cy="1495634"/>
+            <wp:effectExtent l="0" t="0" r="0" b="9525"/>
+            <wp:docPr id="297799155" name="Imagen 1" descr="Interfaz de usuario gráfica, Texto, Aplicación&#10;&#10;El contenido generado por IA puede ser incorrecto."/>
+            <wp:cNvGraphicFramePr>
+              <a:graphicFrameLocks xmlns:a="http://schemas.openxmlformats.org/drawingml/2006/main" noChangeAspect="1"/>
+            </wp:cNvGraphicFramePr>
+            <a:graphic xmlns:a="http://schemas.openxmlformats.org/drawingml/2006/main">
+              <a:graphicData uri="http://schemas.openxmlformats.org/drawingml/2006/picture">
+                <pic:pic xmlns:pic="http://schemas.openxmlformats.org/drawingml/2006/picture">
+                  <pic:nvPicPr>
+                    <pic:cNvPr id="297799155" name="Imagen 1" descr="Interfaz de usuario gráfica, Texto, Aplicación&#10;&#10;El contenido generado por IA puede ser incorrecto."/>
+                    <pic:cNvPicPr/>
+                  </pic:nvPicPr>
+                  <pic:blipFill>
+                    <a:blip r:embed="rId18"/>
+                    <a:stretch>
+                      <a:fillRect/>
+                    </a:stretch>
+                  </pic:blipFill>
+                  <pic:spPr>
+                    <a:xfrm>
+                      <a:off x="0" y="0"/>
+                      <a:ext cx="4029637" cy="1495634"/>
+                    </a:xfrm>
+                    <a:prstGeom prst="rect">
+                      <a:avLst/>
+                    </a:prstGeom>
+                  </pic:spPr>
+                </pic:pic>
+              </a:graphicData>
+            </a:graphic>
+          </wp:inline>
+        </w:drawing>
+      </w:r>
+    </w:p>
+    <w:p>
+      <w:pPr>
+        <w:pStyle w:val="Prrafodelista"/>
+        <w:numPr>
+          <w:ilvl w:val="0"/>
+          <w:numId w:val="24"/>
+        </w:numPr>
+        <w:spacing w:after="183" w:line="259" w:lineRule="auto"/>
+        <w:ind w:right="0"/>
+        <w:jc w:val="left"/>
+      </w:pPr>
+      <w:r>
+        <w:t xml:space="preserve">En caso de que </w:t>
+      </w:r>
+      <w:r>
+        <w:t xml:space="preserve">el </w:t>
+      </w:r>
+      <w:proofErr w:type="spellStart"/>
+      <w:r>
+        <w:t>logeo</w:t>
+      </w:r>
+      <w:proofErr w:type="spellEnd"/>
+      <w:r>
+        <w:t xml:space="preserve"> </w:t>
+      </w:r>
+      <w:r>
+        <w:t>sea exitoso, se mostrará una ventana del menú de sistemas de administración, dando la bienvenida al usuario ingresado, su puesto y la sucursal a cargo.</w:t>
+      </w:r>
+    </w:p>
+    <w:p>
+      <w:pPr>
+        <w:spacing w:after="183" w:line="259" w:lineRule="auto"/>
+        <w:ind w:right="0"/>
+        <w:jc w:val="left"/>
+      </w:pPr>
+      <w:r>
+        <w:rPr>
+          <w:noProof/>
+        </w:rPr>
+        <w:lastRenderedPageBreak/>
+        <w:drawing>
+          <wp:inline distT="0" distB="0" distL="0" distR="0" wp14:anchorId="235396BE" wp14:editId="7393EFCE">
+            <wp:extent cx="3781953" cy="4744112"/>
+            <wp:effectExtent l="0" t="0" r="9525" b="0"/>
+            <wp:docPr id="2034563910" name="Imagen 1" descr="Interfaz de usuario gráfica, Aplicación&#10;&#10;El contenido generado por IA puede ser incorrecto."/>
+            <wp:cNvGraphicFramePr>
+              <a:graphicFrameLocks xmlns:a="http://schemas.openxmlformats.org/drawingml/2006/main" noChangeAspect="1"/>
+            </wp:cNvGraphicFramePr>
+            <a:graphic xmlns:a="http://schemas.openxmlformats.org/drawingml/2006/main">
+              <a:graphicData uri="http://schemas.openxmlformats.org/drawingml/2006/picture">
+                <pic:pic xmlns:pic="http://schemas.openxmlformats.org/drawingml/2006/picture">
+                  <pic:nvPicPr>
+                    <pic:cNvPr id="2034563910" name="Imagen 1" descr="Interfaz de usuario gráfica, Aplicación&#10;&#10;El contenido generado por IA puede ser incorrecto."/>
+                    <pic:cNvPicPr/>
+                  </pic:nvPicPr>
+                  <pic:blipFill>
+                    <a:blip r:embed="rId19"/>
+                    <a:stretch>
+                      <a:fillRect/>
+                    </a:stretch>
+                  </pic:blipFill>
+                  <pic:spPr>
+                    <a:xfrm>
+                      <a:off x="0" y="0"/>
+                      <a:ext cx="3781953" cy="4744112"/>
+                    </a:xfrm>
+                    <a:prstGeom prst="rect">
+                      <a:avLst/>
+                    </a:prstGeom>
+                  </pic:spPr>
+                </pic:pic>
+              </a:graphicData>
+            </a:graphic>
+          </wp:inline>
+        </w:drawing>
+      </w:r>
+    </w:p>
+    <w:p>
+      <w:pPr>
+        <w:spacing w:after="176" w:line="268" w:lineRule="auto"/>
+        <w:ind w:left="-5" w:right="0"/>
+        <w:jc w:val="left"/>
+        <w:rPr>
+          <w:b/>
+        </w:rPr>
+      </w:pPr>
+      <w:r>
+        <w:rPr>
+          <w:b/>
+        </w:rPr>
+        <w:t>VISTA DEL MENÚ</w:t>
+      </w:r>
+    </w:p>
+    <w:p>
+      <w:pPr>
+        <w:pStyle w:val="Prrafodelista"/>
+        <w:numPr>
+          <w:ilvl w:val="0"/>
+          <w:numId w:val="24"/>
+        </w:numPr>
+        <w:spacing w:after="183" w:line="259" w:lineRule="auto"/>
+        <w:ind w:right="0"/>
+        <w:jc w:val="left"/>
+      </w:pPr>
+      <w:r>
+        <w:t>En la ventana del gerente se habilitarán las opciones</w:t>
+      </w:r>
+      <w:r>
+        <w:t xml:space="preserve"> en la pantalla y se</w:t>
+      </w:r>
+      <w:r>
+        <w:t xml:space="preserve"> mostrar</w:t>
+      </w:r>
+      <w:r>
+        <w:t>á</w:t>
+      </w:r>
+      <w:r>
+        <w:t xml:space="preserve"> un botón para cerrar la sesión</w:t>
+      </w:r>
+      <w:r>
+        <w:t>.</w:t>
+      </w:r>
+    </w:p>
+    <w:p>
+      <w:pPr>
+        <w:spacing w:after="176" w:line="268" w:lineRule="auto"/>
+        <w:ind w:left="-5" w:right="0"/>
+        <w:jc w:val="left"/>
+        <w:rPr>
+          <w:b/>
+        </w:rPr>
+      </w:pPr>
+      <w:r>
+        <w:rPr>
+          <w:noProof/>
+        </w:rPr>
+        <w:lastRenderedPageBreak/>
+        <w:drawing>
+          <wp:inline distT="0" distB="0" distL="0" distR="0" wp14:anchorId="7AA630C9" wp14:editId="54AA7A17">
+            <wp:extent cx="3781953" cy="4744112"/>
+            <wp:effectExtent l="0" t="0" r="9525" b="0"/>
+            <wp:docPr id="1169136712" name="Imagen 1" descr="Interfaz de usuario gráfica, Aplicación&#10;&#10;El contenido generado por IA puede ser incorrecto."/>
+            <wp:cNvGraphicFramePr>
+              <a:graphicFrameLocks xmlns:a="http://schemas.openxmlformats.org/drawingml/2006/main" noChangeAspect="1"/>
+            </wp:cNvGraphicFramePr>
+            <a:graphic xmlns:a="http://schemas.openxmlformats.org/drawingml/2006/main">
+              <a:graphicData uri="http://schemas.openxmlformats.org/drawingml/2006/picture">
+                <pic:pic xmlns:pic="http://schemas.openxmlformats.org/drawingml/2006/picture">
+                  <pic:nvPicPr>
+                    <pic:cNvPr id="2034563910" name="Imagen 1" descr="Interfaz de usuario gráfica, Aplicación&#10;&#10;El contenido generado por IA puede ser incorrecto."/>
+                    <pic:cNvPicPr/>
+                  </pic:nvPicPr>
+                  <pic:blipFill>
+                    <a:blip r:embed="rId19"/>
+                    <a:stretch>
+                      <a:fillRect/>
+                    </a:stretch>
+                  </pic:blipFill>
+                  <pic:spPr>
+                    <a:xfrm>
+                      <a:off x="0" y="0"/>
+                      <a:ext cx="3781953" cy="4744112"/>
+                    </a:xfrm>
+                    <a:prstGeom prst="rect">
+                      <a:avLst/>
+                    </a:prstGeom>
+                  </pic:spPr>
+                </pic:pic>
+              </a:graphicData>
+            </a:graphic>
+          </wp:inline>
+        </w:drawing>
+      </w:r>
+    </w:p>
+    <w:p>
+      <w:pPr>
+        <w:spacing w:after="176" w:line="268" w:lineRule="auto"/>
+        <w:ind w:left="-5" w:right="0"/>
+        <w:jc w:val="left"/>
+        <w:rPr>
+          <w:b/>
+        </w:rPr>
+      </w:pPr>
+      <w:r>
+        <w:rPr>
+          <w:b/>
+        </w:rPr>
+        <w:t>ADMINISTRACIÓN DE CUENTAS BANCARIAS</w:t>
+      </w:r>
+    </w:p>
+    <w:p>
+      <w:pPr>
+        <w:pStyle w:val="Prrafodelista"/>
+        <w:numPr>
+          <w:ilvl w:val="0"/>
+          <w:numId w:val="24"/>
+        </w:numPr>
+        <w:spacing w:after="183" w:line="259" w:lineRule="auto"/>
+        <w:ind w:right="0"/>
+        <w:jc w:val="left"/>
+      </w:pPr>
+      <w:r>
+        <w:t xml:space="preserve">Al dar clic sobre gestión de cuentas se despliega una tabla con </w:t>
+      </w:r>
+      <w:proofErr w:type="spellStart"/>
+      <w:proofErr w:type="gramStart"/>
+      <w:r>
+        <w:t>el</w:t>
+      </w:r>
+      <w:proofErr w:type="spellEnd"/>
+      <w:r>
+        <w:t xml:space="preserve"> </w:t>
+      </w:r>
+      <w:r>
+        <w:t>cuenta</w:t>
+      </w:r>
+      <w:proofErr w:type="gramEnd"/>
+      <w:r>
+        <w:t>, tipo, saldo</w:t>
+      </w:r>
+      <w:r>
+        <w:t xml:space="preserve"> actual</w:t>
+      </w:r>
+      <w:r>
+        <w:t xml:space="preserve">, límite de crédito, </w:t>
+      </w:r>
+      <w:r>
+        <w:t>cliente asociado.</w:t>
+      </w:r>
+    </w:p>
+    <w:p>
+      <w:pPr>
+        <w:spacing w:after="176" w:line="268" w:lineRule="auto"/>
+        <w:ind w:left="-5" w:right="0"/>
+        <w:jc w:val="left"/>
+        <w:rPr>
+          <w:b/>
+        </w:rPr>
+      </w:pPr>
+      <w:r>
+        <w:rPr>
+          <w:b/>
+          <w:noProof/>
+        </w:rPr>
+        <w:lastRenderedPageBreak/>
+        <w:drawing>
+          <wp:inline distT="0" distB="0" distL="0" distR="0" wp14:anchorId="12B2FE39" wp14:editId="6A19DA00">
+            <wp:extent cx="5942965" cy="3475990"/>
+            <wp:effectExtent l="0" t="0" r="635" b="0"/>
+            <wp:docPr id="841637972" name="Imagen 1"/>
+            <wp:cNvGraphicFramePr>
+              <a:graphicFrameLocks xmlns:a="http://schemas.openxmlformats.org/drawingml/2006/main" noChangeAspect="1"/>
+            </wp:cNvGraphicFramePr>
+            <a:graphic xmlns:a="http://schemas.openxmlformats.org/drawingml/2006/main">
+              <a:graphicData uri="http://schemas.openxmlformats.org/drawingml/2006/picture">
+                <pic:pic xmlns:pic="http://schemas.openxmlformats.org/drawingml/2006/picture">
+                  <pic:nvPicPr>
+                    <pic:cNvPr id="841637972" name=""/>
+                    <pic:cNvPicPr/>
+                  </pic:nvPicPr>
+                  <pic:blipFill>
+                    <a:blip r:embed="rId20"/>
+                    <a:stretch>
+                      <a:fillRect/>
+                    </a:stretch>
+                  </pic:blipFill>
+                  <pic:spPr>
+                    <a:xfrm>
+                      <a:off x="0" y="0"/>
+                      <a:ext cx="5942965" cy="3475990"/>
+                    </a:xfrm>
+                    <a:prstGeom prst="rect">
+                      <a:avLst/>
+                    </a:prstGeom>
+                  </pic:spPr>
+                </pic:pic>
+              </a:graphicData>
+            </a:graphic>
+          </wp:inline>
+        </w:drawing>
+      </w:r>
+    </w:p>
+    <w:p>
+      <w:pPr>
+        <w:pStyle w:val="Prrafodelista"/>
+        <w:numPr>
+          <w:ilvl w:val="0"/>
+          <w:numId w:val="24"/>
+        </w:numPr>
+        <w:spacing w:after="183" w:line="259" w:lineRule="auto"/>
+        <w:ind w:right="0"/>
+        <w:jc w:val="left"/>
+      </w:pPr>
+      <w:r>
+        <w:t>Al dar clic en el botón agregar se abre la siguiente ventana para el registro de una nueva cuenta:</w:t>
+      </w:r>
+    </w:p>
+    <w:p>
+      <w:pPr>
+        <w:spacing w:after="183" w:line="259" w:lineRule="auto"/>
+        <w:ind w:right="0"/>
+        <w:jc w:val="left"/>
+      </w:pPr>
+      <w:r>
+        <w:rPr>
+          <w:noProof/>
+        </w:rPr>
+        <w:lastRenderedPageBreak/>
+        <w:drawing>
+          <wp:inline distT="0" distB="0" distL="0" distR="0" wp14:anchorId="0A631C9E" wp14:editId="1752C5D5">
+            <wp:extent cx="4458322" cy="4906060"/>
+            <wp:effectExtent l="0" t="0" r="0" b="8890"/>
+            <wp:docPr id="2118377741" name="Imagen 1" descr="Interfaz de usuario gráfica, Aplicación&#10;&#10;El contenido generado por IA puede ser incorrecto."/>
+            <wp:cNvGraphicFramePr>
+              <a:graphicFrameLocks xmlns:a="http://schemas.openxmlformats.org/drawingml/2006/main" noChangeAspect="1"/>
+            </wp:cNvGraphicFramePr>
+            <a:graphic xmlns:a="http://schemas.openxmlformats.org/drawingml/2006/main">
+              <a:graphicData uri="http://schemas.openxmlformats.org/drawingml/2006/picture">
+                <pic:pic xmlns:pic="http://schemas.openxmlformats.org/drawingml/2006/picture">
+                  <pic:nvPicPr>
+                    <pic:cNvPr id="2118377741" name="Imagen 1" descr="Interfaz de usuario gráfica, Aplicación&#10;&#10;El contenido generado por IA puede ser incorrecto."/>
+                    <pic:cNvPicPr/>
+                  </pic:nvPicPr>
+                  <pic:blipFill>
+                    <a:blip r:embed="rId21"/>
+                    <a:stretch>
+                      <a:fillRect/>
+                    </a:stretch>
+                  </pic:blipFill>
+                  <pic:spPr>
+                    <a:xfrm>
+                      <a:off x="0" y="0"/>
+                      <a:ext cx="4458322" cy="4906060"/>
+                    </a:xfrm>
+                    <a:prstGeom prst="rect">
+                      <a:avLst/>
+                    </a:prstGeom>
+                  </pic:spPr>
+                </pic:pic>
+              </a:graphicData>
+            </a:graphic>
+          </wp:inline>
+        </w:drawing>
+      </w:r>
+    </w:p>
+    <w:p>
+      <w:pPr>
+        <w:pStyle w:val="Prrafodelista"/>
+        <w:numPr>
+          <w:ilvl w:val="0"/>
+          <w:numId w:val="24"/>
+        </w:numPr>
+        <w:spacing w:after="183" w:line="259" w:lineRule="auto"/>
+        <w:ind w:right="0"/>
+        <w:jc w:val="left"/>
+      </w:pPr>
+      <w:r>
+        <w:t xml:space="preserve">Se debe seleccionar un tipo de cuenta, saldo actual, </w:t>
+      </w:r>
+      <w:proofErr w:type="spellStart"/>
+      <w:r>
+        <w:t>limite</w:t>
+      </w:r>
+      <w:proofErr w:type="spellEnd"/>
+      <w:r>
+        <w:t xml:space="preserve"> de crédito y cliente</w:t>
+      </w:r>
+      <w:r>
+        <w:t>.</w:t>
+      </w:r>
+      <w:r>
+        <w:t xml:space="preserve"> </w:t>
+      </w:r>
+      <w:r>
+        <w:t>Hasta que hayas rellenado todos los campos, es entonces cuando te permitirá realizar el registro de cuenta.</w:t>
+      </w:r>
+    </w:p>
+    <w:p>
+      <w:pPr>
+        <w:spacing w:after="183" w:line="259" w:lineRule="auto"/>
+        <w:ind w:right="0"/>
+        <w:jc w:val="left"/>
+      </w:pPr>
+      <w:r>
+        <w:rPr>
+          <w:noProof/>
+        </w:rPr>
+        <w:lastRenderedPageBreak/>
+        <w:drawing>
+          <wp:inline distT="0" distB="0" distL="0" distR="0" wp14:anchorId="250E0087" wp14:editId="47D0B155">
+            <wp:extent cx="4458322" cy="4906060"/>
+            <wp:effectExtent l="0" t="0" r="0" b="8890"/>
+            <wp:docPr id="2055976820" name="Imagen 1" descr="Interfaz de usuario gráfica, Aplicación&#10;&#10;El contenido generado por IA puede ser incorrecto."/>
+            <wp:cNvGraphicFramePr>
+              <a:graphicFrameLocks xmlns:a="http://schemas.openxmlformats.org/drawingml/2006/main" noChangeAspect="1"/>
+            </wp:cNvGraphicFramePr>
+            <a:graphic xmlns:a="http://schemas.openxmlformats.org/drawingml/2006/main">
+              <a:graphicData uri="http://schemas.openxmlformats.org/drawingml/2006/picture">
+                <pic:pic xmlns:pic="http://schemas.openxmlformats.org/drawingml/2006/picture">
+                  <pic:nvPicPr>
+                    <pic:cNvPr id="2055976820" name="Imagen 1" descr="Interfaz de usuario gráfica, Aplicación&#10;&#10;El contenido generado por IA puede ser incorrecto."/>
+                    <pic:cNvPicPr/>
+                  </pic:nvPicPr>
+                  <pic:blipFill>
+                    <a:blip r:embed="rId22"/>
+                    <a:stretch>
+                      <a:fillRect/>
+                    </a:stretch>
+                  </pic:blipFill>
+                  <pic:spPr>
+                    <a:xfrm>
+                      <a:off x="0" y="0"/>
+                      <a:ext cx="4458322" cy="4906060"/>
+                    </a:xfrm>
+                    <a:prstGeom prst="rect">
+                      <a:avLst/>
+                    </a:prstGeom>
+                  </pic:spPr>
+                </pic:pic>
+              </a:graphicData>
+            </a:graphic>
+          </wp:inline>
+        </w:drawing>
+      </w:r>
+    </w:p>
+    <w:p>
+      <w:pPr>
+        <w:pStyle w:val="Prrafodelista"/>
+        <w:numPr>
+          <w:ilvl w:val="0"/>
+          <w:numId w:val="24"/>
+        </w:numPr>
+        <w:spacing w:after="183" w:line="259" w:lineRule="auto"/>
+        <w:ind w:right="0"/>
+        <w:jc w:val="left"/>
+      </w:pPr>
+      <w:r>
+        <w:t>Si cancela el registro, aparecerá la siguiente ventana.</w:t>
+      </w:r>
+    </w:p>
+    <w:p>
+      <w:pPr>
+        <w:spacing w:after="183" w:line="259" w:lineRule="auto"/>
+        <w:ind w:right="0"/>
+        <w:jc w:val="left"/>
+      </w:pPr>
+      <w:r>
+        <w:rPr>
+          <w:noProof/>
+        </w:rPr>
+        <w:drawing>
+          <wp:inline distT="0" distB="0" distL="0" distR="0" wp14:anchorId="25D74C6F" wp14:editId="4F9C05F4">
+            <wp:extent cx="3448531" cy="2010056"/>
+            <wp:effectExtent l="0" t="0" r="0" b="9525"/>
+            <wp:docPr id="874954063" name="Imagen 1"/>
+            <wp:cNvGraphicFramePr>
+              <a:graphicFrameLocks xmlns:a="http://schemas.openxmlformats.org/drawingml/2006/main" noChangeAspect="1"/>
+            </wp:cNvGraphicFramePr>
+            <a:graphic xmlns:a="http://schemas.openxmlformats.org/drawingml/2006/main">
+              <a:graphicData uri="http://schemas.openxmlformats.org/drawingml/2006/picture">
+                <pic:pic xmlns:pic="http://schemas.openxmlformats.org/drawingml/2006/picture">
+                  <pic:nvPicPr>
+                    <pic:cNvPr id="874954063" name=""/>
+                    <pic:cNvPicPr/>
+                  </pic:nvPicPr>
+                  <pic:blipFill>
+                    <a:blip r:embed="rId23"/>
+                    <a:stretch>
+                      <a:fillRect/>
+                    </a:stretch>
+                  </pic:blipFill>
+                  <pic:spPr>
+                    <a:xfrm>
+                      <a:off x="0" y="0"/>
+                      <a:ext cx="3448531" cy="2010056"/>
+                    </a:xfrm>
+                    <a:prstGeom prst="rect">
+                      <a:avLst/>
+                    </a:prstGeom>
+                  </pic:spPr>
+                </pic:pic>
+              </a:graphicData>
+            </a:graphic>
+          </wp:inline>
+        </w:drawing>
+      </w:r>
+    </w:p>
+    <w:p>
+      <w:pPr>
+        <w:pStyle w:val="Prrafodelista"/>
+        <w:numPr>
+          <w:ilvl w:val="0"/>
+          <w:numId w:val="24"/>
+        </w:numPr>
+        <w:spacing w:after="183" w:line="259" w:lineRule="auto"/>
+        <w:ind w:right="0"/>
+        <w:jc w:val="left"/>
+      </w:pPr>
+      <w:r>
+        <w:t>Si realiza el registro, podrá visualizar el cambio dentro de la tabla.</w:t>
+      </w:r>
+    </w:p>
+    <w:p>
+      <w:pPr>
+        <w:spacing w:after="183" w:line="259" w:lineRule="auto"/>
+        <w:ind w:right="0"/>
+        <w:jc w:val="left"/>
+      </w:pPr>
+      <w:r>
+        <w:rPr>
+          <w:noProof/>
+        </w:rPr>
+        <w:lastRenderedPageBreak/>
+        <mc:AlternateContent>
+          <mc:Choice Requires="wps">
+            <w:drawing>
+              <wp:anchor distT="0" distB="0" distL="114300" distR="114300" simplePos="0" relativeHeight="251659264" behindDoc="0" locked="0" layoutInCell="1" allowOverlap="1" wp14:anchorId="2D3B5BD9" wp14:editId="35128B36">
+                <wp:simplePos x="0" y="0"/>
+                <wp:positionH relativeFrom="column">
+                  <wp:posOffset>-68580</wp:posOffset>
+                </wp:positionH>
+                <wp:positionV relativeFrom="paragraph">
+                  <wp:posOffset>3169920</wp:posOffset>
+                </wp:positionV>
+                <wp:extent cx="5135880" cy="342900"/>
+                <wp:effectExtent l="0" t="0" r="26670" b="19050"/>
+                <wp:wrapNone/>
+                <wp:docPr id="470609827" name="Elipse 37"/>
+                <wp:cNvGraphicFramePr/>
+                <a:graphic xmlns:a="http://schemas.openxmlformats.org/drawingml/2006/main">
+                  <a:graphicData uri="http://schemas.microsoft.com/office/word/2010/wordprocessingShape">
+                    <wps:wsp>
+                      <wps:cNvSpPr/>
+                      <wps:spPr>
+                        <a:xfrm>
+                          <a:off x="0" y="0"/>
+                          <a:ext cx="5135880" cy="342900"/>
+                        </a:xfrm>
+                        <a:prstGeom prst="ellipse">
+                          <a:avLst/>
+                        </a:prstGeom>
+                        <a:noFill/>
+                        <a:ln>
+                          <a:solidFill>
+                            <a:srgbClr val="EE0000"/>
+                          </a:solidFill>
+                        </a:ln>
+                      </wps:spPr>
+                      <wps:style>
+                        <a:lnRef idx="2">
+                          <a:schemeClr val="accent1">
+                            <a:shade val="15000"/>
+                          </a:schemeClr>
+                        </a:lnRef>
+                        <a:fillRef idx="1">
+                          <a:schemeClr val="accent1"/>
+                        </a:fillRef>
+                        <a:effectRef idx="0">
+                          <a:schemeClr val="accent1"/>
+                        </a:effectRef>
+                        <a:fontRef idx="minor">
+                          <a:schemeClr val="lt1"/>
+                        </a:fontRef>
+                      </wps:style>
+                      <wps:bodyPr rot="0" spcFirstLastPara="0" vertOverflow="overflow" horzOverflow="overflow" vert="horz" wrap="square" lIns="91440" tIns="45720" rIns="91440" bIns="45720" numCol="1" spcCol="0" rtlCol="0" fromWordArt="0" anchor="ctr" anchorCtr="0" forceAA="0" compatLnSpc="1">
+                        <a:prstTxWarp prst="textNoShape">
+                          <a:avLst/>
+                        </a:prstTxWarp>
+                        <a:noAutofit/>
+                      </wps:bodyPr>
+                    </wps:wsp>
+                  </a:graphicData>
+                </a:graphic>
+                <wp14:sizeRelH relativeFrom="margin">
+                  <wp14:pctWidth>0</wp14:pctWidth>
+                </wp14:sizeRelH>
+              </wp:anchor>
+            </w:drawing>
+          </mc:Choice>
+          <mc:Fallback>
+            <w:pict>
+              <v:oval w14:anchorId="114B47FA" id="Elipse 37" o:spid="_x0000_s1026" style="position:absolute;margin-left:-5.4pt;margin-top:249.6pt;width:404.4pt;height:27pt;z-index:251659264;visibility:visible;mso-wrap-style:square;mso-width-percent:0;mso-wrap-distance-left:9pt;mso-wrap-distance-top:0;mso-wrap-distance-right:9pt;mso-wrap-distance-bottom:0;mso-position-horizontal:absolute;mso-position-horizontal-relative:text;mso-position-vertical:absolute;mso-position-vertical-relative:text;mso-width-percent:0;mso-width-relative:margin;v-text-anchor:middle" o:gfxdata="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" filled="f" strokecolor="#e00" strokeweight="1.5pt">
+                <v:stroke joinstyle="miter"/>
+              </v:oval>
+            </w:pict>
+          </mc:Fallback>
+        </mc:AlternateContent>
+      </w:r>
+      <w:r>
+        <w:rPr>
+          <w:noProof/>
+        </w:rPr>
+        <w:drawing>
+          <wp:inline distT="0" distB="0" distL="0" distR="0" wp14:anchorId="2B4DC8A7" wp14:editId="47815CA5">
+            <wp:extent cx="5942965" cy="3475990"/>
+            <wp:effectExtent l="0" t="0" r="635" b="0"/>
+            <wp:docPr id="388048479" name="Imagen 1" descr="Tabla&#10;&#10;El contenido generado por IA puede ser incorrecto."/>
+            <wp:cNvGraphicFramePr>
+              <a:graphicFrameLocks xmlns:a="http://schemas.openxmlformats.org/drawingml/2006/main" noChangeAspect="1"/>
+            </wp:cNvGraphicFramePr>
+            <a:graphic xmlns:a="http://schemas.openxmlformats.org/drawingml/2006/main">
+              <a:graphicData uri="http://schemas.openxmlformats.org/drawingml/2006/picture">
+                <pic:pic xmlns:pic="http://schemas.openxmlformats.org/drawingml/2006/picture">
+                  <pic:nvPicPr>
+                    <pic:cNvPr id="388048479" name="Imagen 1" descr="Tabla&#10;&#10;El contenido generado por IA puede ser incorrecto."/>
+                    <pic:cNvPicPr/>
+                  </pic:nvPicPr>
+                  <pic:blipFill>
+                    <a:blip r:embed="rId24"/>
+                    <a:stretch>
+                      <a:fillRect/>
+                    </a:stretch>
+                  </pic:blipFill>
+                  <pic:spPr>
+                    <a:xfrm>
+                      <a:off x="0" y="0"/>
+                      <a:ext cx="5942965" cy="3475990"/>
+                    </a:xfrm>
+                    <a:prstGeom prst="rect">
+                      <a:avLst/>
+                    </a:prstGeom>
+                  </pic:spPr>
+                </pic:pic>
+              </a:graphicData>
+            </a:graphic>
+          </wp:inline>
+        </w:drawing>
+      </w:r>
+    </w:p>
+    <w:p>
+      <w:pPr>
+        <w:pStyle w:val="Prrafodelista"/>
+        <w:numPr>
+          <w:ilvl w:val="0"/>
+          <w:numId w:val="24"/>
+        </w:numPr>
+        <w:spacing w:after="183" w:line="259" w:lineRule="auto"/>
+        <w:ind w:right="0"/>
+        <w:jc w:val="left"/>
+      </w:pPr>
+      <w:r>
+        <w:t xml:space="preserve">Al dar clic en “Editar”, el sistema creará la ventana en donde se podrá editar el </w:t>
+      </w:r>
+      <w:r>
+        <w:t xml:space="preserve">tipo de cuenta, </w:t>
+      </w:r>
+      <w:r>
+        <w:t>saldo, el límite de crédito y el cliente asignado a esa cuenta.</w:t>
+      </w:r>
+    </w:p>
+    <w:p>
+      <w:pPr>
+        <w:spacing w:after="183" w:line="259" w:lineRule="auto"/>
+        <w:ind w:right="0"/>
+        <w:jc w:val="left"/>
+      </w:pPr>
+      <w:r>
+        <w:rPr>
+          <w:noProof/>
+        </w:rPr>
+        <w:lastRenderedPageBreak/>
+        <w:drawing>
+          <wp:inline distT="0" distB="0" distL="0" distR="0" wp14:anchorId="3C31DC79" wp14:editId="425D9005">
+            <wp:extent cx="4458322" cy="4906060"/>
+            <wp:effectExtent l="0" t="0" r="0" b="8890"/>
+            <wp:docPr id="1917907314" name="Imagen 1" descr="Interfaz de usuario gráfica, Aplicación&#10;&#10;El contenido generado por IA puede ser incorrecto."/>
+            <wp:cNvGraphicFramePr>
+              <a:graphicFrameLocks xmlns:a="http://schemas.openxmlformats.org/drawingml/2006/main" noChangeAspect="1"/>
+            </wp:cNvGraphicFramePr>
+            <a:graphic xmlns:a="http://schemas.openxmlformats.org/drawingml/2006/main">
+              <a:graphicData uri="http://schemas.openxmlformats.org/drawingml/2006/picture">
+                <pic:pic xmlns:pic="http://schemas.openxmlformats.org/drawingml/2006/picture">
+                  <pic:nvPicPr>
+                    <pic:cNvPr id="1917907314" name="Imagen 1" descr="Interfaz de usuario gráfica, Aplicación&#10;&#10;El contenido generado por IA puede ser incorrecto."/>
+                    <pic:cNvPicPr/>
+                  </pic:nvPicPr>
+                  <pic:blipFill>
+                    <a:blip r:embed="rId25"/>
+                    <a:stretch>
+                      <a:fillRect/>
+                    </a:stretch>
+                  </pic:blipFill>
+                  <pic:spPr>
+                    <a:xfrm>
+                      <a:off x="0" y="0"/>
+                      <a:ext cx="4458322" cy="4906060"/>
+                    </a:xfrm>
+                    <a:prstGeom prst="rect">
+                      <a:avLst/>
+                    </a:prstGeom>
+                  </pic:spPr>
+                </pic:pic>
+              </a:graphicData>
+            </a:graphic>
+          </wp:inline>
+        </w:drawing>
+      </w:r>
+    </w:p>
+    <w:p>
+      <w:pPr>
+        <w:spacing w:after="183" w:line="259" w:lineRule="auto"/>
+        <w:ind w:right="0"/>
+        <w:jc w:val="left"/>
+      </w:pPr>
+      <w:r>
+        <w:rPr>
+          <w:noProof/>
+        </w:rPr>
+        <w:lastRenderedPageBreak/>
+        <mc:AlternateContent>
+          <mc:Choice Requires="wps">
+            <w:drawing>
+              <wp:anchor distT="0" distB="0" distL="114300" distR="114300" simplePos="0" relativeHeight="251661312" behindDoc="0" locked="0" layoutInCell="1" allowOverlap="1" wp14:anchorId="2768ED4B" wp14:editId="6C6CA6AB">
+                <wp:simplePos x="0" y="0"/>
+                <wp:positionH relativeFrom="column">
+                  <wp:posOffset>-83820</wp:posOffset>
+                </wp:positionH>
+                <wp:positionV relativeFrom="paragraph">
+                  <wp:posOffset>3177540</wp:posOffset>
+                </wp:positionV>
+                <wp:extent cx="5135880" cy="342900"/>
+                <wp:effectExtent l="0" t="0" r="26670" b="19050"/>
+                <wp:wrapNone/>
+                <wp:docPr id="1987610968" name="Elipse 37"/>
+                <wp:cNvGraphicFramePr/>
+                <a:graphic xmlns:a="http://schemas.openxmlformats.org/drawingml/2006/main">
+                  <a:graphicData uri="http://schemas.microsoft.com/office/word/2010/wordprocessingShape">
+                    <wps:wsp>
+                      <wps:cNvSpPr/>
+                      <wps:spPr>
+                        <a:xfrm>
+                          <a:off x="0" y="0"/>
+                          <a:ext cx="5135880" cy="342900"/>
+                        </a:xfrm>
+                        <a:prstGeom prst="ellipse">
+                          <a:avLst/>
+                        </a:prstGeom>
+                        <a:noFill/>
+                        <a:ln>
+                          <a:solidFill>
+                            <a:srgbClr val="EE0000"/>
+                          </a:solidFill>
+                        </a:ln>
+                      </wps:spPr>
+                      <wps:style>
+                        <a:lnRef idx="2">
+                          <a:schemeClr val="accent1">
+                            <a:shade val="15000"/>
+                          </a:schemeClr>
+                        </a:lnRef>
+                        <a:fillRef idx="1">
+                          <a:schemeClr val="accent1"/>
+                        </a:fillRef>
+                        <a:effectRef idx="0">
+                          <a:schemeClr val="accent1"/>
+                        </a:effectRef>
+                        <a:fontRef idx="minor">
+                          <a:schemeClr val="lt1"/>
+                        </a:fontRef>
+                      </wps:style>
+                      <wps:bodyPr rot="0" spcFirstLastPara="0" vertOverflow="overflow" horzOverflow="overflow" vert="horz" wrap="square" lIns="91440" tIns="45720" rIns="91440" bIns="45720" numCol="1" spcCol="0" rtlCol="0" fromWordArt="0" anchor="ctr" anchorCtr="0" forceAA="0" compatLnSpc="1">
+                        <a:prstTxWarp prst="textNoShape">
+                          <a:avLst/>
+                        </a:prstTxWarp>
+                        <a:noAutofit/>
+                      </wps:bodyPr>
+                    </wps:wsp>
+                  </a:graphicData>
+                </a:graphic>
+                <wp14:sizeRelH relativeFrom="margin">
+                  <wp14:pctWidth>0</wp14:pctWidth>
+                </wp14:sizeRelH>
+              </wp:anchor>
+            </w:drawing>
+          </mc:Choice>
+          <mc:Fallback>
+            <w:pict>
+              <v:oval w14:anchorId="535A09CD" id="Elipse 37" o:spid="_x0000_s1026" style="position:absolute;margin-left:-6.6pt;margin-top:250.2pt;width:404.4pt;height:27pt;z-index:251661312;visibility:visible;mso-wrap-style:square;mso-width-percent:0;mso-wrap-distance-left:9pt;mso-wrap-distance-top:0;mso-wrap-distance-right:9pt;mso-wrap-distance-bottom:0;mso-position-horizontal:absolute;mso-position-horizontal-relative:text;mso-position-vertical:absolute;mso-position-vertical-relative:text;mso-width-percent:0;mso-width-relative:margin;v-text-anchor:middle" o:gfxdata="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" filled="f" strokecolor="#e00" strokeweight="1.5pt">
+                <v:stroke joinstyle="miter"/>
+              </v:oval>
+            </w:pict>
+          </mc:Fallback>
+        </mc:AlternateContent>
+      </w:r>
+      <w:r>
+        <w:rPr>
+          <w:noProof/>
+        </w:rPr>
+        <w:drawing>
+          <wp:inline distT="0" distB="0" distL="0" distR="0" wp14:anchorId="0C56191A" wp14:editId="551F2E6E">
+            <wp:extent cx="5942965" cy="3475990"/>
+            <wp:effectExtent l="0" t="0" r="635" b="0"/>
+            <wp:docPr id="1718940893" name="Imagen 1"/>
+            <wp:cNvGraphicFramePr>
+              <a:graphicFrameLocks xmlns:a="http://schemas.openxmlformats.org/drawingml/2006/main" noChangeAspect="1"/>
+            </wp:cNvGraphicFramePr>
+            <a:graphic xmlns:a="http://schemas.openxmlformats.org/drawingml/2006/main">
+              <a:graphicData uri="http://schemas.openxmlformats.org/drawingml/2006/picture">
+                <pic:pic xmlns:pic="http://schemas.openxmlformats.org/drawingml/2006/picture">
+                  <pic:nvPicPr>
+                    <pic:cNvPr id="1718940893" name=""/>
+                    <pic:cNvPicPr/>
+                  </pic:nvPicPr>
+                  <pic:blipFill>
+                    <a:blip r:embed="rId26"/>
+                    <a:stretch>
+                      <a:fillRect/>
+                    </a:stretch>
+                  </pic:blipFill>
+                  <pic:spPr>
+                    <a:xfrm>
+                      <a:off x="0" y="0"/>
+                      <a:ext cx="5942965" cy="3475990"/>
+                    </a:xfrm>
+                    <a:prstGeom prst="rect">
+                      <a:avLst/>
+                    </a:prstGeom>
+                  </pic:spPr>
+                </pic:pic>
+              </a:graphicData>
+            </a:graphic>
+          </wp:inline>
+        </w:drawing>
+      </w:r>
+    </w:p>
+    <w:p>
+      <w:pPr>
+        <w:pStyle w:val="Prrafodelista"/>
+        <w:numPr>
+          <w:ilvl w:val="0"/>
+          <w:numId w:val="24"/>
+        </w:numPr>
+        <w:spacing w:after="183" w:line="259" w:lineRule="auto"/>
+        <w:ind w:right="0"/>
+        <w:jc w:val="left"/>
+      </w:pPr>
+      <w:r>
+        <w:t xml:space="preserve">Al dar clic en eliminar cuenta el sistema </w:t>
+      </w:r>
+      <w:proofErr w:type="gramStart"/>
+      <w:r>
+        <w:t>preguntara</w:t>
+      </w:r>
+      <w:proofErr w:type="gramEnd"/>
+      <w:r>
+        <w:t xml:space="preserve"> </w:t>
+      </w:r>
+      <w:proofErr w:type="gramStart"/>
+      <w:r>
+        <w:t>que</w:t>
+      </w:r>
+      <w:proofErr w:type="gramEnd"/>
+      <w:r>
+        <w:t xml:space="preserve"> si se desea eliminar la cuenta seleccionada</w:t>
+      </w:r>
+      <w:r>
+        <w:t xml:space="preserve"> y en caso de eliminarla, se perderá su visualización dentro de la tabla.</w:t>
+      </w:r>
+    </w:p>
+    <w:p>
+      <w:pPr>
+        <w:spacing w:after="183" w:line="259" w:lineRule="auto"/>
+        <w:ind w:right="0"/>
+        <w:jc w:val="left"/>
+      </w:pPr>
+      <w:r>
+        <w:rPr>
+          <w:noProof/>
+        </w:rPr>
+        <w:drawing>
+          <wp:inline distT="0" distB="0" distL="0" distR="0" wp14:anchorId="557206D6" wp14:editId="22EC2F10">
+            <wp:extent cx="4334480" cy="2010056"/>
+            <wp:effectExtent l="0" t="0" r="0" b="9525"/>
+            <wp:docPr id="187028727" name="Imagen 1" descr="Interfaz de usuario gráfica, Texto, Aplicación&#10;&#10;El contenido generado por IA puede ser incorrecto."/>
+            <wp:cNvGraphicFramePr>
+              <a:graphicFrameLocks xmlns:a="http://schemas.openxmlformats.org/drawingml/2006/main" noChangeAspect="1"/>
+            </wp:cNvGraphicFramePr>
+            <a:graphic xmlns:a="http://schemas.openxmlformats.org/drawingml/2006/main">
+              <a:graphicData uri="http://schemas.openxmlformats.org/drawingml/2006/picture">
+                <pic:pic xmlns:pic="http://schemas.openxmlformats.org/drawingml/2006/picture">
+                  <pic:nvPicPr>
+                    <pic:cNvPr id="187028727" name="Imagen 1" descr="Interfaz de usuario gráfica, Texto, Aplicación&#10;&#10;El contenido generado por IA puede ser incorrecto."/>
+                    <pic:cNvPicPr/>
+                  </pic:nvPicPr>
+                  <pic:blipFill>
+                    <a:blip r:embed="rId27"/>
+                    <a:stretch>
+                      <a:fillRect/>
+                    </a:stretch>
+                  </pic:blipFill>
+                  <pic:spPr>
+                    <a:xfrm>
+                      <a:off x="0" y="0"/>
+                      <a:ext cx="4334480" cy="2010056"/>
+                    </a:xfrm>
+                    <a:prstGeom prst="rect">
+                      <a:avLst/>
+                    </a:prstGeom>
+                  </pic:spPr>
+                </pic:pic>
+              </a:graphicData>
+            </a:graphic>
+          </wp:inline>
+        </w:drawing>
+      </w:r>
+    </w:p>
+    <w:p>
+      <w:pPr>
+        <w:spacing w:after="183" w:line="259" w:lineRule="auto"/>
+        <w:ind w:right="0"/>
+        <w:jc w:val="left"/>
+      </w:pPr>
+      <w:r>
+        <w:rPr>
+          <w:noProof/>
+        </w:rPr>
+        <w:lastRenderedPageBreak/>
+        <w:drawing>
+          <wp:inline distT="0" distB="0" distL="0" distR="0" wp14:anchorId="498B5FFF" wp14:editId="2D13AC06">
+            <wp:extent cx="5942965" cy="3475990"/>
+            <wp:effectExtent l="0" t="0" r="635" b="0"/>
+            <wp:docPr id="1461717168" name="Imagen 1" descr="Tabla&#10;&#10;El contenido generado por IA puede ser incorrecto."/>
+            <wp:cNvGraphicFramePr>
+              <a:graphicFrameLocks xmlns:a="http://schemas.openxmlformats.org/drawingml/2006/main" noChangeAspect="1"/>
+            </wp:cNvGraphicFramePr>
+            <a:graphic xmlns:a="http://schemas.openxmlformats.org/drawingml/2006/main">
+              <a:graphicData uri="http://schemas.openxmlformats.org/drawingml/2006/picture">
+                <pic:pic xmlns:pic="http://schemas.openxmlformats.org/drawingml/2006/picture">
+                  <pic:nvPicPr>
+                    <pic:cNvPr id="1461717168" name="Imagen 1" descr="Tabla&#10;&#10;El contenido generado por IA puede ser incorrecto."/>
+                    <pic:cNvPicPr/>
+                  </pic:nvPicPr>
+                  <pic:blipFill>
+                    <a:blip r:embed="rId28"/>
+                    <a:stretch>
+                      <a:fillRect/>
+                    </a:stretch>
+                  </pic:blipFill>
+                  <pic:spPr>
+                    <a:xfrm>
+                      <a:off x="0" y="0"/>
+                      <a:ext cx="5942965" cy="3475990"/>
+                    </a:xfrm>
+                    <a:prstGeom prst="rect">
+                      <a:avLst/>
+                    </a:prstGeom>
+                  </pic:spPr>
+                </pic:pic>
+              </a:graphicData>
+            </a:graphic>
+          </wp:inline>
+        </w:drawing>
+      </w:r>
+    </w:p>
+    <w:p>
+      <w:pPr>
+        <w:spacing w:after="176" w:line="268" w:lineRule="auto"/>
+        <w:ind w:left="-5" w:right="0"/>
+        <w:jc w:val="left"/>
+        <w:rPr>
+          <w:b/>
+        </w:rPr>
+      </w:pPr>
+      <w:r>
+        <w:rPr>
+          <w:b/>
+        </w:rPr>
+        <w:t>ADMINISTRACIÓN DE EMPLEADOS</w:t>
+      </w:r>
+    </w:p>
+    <w:p>
+      <w:pPr>
+        <w:pStyle w:val="Prrafodelista"/>
+        <w:numPr>
+          <w:ilvl w:val="0"/>
+          <w:numId w:val="24"/>
+        </w:numPr>
+        <w:spacing w:after="183" w:line="259" w:lineRule="auto"/>
+        <w:ind w:right="0"/>
+        <w:jc w:val="left"/>
+      </w:pPr>
+      <w:r>
+        <w:t xml:space="preserve">La ventana de administrar empleados mostrara una </w:t>
+      </w:r>
+      <w:r>
+        <w:t>tabla sin contenido hasta que se seleccione el tipo de empleado a trabajar</w:t>
+      </w:r>
+      <w:r>
+        <w:t>, incluye botones para eliminar, agregar y editar a los empleados.</w:t>
+      </w:r>
+    </w:p>
+    <w:p>
+      <w:pPr>
+        <w:spacing w:after="183" w:line="259" w:lineRule="auto"/>
+        <w:ind w:right="0"/>
+        <w:jc w:val="left"/>
+      </w:pPr>
+      <w:r>
+        <w:rPr>
+          <w:noProof/>
+        </w:rPr>
+        <w:drawing>
+          <wp:inline distT="0" distB="0" distL="0" distR="0" wp14:anchorId="08CA69D2" wp14:editId="5566A10D">
+            <wp:extent cx="5942965" cy="3475990"/>
+            <wp:effectExtent l="0" t="0" r="635" b="0"/>
+            <wp:docPr id="2109403856" name="Imagen 1"/>
+            <wp:cNvGraphicFramePr>
+              <a:graphicFrameLocks xmlns:a="http://schemas.openxmlformats.org/drawingml/2006/main" noChangeAspect="1"/>
+            </wp:cNvGraphicFramePr>
+            <a:graphic xmlns:a="http://schemas.openxmlformats.org/drawingml/2006/main">
+              <a:graphicData uri="http://schemas.openxmlformats.org/drawingml/2006/picture">
+                <pic:pic xmlns:pic="http://schemas.openxmlformats.org/drawingml/2006/picture">
+                  <pic:nvPicPr>
+                    <pic:cNvPr id="2109403856" name=""/>
+                    <pic:cNvPicPr/>
+                  </pic:nvPicPr>
+                  <pic:blipFill>
+                    <a:blip r:embed="rId29"/>
+                    <a:stretch>
+                      <a:fillRect/>
+                    </a:stretch>
+                  </pic:blipFill>
+                  <pic:spPr>
+                    <a:xfrm>
+                      <a:off x="0" y="0"/>
+                      <a:ext cx="5942965" cy="3475990"/>
+                    </a:xfrm>
+                    <a:prstGeom prst="rect">
+                      <a:avLst/>
+                    </a:prstGeom>
+                  </pic:spPr>
+                </pic:pic>
+              </a:graphicData>
+            </a:graphic>
+          </wp:inline>
+        </w:drawing>
+      </w:r>
+    </w:p>
+    <w:p>
+      <w:pPr>
+        <w:spacing w:after="183" w:line="259" w:lineRule="auto"/>
+        <w:ind w:right="0"/>
+        <w:jc w:val="left"/>
+      </w:pPr>
+      <w:r>
+        <w:rPr>
+          <w:noProof/>
+        </w:rPr>
+        <w:lastRenderedPageBreak/>
+        <w:drawing>
+          <wp:inline distT="0" distB="0" distL="0" distR="0" wp14:anchorId="39699318" wp14:editId="228204E7">
+            <wp:extent cx="5942965" cy="3475990"/>
+            <wp:effectExtent l="0" t="0" r="635" b="0"/>
+            <wp:docPr id="1787692654" name="Imagen 1"/>
+            <wp:cNvGraphicFramePr>
+              <a:graphicFrameLocks xmlns:a="http://schemas.openxmlformats.org/drawingml/2006/main" noChangeAspect="1"/>
+            </wp:cNvGraphicFramePr>
+            <a:graphic xmlns:a="http://schemas.openxmlformats.org/drawingml/2006/main">
+              <a:graphicData uri="http://schemas.openxmlformats.org/drawingml/2006/picture">
+                <pic:pic xmlns:pic="http://schemas.openxmlformats.org/drawingml/2006/picture">
+                  <pic:nvPicPr>
+                    <pic:cNvPr id="1787692654" name=""/>
+                    <pic:cNvPicPr/>
+                  </pic:nvPicPr>
+                  <pic:blipFill>
+                    <a:blip r:embed="rId30"/>
+                    <a:stretch>
+                      <a:fillRect/>
+                    </a:stretch>
+                  </pic:blipFill>
+                  <pic:spPr>
+                    <a:xfrm>
+                      <a:off x="0" y="0"/>
+                      <a:ext cx="5942965" cy="3475990"/>
+                    </a:xfrm>
+                    <a:prstGeom prst="rect">
+                      <a:avLst/>
+                    </a:prstGeom>
+                  </pic:spPr>
+                </pic:pic>
+              </a:graphicData>
+            </a:graphic>
+          </wp:inline>
+        </w:drawing>
+      </w:r>
+    </w:p>
+    <w:p>
+      <w:pPr>
+        <w:spacing w:after="183" w:line="259" w:lineRule="auto"/>
+        <w:ind w:right="0"/>
+        <w:jc w:val="left"/>
+      </w:pPr>
+      <w:r>
+        <w:rPr>
+          <w:noProof/>
+        </w:rPr>
+        <w:drawing>
+          <wp:inline distT="0" distB="0" distL="0" distR="0" wp14:anchorId="37111CE2" wp14:editId="3E9D6A80">
+            <wp:extent cx="5942965" cy="3475990"/>
+            <wp:effectExtent l="0" t="0" r="635" b="0"/>
+            <wp:docPr id="860241636" name="Imagen 1" descr="Interfaz de usuario gráfica, Tabla&#10;&#10;El contenido generado por IA puede ser incorrecto."/>
+            <wp:cNvGraphicFramePr>
+              <a:graphicFrameLocks xmlns:a="http://schemas.openxmlformats.org/drawingml/2006/main" noChangeAspect="1"/>
+            </wp:cNvGraphicFramePr>
+            <a:graphic xmlns:a="http://schemas.openxmlformats.org/drawingml/2006/main">
+              <a:graphicData uri="http://schemas.openxmlformats.org/drawingml/2006/picture">
+                <pic:pic xmlns:pic="http://schemas.openxmlformats.org/drawingml/2006/picture">
+                  <pic:nvPicPr>
+                    <pic:cNvPr id="860241636" name="Imagen 1" descr="Interfaz de usuario gráfica, Tabla&#10;&#10;El contenido generado por IA puede ser incorrecto."/>
+                    <pic:cNvPicPr/>
+                  </pic:nvPicPr>
+                  <pic:blipFill>
+                    <a:blip r:embed="rId31"/>
+                    <a:stretch>
+                      <a:fillRect/>
+                    </a:stretch>
+                  </pic:blipFill>
+                  <pic:spPr>
+                    <a:xfrm>
+                      <a:off x="0" y="0"/>
+                      <a:ext cx="5942965" cy="3475990"/>
+                    </a:xfrm>
+                    <a:prstGeom prst="rect">
+                      <a:avLst/>
+                    </a:prstGeom>
+                  </pic:spPr>
+                </pic:pic>
+              </a:graphicData>
+            </a:graphic>
+          </wp:inline>
+        </w:drawing>
+      </w:r>
+    </w:p>
+    <w:p>
+      <w:pPr>
+        <w:spacing w:after="183" w:line="259" w:lineRule="auto"/>
+        <w:ind w:right="0"/>
+        <w:jc w:val="left"/>
+      </w:pPr>
+      <w:r>
+        <w:rPr>
+          <w:noProof/>
+        </w:rPr>
+        <w:lastRenderedPageBreak/>
+        <w:drawing>
+          <wp:inline distT="0" distB="0" distL="0" distR="0" wp14:anchorId="5290D6FC" wp14:editId="6536CDCC">
+            <wp:extent cx="5942965" cy="3475990"/>
+            <wp:effectExtent l="0" t="0" r="635" b="0"/>
+            <wp:docPr id="965159399" name="Imagen 1" descr="Interfaz de usuario gráfica, Aplicación, Tabla&#10;&#10;El contenido generado por IA puede ser incorrecto."/>
+            <wp:cNvGraphicFramePr>
+              <a:graphicFrameLocks xmlns:a="http://schemas.openxmlformats.org/drawingml/2006/main" noChangeAspect="1"/>
+            </wp:cNvGraphicFramePr>
+            <a:graphic xmlns:a="http://schemas.openxmlformats.org/drawingml/2006/main">
+              <a:graphicData uri="http://schemas.openxmlformats.org/drawingml/2006/picture">
+                <pic:pic xmlns:pic="http://schemas.openxmlformats.org/drawingml/2006/picture">
+                  <pic:nvPicPr>
+                    <pic:cNvPr id="965159399" name="Imagen 1" descr="Interfaz de usuario gráfica, Aplicación, Tabla&#10;&#10;El contenido generado por IA puede ser incorrecto."/>
+                    <pic:cNvPicPr/>
+                  </pic:nvPicPr>
+                  <pic:blipFill>
+                    <a:blip r:embed="rId32"/>
+                    <a:stretch>
+                      <a:fillRect/>
+                    </a:stretch>
+                  </pic:blipFill>
+                  <pic:spPr>
+                    <a:xfrm>
+                      <a:off x="0" y="0"/>
+                      <a:ext cx="5942965" cy="3475990"/>
+                    </a:xfrm>
+                    <a:prstGeom prst="rect">
+                      <a:avLst/>
+                    </a:prstGeom>
+                  </pic:spPr>
+                </pic:pic>
+              </a:graphicData>
+            </a:graphic>
+          </wp:inline>
+        </w:drawing>
+      </w:r>
+    </w:p>
+    <w:p>
+      <w:pPr>
+        <w:pStyle w:val="Prrafodelista"/>
+        <w:numPr>
+          <w:ilvl w:val="0"/>
+          <w:numId w:val="24"/>
+        </w:numPr>
+        <w:spacing w:after="183" w:line="259" w:lineRule="auto"/>
+        <w:ind w:right="0"/>
+        <w:jc w:val="left"/>
+      </w:pPr>
+      <w:r>
+        <w:t>Al presionar agregar se abrirá la ventana correspondiente, y nos dejará ingresar los datos respectivos dependiendo del rol. Como se mostrará en las siguientes imágenes, e igual realiza validaciones dependiendo del tipo de dato ingresado y si hay campos que se encuentran vacíos.</w:t>
+      </w:r>
+    </w:p>
+    <w:p>
+      <w:pPr>
+        <w:spacing w:after="183" w:line="259" w:lineRule="auto"/>
+        <w:ind w:right="0"/>
+        <w:jc w:val="left"/>
+      </w:pPr>
+      <w:r>
+        <w:rPr>
+          <w:noProof/>
+        </w:rPr>
+        <w:lastRenderedPageBreak/>
+        <w:drawing>
+          <wp:inline distT="0" distB="0" distL="0" distR="0" wp14:anchorId="2EA09079" wp14:editId="257C0437">
+            <wp:extent cx="4058216" cy="5039428"/>
+            <wp:effectExtent l="0" t="0" r="0" b="8890"/>
+            <wp:docPr id="1001128127" name="Imagen 1"/>
+            <wp:cNvGraphicFramePr>
+              <a:graphicFrameLocks xmlns:a="http://schemas.openxmlformats.org/drawingml/2006/main" noChangeAspect="1"/>
+            </wp:cNvGraphicFramePr>
+            <a:graphic xmlns:a="http://schemas.openxmlformats.org/drawingml/2006/main">
+              <a:graphicData uri="http://schemas.openxmlformats.org/drawingml/2006/picture">
+                <pic:pic xmlns:pic="http://schemas.openxmlformats.org/drawingml/2006/picture">
+                  <pic:nvPicPr>
+                    <pic:cNvPr id="1001128127" name=""/>
+                    <pic:cNvPicPr/>
+                  </pic:nvPicPr>
+                  <pic:blipFill>
+                    <a:blip r:embed="rId33"/>
+                    <a:stretch>
+                      <a:fillRect/>
+                    </a:stretch>
+                  </pic:blipFill>
+                  <pic:spPr>
+                    <a:xfrm>
+                      <a:off x="0" y="0"/>
+                      <a:ext cx="4058216" cy="5039428"/>
+                    </a:xfrm>
+                    <a:prstGeom prst="rect">
+                      <a:avLst/>
+                    </a:prstGeom>
+                  </pic:spPr>
+                </pic:pic>
+              </a:graphicData>
+            </a:graphic>
+          </wp:inline>
+        </w:drawing>
+      </w:r>
+    </w:p>
+    <w:p>
+      <w:pPr>
+        <w:spacing w:after="183" w:line="259" w:lineRule="auto"/>
+        <w:ind w:right="0"/>
+        <w:jc w:val="left"/>
+      </w:pPr>
+      <w:r>
+        <w:rPr>
+          <w:noProof/>
+        </w:rPr>
+        <w:drawing>
+          <wp:inline distT="0" distB="0" distL="0" distR="0" wp14:anchorId="347DB45E" wp14:editId="048EE907">
+            <wp:extent cx="4029637" cy="1505160"/>
+            <wp:effectExtent l="0" t="0" r="9525" b="0"/>
+            <wp:docPr id="2139773812" name="Imagen 1" descr="Interfaz de usuario gráfica, Texto, Aplicación, Correo electrónico&#10;&#10;El contenido generado por IA puede ser incorrecto."/>
+            <wp:cNvGraphicFramePr>
+              <a:graphicFrameLocks xmlns:a="http://schemas.openxmlformats.org/drawingml/2006/main" noChangeAspect="1"/>
+            </wp:cNvGraphicFramePr>
+            <a:graphic xmlns:a="http://schemas.openxmlformats.org/drawingml/2006/main">
+              <a:graphicData uri="http://schemas.openxmlformats.org/drawingml/2006/picture">
+                <pic:pic xmlns:pic="http://schemas.openxmlformats.org/drawingml/2006/picture">
+                  <pic:nvPicPr>
+                    <pic:cNvPr id="2139773812" name="Imagen 1" descr="Interfaz de usuario gráfica, Texto, Aplicación, Correo electrónico&#10;&#10;El contenido generado por IA puede ser incorrecto."/>
+                    <pic:cNvPicPr/>
+                  </pic:nvPicPr>
+                  <pic:blipFill>
+                    <a:blip r:embed="rId34"/>
+                    <a:stretch>
+                      <a:fillRect/>
+                    </a:stretch>
+                  </pic:blipFill>
+                  <pic:spPr>
+                    <a:xfrm>
+                      <a:off x="0" y="0"/>
+                      <a:ext cx="4029637" cy="1505160"/>
+                    </a:xfrm>
+                    <a:prstGeom prst="rect">
+                      <a:avLst/>
+                    </a:prstGeom>
+                  </pic:spPr>
+                </pic:pic>
+              </a:graphicData>
+            </a:graphic>
+          </wp:inline>
+        </w:drawing>
+      </w:r>
+      <w:r>
+        <w:t xml:space="preserve"> </w:t>
+      </w:r>
+      <w:r>
+        <w:t xml:space="preserve">     </w:t>
+      </w:r>
+      <w:r>
+        <w:rPr>
+          <w:noProof/>
+        </w:rPr>
+        <w:drawing>
+          <wp:inline distT="0" distB="0" distL="0" distR="0" wp14:anchorId="1CB6BC2A" wp14:editId="56D9140E">
+            <wp:extent cx="1447800" cy="1514715"/>
+            <wp:effectExtent l="0" t="0" r="0" b="9525"/>
+            <wp:docPr id="697457329" name="Imagen 1"/>
+            <wp:cNvGraphicFramePr>
+              <a:graphicFrameLocks xmlns:a="http://schemas.openxmlformats.org/drawingml/2006/main" noChangeAspect="1"/>
+            </wp:cNvGraphicFramePr>
+            <a:graphic xmlns:a="http://schemas.openxmlformats.org/drawingml/2006/main">
+              <a:graphicData uri="http://schemas.openxmlformats.org/drawingml/2006/picture">
+                <pic:pic xmlns:pic="http://schemas.openxmlformats.org/drawingml/2006/picture">
+                  <pic:nvPicPr>
+                    <pic:cNvPr id="697457329" name=""/>
+                    <pic:cNvPicPr/>
+                  </pic:nvPicPr>
+                  <pic:blipFill>
+                    <a:blip r:embed="rId35"/>
+                    <a:stretch>
+                      <a:fillRect/>
+                    </a:stretch>
+                  </pic:blipFill>
+                  <pic:spPr>
+                    <a:xfrm>
+                      <a:off x="0" y="0"/>
+                      <a:ext cx="1462663" cy="1530265"/>
+                    </a:xfrm>
+                    <a:prstGeom prst="rect">
+                      <a:avLst/>
+                    </a:prstGeom>
+                  </pic:spPr>
+                </pic:pic>
+              </a:graphicData>
+            </a:graphic>
+          </wp:inline>
+        </w:drawing>
+      </w:r>
+    </w:p>
+    <w:p>
+      <w:pPr>
+        <w:spacing w:after="183" w:line="259" w:lineRule="auto"/>
+        <w:ind w:right="0"/>
+        <w:jc w:val="left"/>
+      </w:pPr>
+      <w:r>
+        <w:rPr>
+          <w:noProof/>
+        </w:rPr>
+        <w:lastRenderedPageBreak/>
+        <w:drawing>
+          <wp:inline distT="0" distB="0" distL="0" distR="0" wp14:anchorId="56E47FEC" wp14:editId="4A16007C">
+            <wp:extent cx="4058216" cy="5039428"/>
+            <wp:effectExtent l="0" t="0" r="0" b="8890"/>
+            <wp:docPr id="1210838155" name="Imagen 1" descr="Interfaz de usuario gráfica, Aplicación&#10;&#10;El contenido generado por IA puede ser incorrecto."/>
+            <wp:cNvGraphicFramePr>
+              <a:graphicFrameLocks xmlns:a="http://schemas.openxmlformats.org/drawingml/2006/main" noChangeAspect="1"/>
+            </wp:cNvGraphicFramePr>
+            <a:graphic xmlns:a="http://schemas.openxmlformats.org/drawingml/2006/main">
+              <a:graphicData uri="http://schemas.openxmlformats.org/drawingml/2006/picture">
+                <pic:pic xmlns:pic="http://schemas.openxmlformats.org/drawingml/2006/picture">
+                  <pic:nvPicPr>
+                    <pic:cNvPr id="1210838155" name="Imagen 1" descr="Interfaz de usuario gráfica, Aplicación&#10;&#10;El contenido generado por IA puede ser incorrecto."/>
+                    <pic:cNvPicPr/>
+                  </pic:nvPicPr>
+                  <pic:blipFill>
+                    <a:blip r:embed="rId36"/>
+                    <a:stretch>
+                      <a:fillRect/>
+                    </a:stretch>
+                  </pic:blipFill>
+                  <pic:spPr>
+                    <a:xfrm>
+                      <a:off x="0" y="0"/>
+                      <a:ext cx="4058216" cy="5039428"/>
+                    </a:xfrm>
+                    <a:prstGeom prst="rect">
+                      <a:avLst/>
+                    </a:prstGeom>
+                  </pic:spPr>
+                </pic:pic>
+              </a:graphicData>
+            </a:graphic>
+          </wp:inline>
+        </w:drawing>
+      </w:r>
+    </w:p>
+    <w:p>
+      <w:pPr>
+        <w:spacing w:after="183" w:line="259" w:lineRule="auto"/>
+        <w:ind w:right="0"/>
+        <w:jc w:val="left"/>
+      </w:pPr>
+      <w:r>
+        <w:rPr>
+          <w:noProof/>
+        </w:rPr>
+        <w:drawing>
+          <wp:inline distT="0" distB="0" distL="0" distR="0" wp14:anchorId="7A4E5033" wp14:editId="05B53DF4">
+            <wp:extent cx="4029637" cy="1495634"/>
+            <wp:effectExtent l="0" t="0" r="0" b="9525"/>
+            <wp:docPr id="1958558567" name="Imagen 1" descr="Interfaz de usuario gráfica, Texto, Aplicación&#10;&#10;El contenido generado por IA puede ser incorrecto."/>
+            <wp:cNvGraphicFramePr>
+              <a:graphicFrameLocks xmlns:a="http://schemas.openxmlformats.org/drawingml/2006/main" noChangeAspect="1"/>
+            </wp:cNvGraphicFramePr>
+            <a:graphic xmlns:a="http://schemas.openxmlformats.org/drawingml/2006/main">
+              <a:graphicData uri="http://schemas.openxmlformats.org/drawingml/2006/picture">
+                <pic:pic xmlns:pic="http://schemas.openxmlformats.org/drawingml/2006/picture">
+                  <pic:nvPicPr>
+                    <pic:cNvPr id="1958558567" name="Imagen 1" descr="Interfaz de usuario gráfica, Texto, Aplicación&#10;&#10;El contenido generado por IA puede ser incorrecto."/>
+                    <pic:cNvPicPr/>
+                  </pic:nvPicPr>
+                  <pic:blipFill>
+                    <a:blip r:embed="rId37"/>
+                    <a:stretch>
+                      <a:fillRect/>
+                    </a:stretch>
+                  </pic:blipFill>
+                  <pic:spPr>
+                    <a:xfrm>
+                      <a:off x="0" y="0"/>
+                      <a:ext cx="4029637" cy="1495634"/>
+                    </a:xfrm>
+                    <a:prstGeom prst="rect">
+                      <a:avLst/>
+                    </a:prstGeom>
+                  </pic:spPr>
+                </pic:pic>
+              </a:graphicData>
+            </a:graphic>
+          </wp:inline>
+        </w:drawing>
+      </w:r>
+    </w:p>
+    <w:p>
+      <w:pPr>
+        <w:spacing w:after="183" w:line="259" w:lineRule="auto"/>
+        <w:ind w:right="0"/>
+        <w:jc w:val="left"/>
+      </w:pPr>
+      <w:r>
+        <w:rPr>
+          <w:noProof/>
+        </w:rPr>
+        <w:lastRenderedPageBreak/>
+        <mc:AlternateContent>
+          <mc:Choice Requires="wps">
+            <w:drawing>
+              <wp:anchor distT="0" distB="0" distL="114300" distR="114300" simplePos="0" relativeHeight="251663360" behindDoc="0" locked="0" layoutInCell="1" allowOverlap="1" wp14:anchorId="7A217736" wp14:editId="6E7A0C23">
+                <wp:simplePos x="0" y="0"/>
+                <wp:positionH relativeFrom="margin">
+                  <wp:posOffset>-179705</wp:posOffset>
+                </wp:positionH>
+                <wp:positionV relativeFrom="paragraph">
+                  <wp:posOffset>2811780</wp:posOffset>
+                </wp:positionV>
+                <wp:extent cx="5135880" cy="342900"/>
+                <wp:effectExtent l="0" t="0" r="26670" b="19050"/>
+                <wp:wrapNone/>
+                <wp:docPr id="1529475243" name="Elipse 37"/>
+                <wp:cNvGraphicFramePr/>
+                <a:graphic xmlns:a="http://schemas.openxmlformats.org/drawingml/2006/main">
+                  <a:graphicData uri="http://schemas.microsoft.com/office/word/2010/wordprocessingShape">
+                    <wps:wsp>
+                      <wps:cNvSpPr/>
+                      <wps:spPr>
+                        <a:xfrm>
+                          <a:off x="0" y="0"/>
+                          <a:ext cx="5135880" cy="342900"/>
+                        </a:xfrm>
+                        <a:prstGeom prst="ellipse">
+                          <a:avLst/>
+                        </a:prstGeom>
+                        <a:noFill/>
+                        <a:ln>
+                          <a:solidFill>
+                            <a:srgbClr val="EE0000"/>
+                          </a:solidFill>
+                        </a:ln>
+                      </wps:spPr>
+                      <wps:style>
+                        <a:lnRef idx="2">
+                          <a:schemeClr val="accent1">
+                            <a:shade val="15000"/>
+                          </a:schemeClr>
+                        </a:lnRef>
+                        <a:fillRef idx="1">
+                          <a:schemeClr val="accent1"/>
+                        </a:fillRef>
+                        <a:effectRef idx="0">
+                          <a:schemeClr val="accent1"/>
+                        </a:effectRef>
+                        <a:fontRef idx="minor">
+                          <a:schemeClr val="lt1"/>
+                        </a:fontRef>
+                      </wps:style>
+                      <wps:bodyPr rot="0" spcFirstLastPara="0" vertOverflow="overflow" horzOverflow="overflow" vert="horz" wrap="square" lIns="91440" tIns="45720" rIns="91440" bIns="45720" numCol="1" spcCol="0" rtlCol="0" fromWordArt="0" anchor="ctr" anchorCtr="0" forceAA="0" compatLnSpc="1">
+                        <a:prstTxWarp prst="textNoShape">
+                          <a:avLst/>
+                        </a:prstTxWarp>
+                        <a:noAutofit/>
+                      </wps:bodyPr>
+                    </wps:wsp>
+                  </a:graphicData>
+                </a:graphic>
+                <wp14:sizeRelH relativeFrom="margin">
+                  <wp14:pctWidth>0</wp14:pctWidth>
+                </wp14:sizeRelH>
+              </wp:anchor>
+            </w:drawing>
+          </mc:Choice>
+          <mc:Fallback>
+            <w:pict>
+              <v:oval w14:anchorId="4CC59B86" id="Elipse 37" o:spid="_x0000_s1026" style="position:absolute;margin-left:-14.15pt;margin-top:221.4pt;width:404.4pt;height:27pt;z-index:251663360;visibility:visible;mso-wrap-style:square;mso-width-percent:0;mso-wrap-distance-left:9pt;mso-wrap-distance-top:0;mso-wrap-distance-right:9pt;mso-wrap-distance-bottom:0;mso-position-horizontal:absolute;mso-position-horizontal-relative:margin;mso-position-vertical:absolute;mso-position-vertical-relative:text;mso-width-percent:0;mso-width-relative:margin;v-text-anchor:middle" o:gfxdata="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" filled="f" strokecolor="#e00" strokeweight="1.5pt">
+                <v:stroke joinstyle="miter"/>
+                <w10:wrap anchorx="margin"/>
+              </v:oval>
+            </w:pict>
+          </mc:Fallback>
+        </mc:AlternateContent>
+      </w:r>
+      <w:r>
+        <w:rPr>
+          <w:noProof/>
+        </w:rPr>
+        <w:drawing>
+          <wp:inline distT="0" distB="0" distL="0" distR="0" wp14:anchorId="0711CF07" wp14:editId="6BFCF3B5">
+            <wp:extent cx="5942965" cy="3475990"/>
+            <wp:effectExtent l="0" t="0" r="635" b="0"/>
+            <wp:docPr id="314565151" name="Imagen 1" descr="Interfaz de usuario gráfica, Aplicación&#10;&#10;El contenido generado por IA puede ser incorrecto."/>
+            <wp:cNvGraphicFramePr>
+              <a:graphicFrameLocks xmlns:a="http://schemas.openxmlformats.org/drawingml/2006/main" noChangeAspect="1"/>
+            </wp:cNvGraphicFramePr>
+            <a:graphic xmlns:a="http://schemas.openxmlformats.org/drawingml/2006/main">
+              <a:graphicData uri="http://schemas.openxmlformats.org/drawingml/2006/picture">
+                <pic:pic xmlns:pic="http://schemas.openxmlformats.org/drawingml/2006/picture">
+                  <pic:nvPicPr>
+                    <pic:cNvPr id="314565151" name="Imagen 1" descr="Interfaz de usuario gráfica, Aplicación&#10;&#10;El contenido generado por IA puede ser incorrecto."/>
+                    <pic:cNvPicPr/>
+                  </pic:nvPicPr>
+                  <pic:blipFill>
+                    <a:blip r:embed="rId38"/>
+                    <a:stretch>
+                      <a:fillRect/>
+                    </a:stretch>
+                  </pic:blipFill>
+                  <pic:spPr>
+                    <a:xfrm>
+                      <a:off x="0" y="0"/>
+                      <a:ext cx="5942965" cy="3475990"/>
+                    </a:xfrm>
+                    <a:prstGeom prst="rect">
+                      <a:avLst/>
+                    </a:prstGeom>
+                  </pic:spPr>
+                </pic:pic>
+              </a:graphicData>
+            </a:graphic>
+          </wp:inline>
+        </w:drawing>
+      </w:r>
+    </w:p>
+    <w:p>
+      <w:pPr>
+        <w:pStyle w:val="Prrafodelista"/>
+        <w:numPr>
+          <w:ilvl w:val="0"/>
+          <w:numId w:val="24"/>
+        </w:numPr>
+        <w:spacing w:after="183" w:line="259" w:lineRule="auto"/>
+        <w:ind w:right="0"/>
+        <w:jc w:val="left"/>
+      </w:pPr>
+      <w:r>
+        <w:t>En la ventana de Editar, nos permite editar todos los datos que tiene el Empleado que seleccionamos.</w:t>
+      </w:r>
+    </w:p>
+    <w:p>
+      <w:pPr>
+        <w:spacing w:after="183" w:line="259" w:lineRule="auto"/>
+        <w:ind w:right="0"/>
+        <w:jc w:val="left"/>
+      </w:pPr>
+      <w:r>
+        <w:rPr>
+          <w:noProof/>
+        </w:rPr>
+        <w:lastRenderedPageBreak/>
+        <w:drawing>
+          <wp:inline distT="0" distB="0" distL="0" distR="0" wp14:anchorId="21A64567" wp14:editId="4DF2B02F">
+            <wp:extent cx="4058216" cy="5039428"/>
+            <wp:effectExtent l="0" t="0" r="0" b="8890"/>
+            <wp:docPr id="1887360220" name="Imagen 1" descr="Interfaz de usuario gráfica, Aplicación&#10;&#10;El contenido generado por IA puede ser incorrecto."/>
+            <wp:cNvGraphicFramePr>
+              <a:graphicFrameLocks xmlns:a="http://schemas.openxmlformats.org/drawingml/2006/main" noChangeAspect="1"/>
+            </wp:cNvGraphicFramePr>
+            <a:graphic xmlns:a="http://schemas.openxmlformats.org/drawingml/2006/main">
+              <a:graphicData uri="http://schemas.openxmlformats.org/drawingml/2006/picture">
+                <pic:pic xmlns:pic="http://schemas.openxmlformats.org/drawingml/2006/picture">
+                  <pic:nvPicPr>
+                    <pic:cNvPr id="1887360220" name="Imagen 1" descr="Interfaz de usuario gráfica, Aplicación&#10;&#10;El contenido generado por IA puede ser incorrecto."/>
+                    <pic:cNvPicPr/>
+                  </pic:nvPicPr>
+                  <pic:blipFill>
+                    <a:blip r:embed="rId39"/>
+                    <a:stretch>
+                      <a:fillRect/>
+                    </a:stretch>
+                  </pic:blipFill>
+                  <pic:spPr>
+                    <a:xfrm>
+                      <a:off x="0" y="0"/>
+                      <a:ext cx="4058216" cy="5039428"/>
+                    </a:xfrm>
+                    <a:prstGeom prst="rect">
+                      <a:avLst/>
+                    </a:prstGeom>
+                  </pic:spPr>
+                </pic:pic>
+              </a:graphicData>
+            </a:graphic>
+          </wp:inline>
+        </w:drawing>
+      </w:r>
+    </w:p>
+    <w:p>
+      <w:pPr>
+        <w:pStyle w:val="Prrafodelista"/>
+        <w:numPr>
+          <w:ilvl w:val="0"/>
+          <w:numId w:val="24"/>
+        </w:numPr>
+        <w:spacing w:after="183" w:line="259" w:lineRule="auto"/>
+        <w:ind w:right="0"/>
+        <w:jc w:val="left"/>
+      </w:pPr>
+      <w:r>
+        <w:t xml:space="preserve">En la ventana de Editar, nos permite editar </w:t>
+      </w:r>
+      <w:r>
+        <w:t>algunos de los</w:t>
+      </w:r>
+      <w:r>
+        <w:t xml:space="preserve"> </w:t>
+      </w:r>
+      <w:r>
+        <w:t xml:space="preserve">campos </w:t>
+      </w:r>
+      <w:r>
+        <w:t>que tiene el Empleado que seleccionamos.</w:t>
+      </w:r>
+    </w:p>
+    <w:p>
+      <w:pPr>
+        <w:spacing w:after="183" w:line="259" w:lineRule="auto"/>
+        <w:ind w:right="0"/>
+        <w:jc w:val="left"/>
+      </w:pPr>
+      <w:r>
+        <w:rPr>
+          <w:noProof/>
+        </w:rPr>
+        <w:lastRenderedPageBreak/>
+        <w:drawing>
+          <wp:inline distT="0" distB="0" distL="0" distR="0" wp14:anchorId="643D2988" wp14:editId="5C6AA68D">
+            <wp:extent cx="4058216" cy="5039428"/>
+            <wp:effectExtent l="0" t="0" r="0" b="8890"/>
+            <wp:docPr id="868203134" name="Imagen 1" descr="Interfaz de usuario gráfica, Aplicación&#10;&#10;El contenido generado por IA puede ser incorrecto."/>
+            <wp:cNvGraphicFramePr>
+              <a:graphicFrameLocks xmlns:a="http://schemas.openxmlformats.org/drawingml/2006/main" noChangeAspect="1"/>
+            </wp:cNvGraphicFramePr>
+            <a:graphic xmlns:a="http://schemas.openxmlformats.org/drawingml/2006/main">
+              <a:graphicData uri="http://schemas.openxmlformats.org/drawingml/2006/picture">
+                <pic:pic xmlns:pic="http://schemas.openxmlformats.org/drawingml/2006/picture">
+                  <pic:nvPicPr>
+                    <pic:cNvPr id="868203134" name="Imagen 1" descr="Interfaz de usuario gráfica, Aplicación&#10;&#10;El contenido generado por IA puede ser incorrecto."/>
+                    <pic:cNvPicPr/>
+                  </pic:nvPicPr>
+                  <pic:blipFill>
+                    <a:blip r:embed="rId40"/>
+                    <a:stretch>
+                      <a:fillRect/>
+                    </a:stretch>
+                  </pic:blipFill>
+                  <pic:spPr>
+                    <a:xfrm>
+                      <a:off x="0" y="0"/>
+                      <a:ext cx="4058216" cy="5039428"/>
+                    </a:xfrm>
+                    <a:prstGeom prst="rect">
+                      <a:avLst/>
+                    </a:prstGeom>
+                  </pic:spPr>
+                </pic:pic>
+              </a:graphicData>
+            </a:graphic>
+          </wp:inline>
+        </w:drawing>
+      </w:r>
+    </w:p>
+    <w:p>
+      <w:pPr>
+        <w:spacing w:after="183" w:line="259" w:lineRule="auto"/>
+        <w:ind w:right="0"/>
+        <w:jc w:val="left"/>
+      </w:pPr>
+      <w:r>
+        <w:rPr>
+          <w:noProof/>
+        </w:rPr>
+        <w:drawing>
+          <wp:inline distT="0" distB="0" distL="0" distR="0" wp14:anchorId="2704639E" wp14:editId="1D0DDCF1">
+            <wp:extent cx="4029637" cy="1495634"/>
+            <wp:effectExtent l="0" t="0" r="0" b="9525"/>
+            <wp:docPr id="404992416" name="Imagen 1" descr="Interfaz de usuario gráfica, Texto, Aplicación&#10;&#10;El contenido generado por IA puede ser incorrecto."/>
+            <wp:cNvGraphicFramePr>
+              <a:graphicFrameLocks xmlns:a="http://schemas.openxmlformats.org/drawingml/2006/main" noChangeAspect="1"/>
+            </wp:cNvGraphicFramePr>
+            <a:graphic xmlns:a="http://schemas.openxmlformats.org/drawingml/2006/main">
+              <a:graphicData uri="http://schemas.openxmlformats.org/drawingml/2006/picture">
+                <pic:pic xmlns:pic="http://schemas.openxmlformats.org/drawingml/2006/picture">
+                  <pic:nvPicPr>
+                    <pic:cNvPr id="404992416" name="Imagen 1" descr="Interfaz de usuario gráfica, Texto, Aplicación&#10;&#10;El contenido generado por IA puede ser incorrecto."/>
+                    <pic:cNvPicPr/>
+                  </pic:nvPicPr>
+                  <pic:blipFill>
+                    <a:blip r:embed="rId41"/>
+                    <a:stretch>
+                      <a:fillRect/>
+                    </a:stretch>
+                  </pic:blipFill>
+                  <pic:spPr>
+                    <a:xfrm>
+                      <a:off x="0" y="0"/>
+                      <a:ext cx="4029637" cy="1495634"/>
+                    </a:xfrm>
+                    <a:prstGeom prst="rect">
+                      <a:avLst/>
+                    </a:prstGeom>
+                  </pic:spPr>
+                </pic:pic>
+              </a:graphicData>
+            </a:graphic>
+          </wp:inline>
+        </w:drawing>
+      </w:r>
+    </w:p>
+    <w:p>
+      <w:pPr>
+        <w:spacing w:after="183" w:line="259" w:lineRule="auto"/>
+        <w:ind w:right="0"/>
+        <w:jc w:val="left"/>
+      </w:pPr>
+      <w:r>
+        <w:rPr>
+          <w:noProof/>
+        </w:rPr>
+        <w:lastRenderedPageBreak/>
+        <w:drawing>
+          <wp:inline distT="0" distB="0" distL="0" distR="0" wp14:anchorId="76F47C50" wp14:editId="3D7C2838">
+            <wp:extent cx="5942965" cy="3475990"/>
+            <wp:effectExtent l="0" t="0" r="635" b="0"/>
+            <wp:docPr id="1178498332" name="Imagen 1" descr="Interfaz de usuario gráfica, Aplicación, Tabla&#10;&#10;El contenido generado por IA puede ser incorrecto."/>
+            <wp:cNvGraphicFramePr>
+              <a:graphicFrameLocks xmlns:a="http://schemas.openxmlformats.org/drawingml/2006/main" noChangeAspect="1"/>
+            </wp:cNvGraphicFramePr>
+            <a:graphic xmlns:a="http://schemas.openxmlformats.org/drawingml/2006/main">
+              <a:graphicData uri="http://schemas.openxmlformats.org/drawingml/2006/picture">
+                <pic:pic xmlns:pic="http://schemas.openxmlformats.org/drawingml/2006/picture">
+                  <pic:nvPicPr>
+                    <pic:cNvPr id="1178498332" name="Imagen 1" descr="Interfaz de usuario gráfica, Aplicación, Tabla&#10;&#10;El contenido generado por IA puede ser incorrecto."/>
+                    <pic:cNvPicPr/>
+                  </pic:nvPicPr>
+                  <pic:blipFill>
+                    <a:blip r:embed="rId42"/>
+                    <a:stretch>
+                      <a:fillRect/>
+                    </a:stretch>
+                  </pic:blipFill>
+                  <pic:spPr>
+                    <a:xfrm>
+                      <a:off x="0" y="0"/>
+                      <a:ext cx="5942965" cy="3475990"/>
+                    </a:xfrm>
+                    <a:prstGeom prst="rect">
+                      <a:avLst/>
+                    </a:prstGeom>
+                  </pic:spPr>
+                </pic:pic>
+              </a:graphicData>
+            </a:graphic>
+          </wp:inline>
+        </w:drawing>
+      </w:r>
+    </w:p>
+    <w:p>
+      <w:pPr>
+        <w:spacing w:after="183" w:line="259" w:lineRule="auto"/>
+        <w:ind w:right="0"/>
+        <w:jc w:val="left"/>
+      </w:pPr>
+      <w:r>
+        <w:t xml:space="preserve">Y al darle </w:t>
+      </w:r>
+      <w:proofErr w:type="spellStart"/>
+      <w:r>
+        <w:t>boton</w:t>
+      </w:r>
+      <w:proofErr w:type="spellEnd"/>
+      <w:r>
+        <w:t xml:space="preserve"> de eliminar se eliminará el Empleado que tengamos seleccionado. Y nos mostrara un </w:t>
+      </w:r>
+      <w:proofErr w:type="spellStart"/>
+      <w:r>
+        <w:t>dialog</w:t>
+      </w:r>
+      <w:proofErr w:type="spellEnd"/>
+      <w:r>
+        <w:t xml:space="preserve"> de confirmación.</w:t>
+      </w:r>
+    </w:p>
+    <w:p>
+      <w:pPr>
+        <w:spacing w:after="183" w:line="259" w:lineRule="auto"/>
+        <w:ind w:right="0"/>
+        <w:jc w:val="left"/>
+      </w:pPr>
+      <w:r>
+        <w:rPr>
+          <w:noProof/>
+        </w:rPr>
+        <w:drawing>
+          <wp:inline distT="0" distB="0" distL="0" distR="0" wp14:anchorId="4CFCF287" wp14:editId="3A7DEA88">
+            <wp:extent cx="4334480" cy="2010056"/>
+            <wp:effectExtent l="0" t="0" r="0" b="9525"/>
+            <wp:docPr id="18990453" name="Imagen 1" descr="Interfaz de usuario gráfica, Texto, Aplicación, Chat o mensaje de texto&#10;&#10;El contenido generado por IA puede ser incorrecto."/>
+            <wp:cNvGraphicFramePr>
+              <a:graphicFrameLocks xmlns:a="http://schemas.openxmlformats.org/drawingml/2006/main" noChangeAspect="1"/>
+            </wp:cNvGraphicFramePr>
+            <a:graphic xmlns:a="http://schemas.openxmlformats.org/drawingml/2006/main">
+              <a:graphicData uri="http://schemas.openxmlformats.org/drawingml/2006/picture">
+                <pic:pic xmlns:pic="http://schemas.openxmlformats.org/drawingml/2006/picture">
+                  <pic:nvPicPr>
+                    <pic:cNvPr id="18990453" name="Imagen 1" descr="Interfaz de usuario gráfica, Texto, Aplicación, Chat o mensaje de texto&#10;&#10;El contenido generado por IA puede ser incorrecto."/>
+                    <pic:cNvPicPr/>
+                  </pic:nvPicPr>
+                  <pic:blipFill>
+                    <a:blip r:embed="rId43"/>
+                    <a:stretch>
+                      <a:fillRect/>
+                    </a:stretch>
+                  </pic:blipFill>
+                  <pic:spPr>
+                    <a:xfrm>
+                      <a:off x="0" y="0"/>
+                      <a:ext cx="4334480" cy="2010056"/>
+                    </a:xfrm>
+                    <a:prstGeom prst="rect">
+                      <a:avLst/>
+                    </a:prstGeom>
+                  </pic:spPr>
+                </pic:pic>
+              </a:graphicData>
+            </a:graphic>
+          </wp:inline>
+        </w:drawing>
+      </w:r>
+    </w:p>
+    <w:p>
+      <w:pPr>
+        <w:spacing w:after="183" w:line="259" w:lineRule="auto"/>
+        <w:ind w:right="0"/>
+        <w:jc w:val="left"/>
+      </w:pPr>
+      <w:r>
+        <w:rPr>
+          <w:noProof/>
+        </w:rPr>
+        <w:lastRenderedPageBreak/>
+        <w:drawing>
+          <wp:inline distT="0" distB="0" distL="0" distR="0" wp14:anchorId="639055BB" wp14:editId="41522DC5">
+            <wp:extent cx="5942965" cy="3475990"/>
+            <wp:effectExtent l="0" t="0" r="635" b="0"/>
+            <wp:docPr id="1635689568" name="Imagen 1" descr="Interfaz de usuario gráfica, Aplicación&#10;&#10;El contenido generado por IA puede ser incorrecto."/>
+            <wp:cNvGraphicFramePr>
+              <a:graphicFrameLocks xmlns:a="http://schemas.openxmlformats.org/drawingml/2006/main" noChangeAspect="1"/>
+            </wp:cNvGraphicFramePr>
+            <a:graphic xmlns:a="http://schemas.openxmlformats.org/drawingml/2006/main">
+              <a:graphicData uri="http://schemas.openxmlformats.org/drawingml/2006/picture">
+                <pic:pic xmlns:pic="http://schemas.openxmlformats.org/drawingml/2006/picture">
+                  <pic:nvPicPr>
+                    <pic:cNvPr id="1635689568" name="Imagen 1" descr="Interfaz de usuario gráfica, Aplicación&#10;&#10;El contenido generado por IA puede ser incorrecto."/>
+                    <pic:cNvPicPr/>
+                  </pic:nvPicPr>
+                  <pic:blipFill>
+                    <a:blip r:embed="rId44"/>
+                    <a:stretch>
+                      <a:fillRect/>
+                    </a:stretch>
+                  </pic:blipFill>
+                  <pic:spPr>
+                    <a:xfrm>
+                      <a:off x="0" y="0"/>
+                      <a:ext cx="5942965" cy="3475990"/>
+                    </a:xfrm>
+                    <a:prstGeom prst="rect">
+                      <a:avLst/>
+                    </a:prstGeom>
+                  </pic:spPr>
+                </pic:pic>
+              </a:graphicData>
+            </a:graphic>
+          </wp:inline>
+        </w:drawing>
+      </w:r>
+    </w:p>
+    <w:p>
+      <w:pPr>
+        <w:spacing w:after="176" w:line="268" w:lineRule="auto"/>
+        <w:ind w:left="-5" w:right="0"/>
+        <w:jc w:val="left"/>
+        <w:rPr>
+          <w:b/>
+        </w:rPr>
+      </w:pPr>
+      <w:r>
+        <w:rPr>
+          <w:b/>
+        </w:rPr>
+        <w:t>ADMINISTRACIÓN DE CLIENTES</w:t>
+      </w:r>
+    </w:p>
+    <w:p>
+      <w:pPr>
+        <w:spacing w:after="183" w:line="259" w:lineRule="auto"/>
+        <w:ind w:right="0"/>
+        <w:jc w:val="left"/>
+      </w:pPr>
+      <w:r>
+        <w:t xml:space="preserve">Dentro de la venta </w:t>
+      </w:r>
+      <w:proofErr w:type="spellStart"/>
+      <w:r>
+        <w:t>gestion</w:t>
+      </w:r>
+      <w:proofErr w:type="spellEnd"/>
+      <w:r>
+        <w:t xml:space="preserve"> de clientes, se cargan los clientes registrados en el sistema, con su </w:t>
+      </w:r>
+      <w:proofErr w:type="spellStart"/>
+      <w:r>
+        <w:t>iD</w:t>
+      </w:r>
+      <w:proofErr w:type="spellEnd"/>
+      <w:r>
+        <w:t xml:space="preserve">, </w:t>
+      </w:r>
+      <w:r>
+        <w:t xml:space="preserve">RFC, </w:t>
+      </w:r>
+      <w:r>
+        <w:t xml:space="preserve">nombre, apellidos, nacionalidad, </w:t>
+      </w:r>
+      <w:r>
+        <w:t xml:space="preserve">fecha de nacimiento, </w:t>
+      </w:r>
+      <w:proofErr w:type="spellStart"/>
+      <w:r>
+        <w:t>telefono</w:t>
+      </w:r>
+      <w:proofErr w:type="spellEnd"/>
+      <w:r>
+        <w:t xml:space="preserve">, </w:t>
+      </w:r>
+      <w:r>
+        <w:t>correo</w:t>
+      </w:r>
+      <w:r>
+        <w:t>.</w:t>
+      </w:r>
+    </w:p>
+    <w:p>
+      <w:pPr>
+        <w:spacing w:after="183" w:line="259" w:lineRule="auto"/>
+        <w:ind w:right="0"/>
+        <w:jc w:val="left"/>
+      </w:pPr>
+      <w:r>
+        <w:rPr>
+          <w:noProof/>
+        </w:rPr>
+        <w:drawing>
+          <wp:inline distT="0" distB="0" distL="0" distR="0" wp14:anchorId="7FF6DEAC" wp14:editId="1496BA50">
+            <wp:extent cx="5942965" cy="3475990"/>
+            <wp:effectExtent l="0" t="0" r="635" b="0"/>
+            <wp:docPr id="1851534243" name="Imagen 1" descr="Tabla&#10;&#10;El contenido generado por IA puede ser incorrecto."/>
+            <wp:cNvGraphicFramePr>
+              <a:graphicFrameLocks xmlns:a="http://schemas.openxmlformats.org/drawingml/2006/main" noChangeAspect="1"/>
+            </wp:cNvGraphicFramePr>
+            <a:graphic xmlns:a="http://schemas.openxmlformats.org/drawingml/2006/main">
+              <a:graphicData uri="http://schemas.openxmlformats.org/drawingml/2006/picture">
+                <pic:pic xmlns:pic="http://schemas.openxmlformats.org/drawingml/2006/picture">
+                  <pic:nvPicPr>
+                    <pic:cNvPr id="1851534243" name="Imagen 1" descr="Tabla&#10;&#10;El contenido generado por IA puede ser incorrecto."/>
+                    <pic:cNvPicPr/>
+                  </pic:nvPicPr>
+                  <pic:blipFill>
+                    <a:blip r:embed="rId45"/>
+                    <a:stretch>
+                      <a:fillRect/>
+                    </a:stretch>
+                  </pic:blipFill>
+                  <pic:spPr>
+                    <a:xfrm>
+                      <a:off x="0" y="0"/>
+                      <a:ext cx="5942965" cy="3475990"/>
+                    </a:xfrm>
+                    <a:prstGeom prst="rect">
+                      <a:avLst/>
+                    </a:prstGeom>
+                  </pic:spPr>
+                </pic:pic>
+              </a:graphicData>
+            </a:graphic>
+          </wp:inline>
+        </w:drawing>
+      </w:r>
+    </w:p>
+    <w:p>
+      <w:pPr>
+        <w:spacing w:after="183" w:line="259" w:lineRule="auto"/>
+        <w:ind w:right="0"/>
+        <w:jc w:val="left"/>
+      </w:pPr>
+      <w:r>
+        <w:lastRenderedPageBreak/>
+        <w:t>Al dar clic a registrar un nuevo cliente se nos aparece una ventana con los siguientes campos:</w:t>
+      </w:r>
+    </w:p>
+    <w:p>
+      <w:pPr>
+        <w:spacing w:after="183" w:line="259" w:lineRule="auto"/>
+        <w:ind w:right="0"/>
+        <w:jc w:val="left"/>
+      </w:pPr>
+      <w:r>
+        <w:rPr>
+          <w:noProof/>
+        </w:rPr>
+        <w:drawing>
+          <wp:inline distT="0" distB="0" distL="0" distR="0" wp14:anchorId="664A3F45" wp14:editId="496A194D">
+            <wp:extent cx="4677428" cy="5563376"/>
+            <wp:effectExtent l="0" t="0" r="8890" b="0"/>
+            <wp:docPr id="438016551" name="Imagen 1"/>
+            <wp:cNvGraphicFramePr>
+              <a:graphicFrameLocks xmlns:a="http://schemas.openxmlformats.org/drawingml/2006/main" noChangeAspect="1"/>
+            </wp:cNvGraphicFramePr>
+            <a:graphic xmlns:a="http://schemas.openxmlformats.org/drawingml/2006/main">
+              <a:graphicData uri="http://schemas.openxmlformats.org/drawingml/2006/picture">
+                <pic:pic xmlns:pic="http://schemas.openxmlformats.org/drawingml/2006/picture">
+                  <pic:nvPicPr>
+                    <pic:cNvPr id="438016551" name=""/>
+                    <pic:cNvPicPr/>
+                  </pic:nvPicPr>
+                  <pic:blipFill>
+                    <a:blip r:embed="rId46"/>
+                    <a:stretch>
+                      <a:fillRect/>
+                    </a:stretch>
+                  </pic:blipFill>
+                  <pic:spPr>
+                    <a:xfrm>
+                      <a:off x="0" y="0"/>
+                      <a:ext cx="4677428" cy="5563376"/>
+                    </a:xfrm>
+                    <a:prstGeom prst="rect">
+                      <a:avLst/>
+                    </a:prstGeom>
+                  </pic:spPr>
+                </pic:pic>
+              </a:graphicData>
+            </a:graphic>
+          </wp:inline>
+        </w:drawing>
+      </w:r>
+    </w:p>
+    <w:p>
+      <w:pPr>
+        <w:spacing w:after="183" w:line="259" w:lineRule="auto"/>
+        <w:ind w:right="0"/>
+        <w:jc w:val="left"/>
+      </w:pPr>
+      <w:r>
+        <w:rPr>
+          <w:noProof/>
+        </w:rPr>
+        <w:lastRenderedPageBreak/>
+        <w:drawing>
+          <wp:inline distT="0" distB="0" distL="0" distR="0" wp14:anchorId="3FB20A78" wp14:editId="6FF01377">
+            <wp:extent cx="4677428" cy="5563376"/>
+            <wp:effectExtent l="0" t="0" r="8890" b="0"/>
+            <wp:docPr id="102965596" name="Imagen 1" descr="Interfaz de usuario gráfica, Aplicación&#10;&#10;El contenido generado por IA puede ser incorrecto."/>
+            <wp:cNvGraphicFramePr>
+              <a:graphicFrameLocks xmlns:a="http://schemas.openxmlformats.org/drawingml/2006/main" noChangeAspect="1"/>
+            </wp:cNvGraphicFramePr>
+            <a:graphic xmlns:a="http://schemas.openxmlformats.org/drawingml/2006/main">
+              <a:graphicData uri="http://schemas.openxmlformats.org/drawingml/2006/picture">
+                <pic:pic xmlns:pic="http://schemas.openxmlformats.org/drawingml/2006/picture">
+                  <pic:nvPicPr>
+                    <pic:cNvPr id="102965596" name="Imagen 1" descr="Interfaz de usuario gráfica, Aplicación&#10;&#10;El contenido generado por IA puede ser incorrecto."/>
+                    <pic:cNvPicPr/>
+                  </pic:nvPicPr>
+                  <pic:blipFill>
+                    <a:blip r:embed="rId47"/>
+                    <a:stretch>
+                      <a:fillRect/>
+                    </a:stretch>
+                  </pic:blipFill>
+                  <pic:spPr>
+                    <a:xfrm>
+                      <a:off x="0" y="0"/>
+                      <a:ext cx="4677428" cy="5563376"/>
+                    </a:xfrm>
+                    <a:prstGeom prst="rect">
+                      <a:avLst/>
+                    </a:prstGeom>
+                  </pic:spPr>
+                </pic:pic>
+              </a:graphicData>
+            </a:graphic>
+          </wp:inline>
+        </w:drawing>
+      </w:r>
+    </w:p>
+    <w:p>
+      <w:pPr>
+        <w:spacing w:after="183" w:line="259" w:lineRule="auto"/>
+        <w:ind w:right="0"/>
+        <w:jc w:val="left"/>
+      </w:pPr>
+      <w:r>
+        <w:t xml:space="preserve">En caso de que los datos sean correctos </w:t>
+      </w:r>
+      <w:proofErr w:type="spellStart"/>
+      <w:r>
+        <w:t>emergue</w:t>
+      </w:r>
+      <w:proofErr w:type="spellEnd"/>
+      <w:r>
+        <w:t xml:space="preserve"> la ventana de </w:t>
+      </w:r>
+      <w:proofErr w:type="spellStart"/>
+      <w:r>
+        <w:t>exito</w:t>
+      </w:r>
+      <w:proofErr w:type="spellEnd"/>
+      <w:r>
+        <w:t>:</w:t>
+      </w:r>
+    </w:p>
+    <w:p>
+      <w:pPr>
+        <w:spacing w:after="183" w:line="259" w:lineRule="auto"/>
+        <w:ind w:right="0"/>
+        <w:jc w:val="left"/>
+      </w:pPr>
+      <w:r>
+        <w:rPr>
+          <w:noProof/>
+        </w:rPr>
+        <w:drawing>
+          <wp:inline distT="0" distB="0" distL="0" distR="0" wp14:anchorId="435B0E70" wp14:editId="66A2BD49">
+            <wp:extent cx="4029637" cy="1495634"/>
+            <wp:effectExtent l="0" t="0" r="0" b="9525"/>
+            <wp:docPr id="1270119097" name="Imagen 1" descr="Interfaz de usuario gráfica, Texto, Aplicación&#10;&#10;El contenido generado por IA puede ser incorrecto."/>
+            <wp:cNvGraphicFramePr>
+              <a:graphicFrameLocks xmlns:a="http://schemas.openxmlformats.org/drawingml/2006/main" noChangeAspect="1"/>
+            </wp:cNvGraphicFramePr>
+            <a:graphic xmlns:a="http://schemas.openxmlformats.org/drawingml/2006/main">
+              <a:graphicData uri="http://schemas.openxmlformats.org/drawingml/2006/picture">
+                <pic:pic xmlns:pic="http://schemas.openxmlformats.org/drawingml/2006/picture">
+                  <pic:nvPicPr>
+                    <pic:cNvPr id="1270119097" name="Imagen 1" descr="Interfaz de usuario gráfica, Texto, Aplicación&#10;&#10;El contenido generado por IA puede ser incorrecto."/>
+                    <pic:cNvPicPr/>
+                  </pic:nvPicPr>
+                  <pic:blipFill>
+                    <a:blip r:embed="rId48"/>
+                    <a:stretch>
+                      <a:fillRect/>
+                    </a:stretch>
+                  </pic:blipFill>
+                  <pic:spPr>
+                    <a:xfrm>
+                      <a:off x="0" y="0"/>
+                      <a:ext cx="4029637" cy="1495634"/>
+                    </a:xfrm>
+                    <a:prstGeom prst="rect">
+                      <a:avLst/>
+                    </a:prstGeom>
+                  </pic:spPr>
+                </pic:pic>
+              </a:graphicData>
+            </a:graphic>
+          </wp:inline>
+        </w:drawing>
       </w:r>
     </w:p>
     <w:p>
@@ -4979,14 +7647,659 @@
         <w:ind w:left="0" w:right="0" w:firstLine="0"/>
         <w:jc w:val="left"/>
       </w:pPr>
+      <w:r>
+        <w:t>En caso de existan datos inválidos o campos vacíos se lanzarán las siguientes ventanas:</w:t>
+      </w:r>
+    </w:p>
+    <w:p>
+      <w:pPr>
+        <w:spacing w:after="183" w:line="259" w:lineRule="auto"/>
+        <w:ind w:right="0"/>
+        <w:jc w:val="left"/>
+      </w:pPr>
+      <w:r>
+        <w:rPr>
+          <w:noProof/>
+        </w:rPr>
+        <w:lastRenderedPageBreak/>
+        <w:drawing>
+          <wp:inline distT="0" distB="0" distL="0" distR="0" wp14:anchorId="646658AD" wp14:editId="47EB1578">
+            <wp:extent cx="4029637" cy="1495634"/>
+            <wp:effectExtent l="0" t="0" r="0" b="9525"/>
+            <wp:docPr id="1647284966" name="Imagen 1" descr="Interfaz de usuario gráfica, Texto, Aplicación&#10;&#10;El contenido generado por IA puede ser incorrecto."/>
+            <wp:cNvGraphicFramePr>
+              <a:graphicFrameLocks xmlns:a="http://schemas.openxmlformats.org/drawingml/2006/main" noChangeAspect="1"/>
+            </wp:cNvGraphicFramePr>
+            <a:graphic xmlns:a="http://schemas.openxmlformats.org/drawingml/2006/main">
+              <a:graphicData uri="http://schemas.openxmlformats.org/drawingml/2006/picture">
+                <pic:pic xmlns:pic="http://schemas.openxmlformats.org/drawingml/2006/picture">
+                  <pic:nvPicPr>
+                    <pic:cNvPr id="1647284966" name="Imagen 1" descr="Interfaz de usuario gráfica, Texto, Aplicación&#10;&#10;El contenido generado por IA puede ser incorrecto."/>
+                    <pic:cNvPicPr/>
+                  </pic:nvPicPr>
+                  <pic:blipFill>
+                    <a:blip r:embed="rId49"/>
+                    <a:stretch>
+                      <a:fillRect/>
+                    </a:stretch>
+                  </pic:blipFill>
+                  <pic:spPr>
+                    <a:xfrm>
+                      <a:off x="0" y="0"/>
+                      <a:ext cx="4029637" cy="1495634"/>
+                    </a:xfrm>
+                    <a:prstGeom prst="rect">
+                      <a:avLst/>
+                    </a:prstGeom>
+                  </pic:spPr>
+                </pic:pic>
+              </a:graphicData>
+            </a:graphic>
+          </wp:inline>
+        </w:drawing>
+      </w:r>
+    </w:p>
+    <w:p>
+      <w:pPr>
+        <w:spacing w:after="183" w:line="259" w:lineRule="auto"/>
+        <w:ind w:right="0"/>
+        <w:jc w:val="left"/>
+      </w:pPr>
+      <w:r>
+        <w:rPr>
+          <w:noProof/>
+        </w:rPr>
+        <w:drawing>
+          <wp:inline distT="0" distB="0" distL="0" distR="0" wp14:anchorId="51C0CB94" wp14:editId="26A728A7">
+            <wp:extent cx="4029637" cy="1495634"/>
+            <wp:effectExtent l="0" t="0" r="0" b="9525"/>
+            <wp:docPr id="966675666" name="Imagen 1" descr="Interfaz de usuario gráfica, Texto, Aplicación&#10;&#10;El contenido generado por IA puede ser incorrecto."/>
+            <wp:cNvGraphicFramePr>
+              <a:graphicFrameLocks xmlns:a="http://schemas.openxmlformats.org/drawingml/2006/main" noChangeAspect="1"/>
+            </wp:cNvGraphicFramePr>
+            <a:graphic xmlns:a="http://schemas.openxmlformats.org/drawingml/2006/main">
+              <a:graphicData uri="http://schemas.openxmlformats.org/drawingml/2006/picture">
+                <pic:pic xmlns:pic="http://schemas.openxmlformats.org/drawingml/2006/picture">
+                  <pic:nvPicPr>
+                    <pic:cNvPr id="966675666" name="Imagen 1" descr="Interfaz de usuario gráfica, Texto, Aplicación&#10;&#10;El contenido generado por IA puede ser incorrecto."/>
+                    <pic:cNvPicPr/>
+                  </pic:nvPicPr>
+                  <pic:blipFill>
+                    <a:blip r:embed="rId50"/>
+                    <a:stretch>
+                      <a:fillRect/>
+                    </a:stretch>
+                  </pic:blipFill>
+                  <pic:spPr>
+                    <a:xfrm>
+                      <a:off x="0" y="0"/>
+                      <a:ext cx="4029637" cy="1495634"/>
+                    </a:xfrm>
+                    <a:prstGeom prst="rect">
+                      <a:avLst/>
+                    </a:prstGeom>
+                  </pic:spPr>
+                </pic:pic>
+              </a:graphicData>
+            </a:graphic>
+          </wp:inline>
+        </w:drawing>
+      </w:r>
+    </w:p>
+    <w:p>
+      <w:pPr>
+        <w:spacing w:after="183" w:line="259" w:lineRule="auto"/>
+        <w:ind w:right="0"/>
+        <w:jc w:val="left"/>
+      </w:pPr>
+      <w:r>
+        <w:rPr>
+          <w:noProof/>
+        </w:rPr>
+        <w:drawing>
+          <wp:inline distT="0" distB="0" distL="0" distR="0" wp14:anchorId="3BF5EFCC" wp14:editId="3F9E7AF0">
+            <wp:extent cx="4029637" cy="1495634"/>
+            <wp:effectExtent l="0" t="0" r="0" b="9525"/>
+            <wp:docPr id="2111147893" name="Imagen 1" descr="Interfaz de usuario gráfica, Texto, Aplicación&#10;&#10;El contenido generado por IA puede ser incorrecto."/>
+            <wp:cNvGraphicFramePr>
+              <a:graphicFrameLocks xmlns:a="http://schemas.openxmlformats.org/drawingml/2006/main" noChangeAspect="1"/>
+            </wp:cNvGraphicFramePr>
+            <a:graphic xmlns:a="http://schemas.openxmlformats.org/drawingml/2006/main">
+              <a:graphicData uri="http://schemas.openxmlformats.org/drawingml/2006/picture">
+                <pic:pic xmlns:pic="http://schemas.openxmlformats.org/drawingml/2006/picture">
+                  <pic:nvPicPr>
+                    <pic:cNvPr id="2111147893" name="Imagen 1" descr="Interfaz de usuario gráfica, Texto, Aplicación&#10;&#10;El contenido generado por IA puede ser incorrecto."/>
+                    <pic:cNvPicPr/>
+                  </pic:nvPicPr>
+                  <pic:blipFill>
+                    <a:blip r:embed="rId51"/>
+                    <a:stretch>
+                      <a:fillRect/>
+                    </a:stretch>
+                  </pic:blipFill>
+                  <pic:spPr>
+                    <a:xfrm>
+                      <a:off x="0" y="0"/>
+                      <a:ext cx="4029637" cy="1495634"/>
+                    </a:xfrm>
+                    <a:prstGeom prst="rect">
+                      <a:avLst/>
+                    </a:prstGeom>
+                  </pic:spPr>
+                </pic:pic>
+              </a:graphicData>
+            </a:graphic>
+          </wp:inline>
+        </w:drawing>
+      </w:r>
+    </w:p>
+    <w:p>
+      <w:pPr>
+        <w:spacing w:after="183" w:line="259" w:lineRule="auto"/>
+        <w:ind w:right="0"/>
+        <w:jc w:val="left"/>
+      </w:pPr>
+      <w:r>
+        <w:rPr>
+          <w:noProof/>
+        </w:rPr>
+        <w:drawing>
+          <wp:inline distT="0" distB="0" distL="0" distR="0" wp14:anchorId="2A290387" wp14:editId="79372114">
+            <wp:extent cx="4029637" cy="1495634"/>
+            <wp:effectExtent l="0" t="0" r="0" b="9525"/>
+            <wp:docPr id="973221127" name="Imagen 1" descr="Interfaz de usuario gráfica, Texto, Aplicación&#10;&#10;El contenido generado por IA puede ser incorrecto."/>
+            <wp:cNvGraphicFramePr>
+              <a:graphicFrameLocks xmlns:a="http://schemas.openxmlformats.org/drawingml/2006/main" noChangeAspect="1"/>
+            </wp:cNvGraphicFramePr>
+            <a:graphic xmlns:a="http://schemas.openxmlformats.org/drawingml/2006/main">
+              <a:graphicData uri="http://schemas.openxmlformats.org/drawingml/2006/picture">
+                <pic:pic xmlns:pic="http://schemas.openxmlformats.org/drawingml/2006/picture">
+                  <pic:nvPicPr>
+                    <pic:cNvPr id="973221127" name="Imagen 1" descr="Interfaz de usuario gráfica, Texto, Aplicación&#10;&#10;El contenido generado por IA puede ser incorrecto."/>
+                    <pic:cNvPicPr/>
+                  </pic:nvPicPr>
+                  <pic:blipFill>
+                    <a:blip r:embed="rId52"/>
+                    <a:stretch>
+                      <a:fillRect/>
+                    </a:stretch>
+                  </pic:blipFill>
+                  <pic:spPr>
+                    <a:xfrm>
+                      <a:off x="0" y="0"/>
+                      <a:ext cx="4029637" cy="1495634"/>
+                    </a:xfrm>
+                    <a:prstGeom prst="rect">
+                      <a:avLst/>
+                    </a:prstGeom>
+                  </pic:spPr>
+                </pic:pic>
+              </a:graphicData>
+            </a:graphic>
+          </wp:inline>
+        </w:drawing>
+      </w:r>
+    </w:p>
+    <w:p>
+      <w:pPr>
+        <w:spacing w:after="183" w:line="259" w:lineRule="auto"/>
+        <w:ind w:right="0"/>
+        <w:jc w:val="left"/>
+      </w:pPr>
+      <w:r>
+        <w:rPr>
+          <w:noProof/>
+        </w:rPr>
+        <w:drawing>
+          <wp:inline distT="0" distB="0" distL="0" distR="0" wp14:anchorId="6D3C9434" wp14:editId="6FD111D8">
+            <wp:extent cx="4029637" cy="1495634"/>
+            <wp:effectExtent l="0" t="0" r="0" b="9525"/>
+            <wp:docPr id="1159204216" name="Imagen 1" descr="Interfaz de usuario gráfica, Texto, Aplicación&#10;&#10;El contenido generado por IA puede ser incorrecto."/>
+            <wp:cNvGraphicFramePr>
+              <a:graphicFrameLocks xmlns:a="http://schemas.openxmlformats.org/drawingml/2006/main" noChangeAspect="1"/>
+            </wp:cNvGraphicFramePr>
+            <a:graphic xmlns:a="http://schemas.openxmlformats.org/drawingml/2006/main">
+              <a:graphicData uri="http://schemas.openxmlformats.org/drawingml/2006/picture">
+                <pic:pic xmlns:pic="http://schemas.openxmlformats.org/drawingml/2006/picture">
+                  <pic:nvPicPr>
+                    <pic:cNvPr id="1159204216" name="Imagen 1" descr="Interfaz de usuario gráfica, Texto, Aplicación&#10;&#10;El contenido generado por IA puede ser incorrecto."/>
+                    <pic:cNvPicPr/>
+                  </pic:nvPicPr>
+                  <pic:blipFill>
+                    <a:blip r:embed="rId53"/>
+                    <a:stretch>
+                      <a:fillRect/>
+                    </a:stretch>
+                  </pic:blipFill>
+                  <pic:spPr>
+                    <a:xfrm>
+                      <a:off x="0" y="0"/>
+                      <a:ext cx="4029637" cy="1495634"/>
+                    </a:xfrm>
+                    <a:prstGeom prst="rect">
+                      <a:avLst/>
+                    </a:prstGeom>
+                  </pic:spPr>
+                </pic:pic>
+              </a:graphicData>
+            </a:graphic>
+          </wp:inline>
+        </w:drawing>
+      </w:r>
+    </w:p>
+    <w:p>
+      <w:pPr>
+        <w:spacing w:after="183" w:line="259" w:lineRule="auto"/>
+        <w:ind w:right="0"/>
+        <w:jc w:val="left"/>
+      </w:pPr>
+      <w:r>
+        <w:rPr>
+          <w:noProof/>
+        </w:rPr>
+        <w:lastRenderedPageBreak/>
+        <w:drawing>
+          <wp:inline distT="0" distB="0" distL="0" distR="0" wp14:anchorId="64743838" wp14:editId="5E7F455B">
+            <wp:extent cx="4029637" cy="1495634"/>
+            <wp:effectExtent l="0" t="0" r="0" b="9525"/>
+            <wp:docPr id="724904094" name="Imagen 1" descr="Interfaz de usuario gráfica, Texto, Aplicación&#10;&#10;El contenido generado por IA puede ser incorrecto."/>
+            <wp:cNvGraphicFramePr>
+              <a:graphicFrameLocks xmlns:a="http://schemas.openxmlformats.org/drawingml/2006/main" noChangeAspect="1"/>
+            </wp:cNvGraphicFramePr>
+            <a:graphic xmlns:a="http://schemas.openxmlformats.org/drawingml/2006/main">
+              <a:graphicData uri="http://schemas.openxmlformats.org/drawingml/2006/picture">
+                <pic:pic xmlns:pic="http://schemas.openxmlformats.org/drawingml/2006/picture">
+                  <pic:nvPicPr>
+                    <pic:cNvPr id="724904094" name="Imagen 1" descr="Interfaz de usuario gráfica, Texto, Aplicación&#10;&#10;El contenido generado por IA puede ser incorrecto."/>
+                    <pic:cNvPicPr/>
+                  </pic:nvPicPr>
+                  <pic:blipFill>
+                    <a:blip r:embed="rId54"/>
+                    <a:stretch>
+                      <a:fillRect/>
+                    </a:stretch>
+                  </pic:blipFill>
+                  <pic:spPr>
+                    <a:xfrm>
+                      <a:off x="0" y="0"/>
+                      <a:ext cx="4029637" cy="1495634"/>
+                    </a:xfrm>
+                    <a:prstGeom prst="rect">
+                      <a:avLst/>
+                    </a:prstGeom>
+                  </pic:spPr>
+                </pic:pic>
+              </a:graphicData>
+            </a:graphic>
+          </wp:inline>
+        </w:drawing>
+      </w:r>
+    </w:p>
+    <w:p>
+      <w:pPr>
+        <w:spacing w:after="183" w:line="259" w:lineRule="auto"/>
+        <w:ind w:right="0"/>
+        <w:jc w:val="left"/>
+      </w:pPr>
+      <w:r>
+        <w:rPr>
+          <w:noProof/>
+        </w:rPr>
+        <w:drawing>
+          <wp:inline distT="0" distB="0" distL="0" distR="0" wp14:anchorId="75BFDA15" wp14:editId="1386B345">
+            <wp:extent cx="4029637" cy="1495634"/>
+            <wp:effectExtent l="0" t="0" r="0" b="9525"/>
+            <wp:docPr id="797712631" name="Imagen 1" descr="Interfaz de usuario gráfica, Texto, Aplicación, Correo electrónico&#10;&#10;El contenido generado por IA puede ser incorrecto."/>
+            <wp:cNvGraphicFramePr>
+              <a:graphicFrameLocks xmlns:a="http://schemas.openxmlformats.org/drawingml/2006/main" noChangeAspect="1"/>
+            </wp:cNvGraphicFramePr>
+            <a:graphic xmlns:a="http://schemas.openxmlformats.org/drawingml/2006/main">
+              <a:graphicData uri="http://schemas.openxmlformats.org/drawingml/2006/picture">
+                <pic:pic xmlns:pic="http://schemas.openxmlformats.org/drawingml/2006/picture">
+                  <pic:nvPicPr>
+                    <pic:cNvPr id="797712631" name="Imagen 1" descr="Interfaz de usuario gráfica, Texto, Aplicación, Correo electrónico&#10;&#10;El contenido generado por IA puede ser incorrecto."/>
+                    <pic:cNvPicPr/>
+                  </pic:nvPicPr>
+                  <pic:blipFill>
+                    <a:blip r:embed="rId55"/>
+                    <a:stretch>
+                      <a:fillRect/>
+                    </a:stretch>
+                  </pic:blipFill>
+                  <pic:spPr>
+                    <a:xfrm>
+                      <a:off x="0" y="0"/>
+                      <a:ext cx="4029637" cy="1495634"/>
+                    </a:xfrm>
+                    <a:prstGeom prst="rect">
+                      <a:avLst/>
+                    </a:prstGeom>
+                  </pic:spPr>
+                </pic:pic>
+              </a:graphicData>
+            </a:graphic>
+          </wp:inline>
+        </w:drawing>
+      </w:r>
+    </w:p>
+    <w:p>
+      <w:pPr>
+        <w:spacing w:after="183" w:line="259" w:lineRule="auto"/>
+        <w:ind w:right="0"/>
+        <w:jc w:val="left"/>
+      </w:pPr>
+      <w:r>
+        <w:t>Al dar clic en editar cliente se la siguiente ventana:</w:t>
+      </w:r>
+    </w:p>
+    <w:p>
+      <w:pPr>
+        <w:spacing w:after="183" w:line="259" w:lineRule="auto"/>
+        <w:ind w:right="0"/>
+        <w:jc w:val="left"/>
+      </w:pPr>
+      <w:r>
+        <w:rPr>
+          <w:noProof/>
+        </w:rPr>
+        <w:lastRenderedPageBreak/>
+        <w:drawing>
+          <wp:inline distT="0" distB="0" distL="0" distR="0" wp14:anchorId="1B082FA0" wp14:editId="2417C553">
+            <wp:extent cx="4677428" cy="5563376"/>
+            <wp:effectExtent l="0" t="0" r="8890" b="0"/>
+            <wp:docPr id="1344696388" name="Imagen 1"/>
+            <wp:cNvGraphicFramePr>
+              <a:graphicFrameLocks xmlns:a="http://schemas.openxmlformats.org/drawingml/2006/main" noChangeAspect="1"/>
+            </wp:cNvGraphicFramePr>
+            <a:graphic xmlns:a="http://schemas.openxmlformats.org/drawingml/2006/main">
+              <a:graphicData uri="http://schemas.openxmlformats.org/drawingml/2006/picture">
+                <pic:pic xmlns:pic="http://schemas.openxmlformats.org/drawingml/2006/picture">
+                  <pic:nvPicPr>
+                    <pic:cNvPr id="1344696388" name=""/>
+                    <pic:cNvPicPr/>
+                  </pic:nvPicPr>
+                  <pic:blipFill>
+                    <a:blip r:embed="rId56"/>
+                    <a:stretch>
+                      <a:fillRect/>
+                    </a:stretch>
+                  </pic:blipFill>
+                  <pic:spPr>
+                    <a:xfrm>
+                      <a:off x="0" y="0"/>
+                      <a:ext cx="4677428" cy="5563376"/>
+                    </a:xfrm>
+                    <a:prstGeom prst="rect">
+                      <a:avLst/>
+                    </a:prstGeom>
+                  </pic:spPr>
+                </pic:pic>
+              </a:graphicData>
+            </a:graphic>
+          </wp:inline>
+        </w:drawing>
+      </w:r>
+    </w:p>
+    <w:p>
+      <w:pPr>
+        <w:spacing w:after="183" w:line="259" w:lineRule="auto"/>
+        <w:ind w:right="0"/>
+        <w:jc w:val="left"/>
+      </w:pPr>
+      <w:r>
+        <w:t xml:space="preserve">Al igual que con la ventana ingresar, en caso de que los datos sean inválidos o deje algún espacio vacío el sistema enviara una ventana de alerta. </w:t>
+      </w:r>
+    </w:p>
+    <w:p>
+      <w:pPr>
+        <w:spacing w:after="183" w:line="259" w:lineRule="auto"/>
+        <w:ind w:right="0"/>
+        <w:jc w:val="left"/>
+      </w:pPr>
+      <w:r>
+        <w:t>Al dar clic en eliminar el sistema mostrara una ventana de confirmación antes de eliminar al cliente:</w:t>
+      </w:r>
+    </w:p>
+    <w:p>
+      <w:pPr>
+        <w:spacing w:after="183" w:line="259" w:lineRule="auto"/>
+        <w:ind w:right="0"/>
+        <w:jc w:val="left"/>
+      </w:pPr>
+      <w:r>
+        <w:rPr>
+          <w:noProof/>
+        </w:rPr>
+        <w:lastRenderedPageBreak/>
+        <w:drawing>
+          <wp:inline distT="0" distB="0" distL="0" distR="0" wp14:anchorId="4567C752" wp14:editId="44AAFEFA">
+            <wp:extent cx="4334480" cy="2010056"/>
+            <wp:effectExtent l="0" t="0" r="0" b="9525"/>
+            <wp:docPr id="906356207" name="Imagen 1" descr="Interfaz de usuario gráfica, Texto, Aplicación&#10;&#10;El contenido generado por IA puede ser incorrecto."/>
+            <wp:cNvGraphicFramePr>
+              <a:graphicFrameLocks xmlns:a="http://schemas.openxmlformats.org/drawingml/2006/main" noChangeAspect="1"/>
+            </wp:cNvGraphicFramePr>
+            <a:graphic xmlns:a="http://schemas.openxmlformats.org/drawingml/2006/main">
+              <a:graphicData uri="http://schemas.openxmlformats.org/drawingml/2006/picture">
+                <pic:pic xmlns:pic="http://schemas.openxmlformats.org/drawingml/2006/picture">
+                  <pic:nvPicPr>
+                    <pic:cNvPr id="906356207" name="Imagen 1" descr="Interfaz de usuario gráfica, Texto, Aplicación&#10;&#10;El contenido generado por IA puede ser incorrecto."/>
+                    <pic:cNvPicPr/>
+                  </pic:nvPicPr>
+                  <pic:blipFill>
+                    <a:blip r:embed="rId57"/>
+                    <a:stretch>
+                      <a:fillRect/>
+                    </a:stretch>
+                  </pic:blipFill>
+                  <pic:spPr>
+                    <a:xfrm>
+                      <a:off x="0" y="0"/>
+                      <a:ext cx="4334480" cy="2010056"/>
+                    </a:xfrm>
+                    <a:prstGeom prst="rect">
+                      <a:avLst/>
+                    </a:prstGeom>
+                  </pic:spPr>
+                </pic:pic>
+              </a:graphicData>
+            </a:graphic>
+          </wp:inline>
+        </w:drawing>
+      </w:r>
+    </w:p>
+    <w:p>
+      <w:pPr>
+        <w:spacing w:after="176" w:line="268" w:lineRule="auto"/>
+        <w:ind w:left="-5" w:right="0"/>
+        <w:jc w:val="left"/>
+        <w:rPr>
+          <w:b/>
+        </w:rPr>
+      </w:pPr>
+      <w:r>
+        <w:rPr>
+          <w:b/>
+        </w:rPr>
+        <w:t>TRANSACCIONES</w:t>
+      </w:r>
+    </w:p>
+    <w:p>
+      <w:pPr>
+        <w:spacing w:after="176" w:line="268" w:lineRule="auto"/>
+        <w:ind w:left="-5" w:right="0"/>
+        <w:jc w:val="left"/>
+        <w:rPr>
+          <w:bCs/>
+        </w:rPr>
+      </w:pPr>
+      <w:r>
+        <w:rPr>
+          <w:bCs/>
+        </w:rPr>
+        <w:t>Dentro de la administración de transacciones</w:t>
+      </w:r>
+      <w:r>
+        <w:rPr>
+          <w:bCs/>
+        </w:rPr>
+        <w:t xml:space="preserve"> de la ventana de cuentas, nos abrirá una ventana para realizar una transacción.</w:t>
+      </w:r>
+    </w:p>
+    <w:p>
+      <w:pPr>
+        <w:spacing w:after="176" w:line="268" w:lineRule="auto"/>
+        <w:ind w:left="-5" w:right="0"/>
+        <w:jc w:val="left"/>
+        <w:rPr>
+          <w:bCs/>
+        </w:rPr>
+      </w:pPr>
+      <w:r>
+        <w:rPr>
+          <w:bCs/>
+          <w:noProof/>
+        </w:rPr>
+        <w:drawing>
+          <wp:inline distT="0" distB="0" distL="0" distR="0" wp14:anchorId="5331C9FB" wp14:editId="072A5055">
+            <wp:extent cx="5942965" cy="3475990"/>
+            <wp:effectExtent l="0" t="0" r="635" b="0"/>
+            <wp:docPr id="1063929251" name="Imagen 1"/>
+            <wp:cNvGraphicFramePr>
+              <a:graphicFrameLocks xmlns:a="http://schemas.openxmlformats.org/drawingml/2006/main" noChangeAspect="1"/>
+            </wp:cNvGraphicFramePr>
+            <a:graphic xmlns:a="http://schemas.openxmlformats.org/drawingml/2006/main">
+              <a:graphicData uri="http://schemas.openxmlformats.org/drawingml/2006/picture">
+                <pic:pic xmlns:pic="http://schemas.openxmlformats.org/drawingml/2006/picture">
+                  <pic:nvPicPr>
+                    <pic:cNvPr id="1063929251" name=""/>
+                    <pic:cNvPicPr/>
+                  </pic:nvPicPr>
+                  <pic:blipFill>
+                    <a:blip r:embed="rId58"/>
+                    <a:stretch>
+                      <a:fillRect/>
+                    </a:stretch>
+                  </pic:blipFill>
+                  <pic:spPr>
+                    <a:xfrm>
+                      <a:off x="0" y="0"/>
+                      <a:ext cx="5942965" cy="3475990"/>
+                    </a:xfrm>
+                    <a:prstGeom prst="rect">
+                      <a:avLst/>
+                    </a:prstGeom>
+                  </pic:spPr>
+                </pic:pic>
+              </a:graphicData>
+            </a:graphic>
+          </wp:inline>
+        </w:drawing>
+      </w:r>
+    </w:p>
+    <w:p>
+      <w:pPr>
+        <w:spacing w:after="176" w:line="268" w:lineRule="auto"/>
+        <w:ind w:left="-5" w:right="0"/>
+        <w:jc w:val="left"/>
+        <w:rPr>
+          <w:bCs/>
+        </w:rPr>
+      </w:pPr>
+      <w:r>
+        <w:rPr>
+          <w:bCs/>
+        </w:rPr>
+        <w:t xml:space="preserve">En esta ventana </w:t>
+      </w:r>
+      <w:r>
+        <w:rPr>
+          <w:bCs/>
+        </w:rPr>
+        <w:t xml:space="preserve">de registrar transacciones </w:t>
+      </w:r>
+      <w:r>
+        <w:rPr>
+          <w:bCs/>
+        </w:rPr>
+        <w:t>podemos escoger que tipo de transacción es la que se desea realizar</w:t>
+      </w:r>
+      <w:r>
+        <w:rPr>
+          <w:bCs/>
+        </w:rPr>
+        <w:t>.</w:t>
+      </w:r>
+    </w:p>
+    <w:p>
+      <w:pPr>
+        <w:spacing w:after="176" w:line="268" w:lineRule="auto"/>
+        <w:ind w:left="-5" w:right="0"/>
+        <w:jc w:val="left"/>
+        <w:rPr>
+          <w:bCs/>
+        </w:rPr>
+      </w:pPr>
+      <w:r>
+        <w:rPr>
+          <w:bCs/>
+          <w:noProof/>
+        </w:rPr>
+        <w:lastRenderedPageBreak/>
+        <w:drawing>
+          <wp:inline distT="0" distB="0" distL="0" distR="0" wp14:anchorId="27C30AF9" wp14:editId="170A5FB6">
+            <wp:extent cx="5115639" cy="4220164"/>
+            <wp:effectExtent l="0" t="0" r="8890" b="9525"/>
+            <wp:docPr id="1358336661" name="Imagen 1" descr="Interfaz de usuario gráfica, Texto, Aplicación&#10;&#10;El contenido generado por IA puede ser incorrecto."/>
+            <wp:cNvGraphicFramePr>
+              <a:graphicFrameLocks xmlns:a="http://schemas.openxmlformats.org/drawingml/2006/main" noChangeAspect="1"/>
+            </wp:cNvGraphicFramePr>
+            <a:graphic xmlns:a="http://schemas.openxmlformats.org/drawingml/2006/main">
+              <a:graphicData uri="http://schemas.openxmlformats.org/drawingml/2006/picture">
+                <pic:pic xmlns:pic="http://schemas.openxmlformats.org/drawingml/2006/picture">
+                  <pic:nvPicPr>
+                    <pic:cNvPr id="1358336661" name="Imagen 1" descr="Interfaz de usuario gráfica, Texto, Aplicación&#10;&#10;El contenido generado por IA puede ser incorrecto."/>
+                    <pic:cNvPicPr/>
+                  </pic:nvPicPr>
+                  <pic:blipFill>
+                    <a:blip r:embed="rId59"/>
+                    <a:stretch>
+                      <a:fillRect/>
+                    </a:stretch>
+                  </pic:blipFill>
+                  <pic:spPr>
+                    <a:xfrm>
+                      <a:off x="0" y="0"/>
+                      <a:ext cx="5115639" cy="4220164"/>
+                    </a:xfrm>
+                    <a:prstGeom prst="rect">
+                      <a:avLst/>
+                    </a:prstGeom>
+                  </pic:spPr>
+                </pic:pic>
+              </a:graphicData>
+            </a:graphic>
+          </wp:inline>
+        </w:drawing>
+      </w:r>
+    </w:p>
+    <w:p>
+      <w:pPr>
+        <w:spacing w:after="176" w:line="268" w:lineRule="auto"/>
+        <w:ind w:left="-5" w:right="0"/>
+        <w:jc w:val="left"/>
+        <w:rPr>
+          <w:bCs/>
+        </w:rPr>
+      </w:pPr>
     </w:p>
     <w:sectPr>
-      <w:headerReference w:type="even" r:id="rId17"/>
-      <w:headerReference w:type="default" r:id="rId18"/>
-      <w:footerReference w:type="even" r:id="rId19"/>
-      <w:footerReference w:type="default" r:id="rId20"/>
-      <w:headerReference w:type="first" r:id="rId21"/>
-      <w:footerReference w:type="first" r:id="rId22"/>
+      <w:headerReference w:type="even" r:id="rId60"/>
+      <w:headerReference w:type="default" r:id="rId61"/>
+      <w:footerReference w:type="even" r:id="rId62"/>
+      <w:footerReference w:type="default" r:id="rId63"/>
+      <w:headerReference w:type="first" r:id="rId64"/>
+      <w:footerReference w:type="first" r:id="rId65"/>
       <w:pgSz w:w="12240" w:h="15840"/>
       <w:pgMar w:top="1440" w:right="1441" w:bottom="1440" w:left="1440" w:header="480" w:footer="478" w:gutter="0"/>
       <w:cols w:space="720"/>
@@ -11062,6 +14375,119 @@
     </w:lvl>
   </w:abstractNum>
   <w:abstractNum w:abstractNumId="18" w15:restartNumberingAfterBreak="0">
+    <w:nsid w:val="61605CA4"/>
+    <w:multiLevelType w:val="hybridMultilevel"/>
+    <w:tmpl w:val="A58C751C"/>
+    <w:lvl w:ilvl="0" w:tplc="080A0001">
+      <w:start w:val="1"/>
+      <w:numFmt w:val="bullet"/>
+      <w:lvlText w:val=""/>
+      <w:lvlJc w:val="left"/>
+      <w:pPr>
+        <w:ind w:left="720" w:hanging="360"/>
+      </w:pPr>
+      <w:rPr>
+        <w:rFonts w:ascii="Symbol" w:hAnsi="Symbol" w:hint="default"/>
+      </w:rPr>
+    </w:lvl>
+    <w:lvl w:ilvl="1" w:tplc="080A0003" w:tentative="1">
+      <w:start w:val="1"/>
+      <w:numFmt w:val="bullet"/>
+      <w:lvlText w:val="o"/>
+      <w:lvlJc w:val="left"/>
+      <w:pPr>
+        <w:ind w:left="1440" w:hanging="360"/>
+      </w:pPr>
+      <w:rPr>
+        <w:rFonts w:ascii="Courier New" w:hAnsi="Courier New" w:cs="Courier New" w:hint="default"/>
+      </w:rPr>
+    </w:lvl>
+    <w:lvl w:ilvl="2" w:tplc="080A0005" w:tentative="1">
+      <w:start w:val="1"/>
+      <w:numFmt w:val="bullet"/>
+      <w:lvlText w:val=""/>
+      <w:lvlJc w:val="left"/>
+      <w:pPr>
+        <w:ind w:left="2160" w:hanging="360"/>
+      </w:pPr>
+      <w:rPr>
+        <w:rFonts w:ascii="Wingdings" w:hAnsi="Wingdings" w:hint="default"/>
+      </w:rPr>
+    </w:lvl>
+    <w:lvl w:ilvl="3" w:tplc="080A0001" w:tentative="1">
+      <w:start w:val="1"/>
+      <w:numFmt w:val="bullet"/>
+      <w:lvlText w:val=""/>
+      <w:lvlJc w:val="left"/>
+      <w:pPr>
+        <w:ind w:left="2880" w:hanging="360"/>
+      </w:pPr>
+      <w:rPr>
+        <w:rFonts w:ascii="Symbol" w:hAnsi="Symbol" w:hint="default"/>
+      </w:rPr>
+    </w:lvl>
+    <w:lvl w:ilvl="4" w:tplc="080A0003" w:tentative="1">
+      <w:start w:val="1"/>
+      <w:numFmt w:val="bullet"/>
+      <w:lvlText w:val="o"/>
+      <w:lvlJc w:val="left"/>
+      <w:pPr>
+        <w:ind w:left="3600" w:hanging="360"/>
+      </w:pPr>
+      <w:rPr>
+        <w:rFonts w:ascii="Courier New" w:hAnsi="Courier New" w:cs="Courier New" w:hint="default"/>
+      </w:rPr>
+    </w:lvl>
+    <w:lvl w:ilvl="5" w:tplc="080A0005" w:tentative="1">
+      <w:start w:val="1"/>
+      <w:numFmt w:val="bullet"/>
+      <w:lvlText w:val=""/>
+      <w:lvlJc w:val="left"/>
+      <w:pPr>
+        <w:ind w:left="4320" w:hanging="360"/>
+      </w:pPr>
+      <w:rPr>
+        <w:rFonts w:ascii="Wingdings" w:hAnsi="Wingdings" w:hint="default"/>
+      </w:rPr>
+    </w:lvl>
+    <w:lvl w:ilvl="6" w:tplc="080A0001" w:tentative="1">
+      <w:start w:val="1"/>
+      <w:numFmt w:val="bullet"/>
+      <w:lvlText w:val=""/>
+      <w:lvlJc w:val="left"/>
+      <w:pPr>
+        <w:ind w:left="5040" w:hanging="360"/>
+      </w:pPr>
+      <w:rPr>
+        <w:rFonts w:ascii="Symbol" w:hAnsi="Symbol" w:hint="default"/>
+      </w:rPr>
+    </w:lvl>
+    <w:lvl w:ilvl="7" w:tplc="080A0003" w:tentative="1">
+      <w:start w:val="1"/>
+      <w:numFmt w:val="bullet"/>
+      <w:lvlText w:val="o"/>
+      <w:lvlJc w:val="left"/>
+      <w:pPr>
+        <w:ind w:left="5760" w:hanging="360"/>
+      </w:pPr>
+      <w:rPr>
+        <w:rFonts w:ascii="Courier New" w:hAnsi="Courier New" w:cs="Courier New" w:hint="default"/>
+      </w:rPr>
+    </w:lvl>
+    <w:lvl w:ilvl="8" w:tplc="080A0005" w:tentative="1">
+      <w:start w:val="1"/>
+      <w:numFmt w:val="bullet"/>
+      <w:lvlText w:val=""/>
+      <w:lvlJc w:val="left"/>
+      <w:pPr>
+        <w:ind w:left="6480" w:hanging="360"/>
+      </w:pPr>
+      <w:rPr>
+        <w:rFonts w:ascii="Wingdings" w:hAnsi="Wingdings" w:hint="default"/>
+      </w:rPr>
+    </w:lvl>
+  </w:abstractNum>
+  <w:abstractNum w:abstractNumId="19" w15:restartNumberingAfterBreak="0">
     <w:nsid w:val="67433D45"/>
     <w:multiLevelType w:val="multilevel"/>
     <w:tmpl w:val="78140A78"/>
@@ -11210,7 +14636,7 @@
       </w:rPr>
     </w:lvl>
   </w:abstractNum>
-  <w:abstractNum w:abstractNumId="19" w15:restartNumberingAfterBreak="0">
+  <w:abstractNum w:abstractNumId="20" w15:restartNumberingAfterBreak="0">
     <w:nsid w:val="6B474334"/>
     <w:multiLevelType w:val="multilevel"/>
     <w:tmpl w:val="E17630F4"/>
@@ -11359,7 +14785,7 @@
       </w:rPr>
     </w:lvl>
   </w:abstractNum>
-  <w:abstractNum w:abstractNumId="20" w15:restartNumberingAfterBreak="0">
+  <w:abstractNum w:abstractNumId="21" w15:restartNumberingAfterBreak="0">
     <w:nsid w:val="6C13658C"/>
     <w:multiLevelType w:val="multilevel"/>
     <w:tmpl w:val="140A24F4"/>
@@ -11508,7 +14934,7 @@
       </w:rPr>
     </w:lvl>
   </w:abstractNum>
-  <w:abstractNum w:abstractNumId="21" w15:restartNumberingAfterBreak="0">
+  <w:abstractNum w:abstractNumId="22" w15:restartNumberingAfterBreak="0">
     <w:nsid w:val="773E4496"/>
     <w:multiLevelType w:val="hybridMultilevel"/>
     <w:tmpl w:val="DDDCD564"/>
@@ -11720,7 +15146,7 @@
       </w:rPr>
     </w:lvl>
   </w:abstractNum>
-  <w:abstractNum w:abstractNumId="22" w15:restartNumberingAfterBreak="0">
+  <w:abstractNum w:abstractNumId="23" w15:restartNumberingAfterBreak="0">
     <w:nsid w:val="7B6108EB"/>
     <w:multiLevelType w:val="multilevel"/>
     <w:tmpl w:val="98BCDCD4"/>
@@ -11870,7 +15296,7 @@
     </w:lvl>
   </w:abstractNum>
   <w:num w:numId="1" w16cid:durableId="1278756744">
-    <w:abstractNumId w:val="21"/>
+    <w:abstractNumId w:val="22"/>
   </w:num>
   <w:num w:numId="2" w16cid:durableId="1124738486">
     <w:abstractNumId w:val="3"/>
@@ -11903,13 +15329,13 @@
     <w:abstractNumId w:val="9"/>
   </w:num>
   <w:num w:numId="12" w16cid:durableId="877812246">
-    <w:abstractNumId w:val="19"/>
+    <w:abstractNumId w:val="20"/>
   </w:num>
   <w:num w:numId="13" w16cid:durableId="2086027096">
     <w:abstractNumId w:val="12"/>
   </w:num>
   <w:num w:numId="14" w16cid:durableId="1968702481">
-    <w:abstractNumId w:val="18"/>
+    <w:abstractNumId w:val="19"/>
   </w:num>
   <w:num w:numId="15" w16cid:durableId="2078360244">
     <w:abstractNumId w:val="14"/>
@@ -11924,7 +15350,7 @@
     <w:abstractNumId w:val="15"/>
   </w:num>
   <w:num w:numId="19" w16cid:durableId="35665821">
-    <w:abstractNumId w:val="20"/>
+    <w:abstractNumId w:val="21"/>
   </w:num>
   <w:num w:numId="20" w16cid:durableId="1692491142">
     <w:abstractNumId w:val="10"/>
@@ -11936,7 +15362,10 @@
     <w:abstractNumId w:val="1"/>
   </w:num>
   <w:num w:numId="23" w16cid:durableId="850489871">
-    <w:abstractNumId w:val="22"/>
+    <w:abstractNumId w:val="23"/>
+  </w:num>
+  <w:num w:numId="24" w16cid:durableId="8072650">
+    <w:abstractNumId w:val="18"/>
   </w:num>
 </w:numbering>
 </file>
@@ -12496,6 +15925,17 @@
       <w:rFonts w:ascii="Times New Roman" w:hAnsi="Times New Roman" w:cs="Times New Roman"/>
     </w:rPr>
   </w:style>
+  <w:style w:type="paragraph" w:styleId="Prrafodelista">
+    <w:name w:val="List Paragraph"/>
+    <w:basedOn w:val="Normal"/>
+    <w:uiPriority w:val="34"/>
+    <w:qFormat/>
+    <w:rsid w:val="00C404C7"/>
+    <w:pPr>
+      <w:ind w:left="720"/>
+      <w:contextualSpacing/>
+    </w:pPr>
+  </w:style>
 </w:styles>
 </file>
 

</xml_diff>